<commit_message>
deliverabal1 + deliverable 2
</commit_message>
<xml_diff>
--- a/Project_Analysis_and_Design_Document.docx
+++ b/Project_Analysis_and_Design_Document.docx
@@ -1,27 +1,37 @@
 
 <file path=word/document.xml><?xml version="1.0" encoding="utf-8"?>
-<w:document xmlns:ve="http://schemas.openxmlformats.org/markup-compatibility/2006" xmlns:o="urn:schemas-microsoft-com:office:office" xmlns:r="http://schemas.openxmlformats.org/officeDocument/2006/relationships" xmlns:m="http://schemas.openxmlformats.org/officeDocument/2006/math" xmlns:v="urn:schemas-microsoft-com:vml" xmlns:wp="http://schemas.openxmlformats.org/drawingml/2006/wordprocessingDrawing" xmlns:w10="urn:schemas-microsoft-com:office:word" xmlns:w="http://schemas.openxmlformats.org/wordprocessingml/2006/main" xmlns:wne="http://schemas.microsoft.com/office/word/2006/wordml">
+<w:document xmlns:wpc="http://schemas.microsoft.com/office/word/2010/wordprocessingCanvas" xmlns:cx="http://schemas.microsoft.com/office/drawing/2014/chartex" xmlns:cx1="http://schemas.microsoft.com/office/drawing/2015/9/8/chartex" xmlns:cx2="http://schemas.microsoft.com/office/drawing/2015/10/21/chartex" xmlns:cx3="http://schemas.microsoft.com/office/drawing/2016/5/9/chartex" xmlns:cx4="http://schemas.microsoft.com/office/drawing/2016/5/10/chartex" xmlns:cx5="http://schemas.microsoft.com/office/drawing/2016/5/11/chartex" xmlns:cx6="http://schemas.microsoft.com/office/drawing/2016/5/12/chartex" xmlns:cx7="http://schemas.microsoft.com/office/drawing/2016/5/13/chartex" xmlns:cx8="http://schemas.microsoft.com/office/drawing/2016/5/14/chartex" xmlns:mc="http://schemas.openxmlformats.org/markup-compatibility/2006" xmlns:aink="http://schemas.microsoft.com/office/drawing/2016/ink" xmlns:am3d="http://schemas.microsoft.com/office/drawing/2017/model3d" xmlns:o="urn:schemas-microsoft-com:office:office" xmlns:r="http://schemas.openxmlformats.org/officeDocument/2006/relationships" xmlns:m="http://schemas.openxmlformats.org/officeDocument/2006/math" xmlns:v="urn:schemas-microsoft-com:vml" xmlns:wp14="http://schemas.microsoft.com/office/word/2010/wordprocessingDrawing" xmlns:wp="http://schemas.openxmlformats.org/drawingml/2006/wordprocessingDrawing" xmlns:w10="urn:schemas-microsoft-com:office:word" xmlns:w="http://schemas.openxmlformats.org/wordprocessingml/2006/main" xmlns:w14="http://schemas.microsoft.com/office/word/2010/wordml" xmlns:w15="http://schemas.microsoft.com/office/word/2012/wordml" xmlns:w16cid="http://schemas.microsoft.com/office/word/2016/wordml/cid" xmlns:w16se="http://schemas.microsoft.com/office/word/2015/wordml/symex" xmlns:wpg="http://schemas.microsoft.com/office/word/2010/wordprocessingGroup" xmlns:wpi="http://schemas.microsoft.com/office/word/2010/wordprocessingInk" xmlns:wne="http://schemas.microsoft.com/office/word/2006/wordml" xmlns:wps="http://schemas.microsoft.com/office/word/2010/wordprocessingShape" mc:Ignorable="w14 w15 w16se w16cid wp14">
   <w:body>
     <w:p>
       <w:pPr>
-        <w:pStyle w:val="Title"/>
+        <w:pStyle w:val="Titlu"/>
         <w:jc w:val="right"/>
         <w:rPr>
           <w:rFonts w:ascii="Times New Roman" w:hAnsi="Times New Roman"/>
         </w:rPr>
       </w:pPr>
-      <w:fldSimple w:instr=" SUBJECT  \* MERGEFORMAT ">
-        <w:r>
-          <w:rPr>
-            <w:rFonts w:ascii="Times New Roman" w:hAnsi="Times New Roman"/>
-          </w:rPr>
-          <w:t>&lt;Project Name&gt;</w:t>
-        </w:r>
-      </w:fldSimple>
-    </w:p>
-    <w:p>
-      <w:pPr>
-        <w:pStyle w:val="Title"/>
+      <w:r>
+        <w:rPr>
+          <w:rFonts w:ascii="Times New Roman" w:hAnsi="Times New Roman"/>
+        </w:rPr>
+        <w:t>YOUR PET EVERYW</w:t>
+      </w:r>
+      <w:r>
+        <w:rPr>
+          <w:rFonts w:ascii="Times New Roman" w:hAnsi="Times New Roman"/>
+        </w:rPr>
+        <w:t>H</w:t>
+      </w:r>
+      <w:r>
+        <w:rPr>
+          <w:rFonts w:ascii="Times New Roman" w:hAnsi="Times New Roman"/>
+        </w:rPr>
+        <w:t>ERE</w:t>
+      </w:r>
+    </w:p>
+    <w:p>
+      <w:pPr>
+        <w:pStyle w:val="Titlu"/>
         <w:jc w:val="right"/>
         <w:rPr>
           <w:rFonts w:ascii="Times New Roman" w:hAnsi="Times New Roman"/>
@@ -36,7 +46,7 @@
     </w:p>
     <w:p>
       <w:pPr>
-        <w:pStyle w:val="Title"/>
+        <w:pStyle w:val="Titlu"/>
         <w:jc w:val="right"/>
         <w:rPr>
           <w:rFonts w:ascii="Times New Roman" w:hAnsi="Times New Roman"/>
@@ -47,6 +57,12 @@
           <w:rFonts w:ascii="Times New Roman" w:hAnsi="Times New Roman"/>
         </w:rPr>
         <w:t>Student:</w:t>
+      </w:r>
+      <w:r>
+        <w:rPr>
+          <w:rFonts w:ascii="Times New Roman" w:hAnsi="Times New Roman"/>
+        </w:rPr>
+        <w:t xml:space="preserve"> Vadean Andrada Anastasia </w:t>
       </w:r>
     </w:p>
     <w:p>
@@ -64,6 +80,13 @@
         </w:rPr>
         <w:t>Group:</w:t>
       </w:r>
+      <w:r>
+        <w:rPr>
+          <w:b/>
+          <w:sz w:val="36"/>
+        </w:rPr>
+        <w:t xml:space="preserve"> 30238</w:t>
+      </w:r>
     </w:p>
     <w:p>
       <w:pPr>
@@ -85,7 +108,7 @@
     </w:p>
     <w:p>
       <w:pPr>
-        <w:pStyle w:val="Title"/>
+        <w:pStyle w:val="Titlu"/>
         <w:rPr>
           <w:rFonts w:ascii="Times New Roman" w:hAnsi="Times New Roman"/>
           <w:sz w:val="28"/>
@@ -95,7 +118,7 @@
     <w:p>
       <w:pPr>
         <w:sectPr>
-          <w:footerReference w:type="even" r:id="rId7"/>
+          <w:footerReference w:type="even" r:id="rId8"/>
           <w:pgSz w:w="12240" w:h="15840" w:code="1"/>
           <w:pgMar w:top="1440" w:right="1440" w:bottom="1440" w:left="1440" w:header="720" w:footer="720" w:gutter="0"/>
           <w:cols w:space="720"/>
@@ -105,15 +128,15 @@
     </w:p>
     <w:p>
       <w:pPr>
-        <w:pStyle w:val="Title"/>
-        <w:rPr>
-          <w:rFonts w:ascii="Times New Roman" w:hAnsi="Times New Roman"/>
-        </w:rPr>
-      </w:pPr>
-    </w:p>
-    <w:p>
-      <w:pPr>
-        <w:pStyle w:val="Title"/>
+        <w:pStyle w:val="Titlu"/>
+        <w:rPr>
+          <w:rFonts w:ascii="Times New Roman" w:hAnsi="Times New Roman"/>
+        </w:rPr>
+      </w:pPr>
+    </w:p>
+    <w:p>
+      <w:pPr>
+        <w:pStyle w:val="Titlu"/>
         <w:rPr>
           <w:rFonts w:ascii="Times New Roman" w:hAnsi="Times New Roman"/>
         </w:rPr>
@@ -138,7 +161,7 @@
           <w:insideV w:val="single" w:sz="6" w:space="0" w:color="auto"/>
         </w:tblBorders>
         <w:tblLayout w:type="fixed"/>
-        <w:tblLook w:val="0000"/>
+        <w:tblLook w:val="0000" w:firstRow="0" w:lastRow="0" w:firstColumn="0" w:lastColumn="0" w:noHBand="0" w:noVBand="0"/>
       </w:tblPr>
       <w:tblGrid>
         <w:gridCol w:w="2304"/>
@@ -238,7 +261,25 @@
               <w:pStyle w:val="Tabletext"/>
             </w:pPr>
             <w:r>
-              <w:t>&lt;dd/mmm/yy&gt;</w:t>
+              <w:t>&lt;</w:t>
+            </w:r>
+            <w:r>
+              <w:t>04</w:t>
+            </w:r>
+            <w:r>
+              <w:t>/</w:t>
+            </w:r>
+            <w:r>
+              <w:t>Apr</w:t>
+            </w:r>
+            <w:r>
+              <w:t>/</w:t>
+            </w:r>
+            <w:r>
+              <w:t>19</w:t>
+            </w:r>
+            <w:r>
+              <w:t>&gt;</w:t>
             </w:r>
           </w:p>
         </w:tc>
@@ -251,7 +292,13 @@
               <w:pStyle w:val="Tabletext"/>
             </w:pPr>
             <w:r>
-              <w:t>&lt;x.x&gt;</w:t>
+              <w:t>&lt;</w:t>
+            </w:r>
+            <w:r>
+              <w:t>1.0.</w:t>
+            </w:r>
+            <w:r>
+              <w:t>&gt;</w:t>
             </w:r>
           </w:p>
         </w:tc>
@@ -412,7 +459,7 @@
     <w:p/>
     <w:p>
       <w:pPr>
-        <w:pStyle w:val="Title"/>
+        <w:pStyle w:val="Titlu"/>
         <w:rPr>
           <w:rFonts w:ascii="Times New Roman" w:hAnsi="Times New Roman"/>
         </w:rPr>
@@ -433,7 +480,7 @@
     </w:p>
     <w:p>
       <w:pPr>
-        <w:pStyle w:val="TOC1"/>
+        <w:pStyle w:val="Cuprins1"/>
         <w:tabs>
           <w:tab w:val="left" w:pos="432"/>
         </w:tabs>
@@ -520,7 +567,7 @@
     </w:p>
     <w:p>
       <w:pPr>
-        <w:pStyle w:val="TOC1"/>
+        <w:pStyle w:val="Cuprins1"/>
         <w:tabs>
           <w:tab w:val="left" w:pos="432"/>
         </w:tabs>
@@ -598,7 +645,7 @@
     </w:p>
     <w:p>
       <w:pPr>
-        <w:pStyle w:val="TOC1"/>
+        <w:pStyle w:val="Cuprins1"/>
         <w:tabs>
           <w:tab w:val="left" w:pos="432"/>
         </w:tabs>
@@ -676,7 +723,7 @@
     </w:p>
     <w:p>
       <w:pPr>
-        <w:pStyle w:val="TOC1"/>
+        <w:pStyle w:val="Cuprins1"/>
         <w:tabs>
           <w:tab w:val="left" w:pos="432"/>
         </w:tabs>
@@ -754,7 +801,7 @@
     </w:p>
     <w:p>
       <w:pPr>
-        <w:pStyle w:val="TOC2"/>
+        <w:pStyle w:val="Cuprins2"/>
         <w:tabs>
           <w:tab w:val="left" w:pos="1100"/>
         </w:tabs>
@@ -832,7 +879,7 @@
     </w:p>
     <w:p>
       <w:pPr>
-        <w:pStyle w:val="TOC2"/>
+        <w:pStyle w:val="Cuprins2"/>
         <w:tabs>
           <w:tab w:val="left" w:pos="1100"/>
         </w:tabs>
@@ -910,7 +957,7 @@
     </w:p>
     <w:p>
       <w:pPr>
-        <w:pStyle w:val="TOC2"/>
+        <w:pStyle w:val="Cuprins2"/>
         <w:tabs>
           <w:tab w:val="left" w:pos="1100"/>
         </w:tabs>
@@ -988,7 +1035,7 @@
     </w:p>
     <w:p>
       <w:pPr>
-        <w:pStyle w:val="TOC1"/>
+        <w:pStyle w:val="Cuprins1"/>
         <w:tabs>
           <w:tab w:val="left" w:pos="660"/>
         </w:tabs>
@@ -1066,7 +1113,7 @@
     </w:p>
     <w:p>
       <w:pPr>
-        <w:pStyle w:val="TOC1"/>
+        <w:pStyle w:val="Cuprins1"/>
         <w:tabs>
           <w:tab w:val="left" w:pos="432"/>
         </w:tabs>
@@ -1144,7 +1191,7 @@
     </w:p>
     <w:p>
       <w:pPr>
-        <w:pStyle w:val="TOC2"/>
+        <w:pStyle w:val="Cuprins2"/>
         <w:tabs>
           <w:tab w:val="left" w:pos="1100"/>
         </w:tabs>
@@ -1222,7 +1269,7 @@
     </w:p>
     <w:p>
       <w:pPr>
-        <w:pStyle w:val="TOC2"/>
+        <w:pStyle w:val="Cuprins2"/>
         <w:tabs>
           <w:tab w:val="left" w:pos="1100"/>
         </w:tabs>
@@ -1300,7 +1347,7 @@
     </w:p>
     <w:p>
       <w:pPr>
-        <w:pStyle w:val="TOC1"/>
+        <w:pStyle w:val="Cuprins1"/>
         <w:tabs>
           <w:tab w:val="left" w:pos="432"/>
         </w:tabs>
@@ -1378,7 +1425,7 @@
     </w:p>
     <w:p>
       <w:pPr>
-        <w:pStyle w:val="TOC1"/>
+        <w:pStyle w:val="Cuprins1"/>
         <w:tabs>
           <w:tab w:val="left" w:pos="432"/>
         </w:tabs>
@@ -1456,7 +1503,7 @@
     </w:p>
     <w:p>
       <w:pPr>
-        <w:pStyle w:val="TOC1"/>
+        <w:pStyle w:val="Cuprins1"/>
         <w:tabs>
           <w:tab w:val="left" w:pos="660"/>
         </w:tabs>
@@ -1534,7 +1581,7 @@
     </w:p>
     <w:p>
       <w:pPr>
-        <w:pStyle w:val="TOC1"/>
+        <w:pStyle w:val="Cuprins1"/>
         <w:tabs>
           <w:tab w:val="left" w:pos="432"/>
         </w:tabs>
@@ -1612,7 +1659,7 @@
     </w:p>
     <w:p>
       <w:pPr>
-        <w:pStyle w:val="TOC1"/>
+        <w:pStyle w:val="Cuprins1"/>
         <w:tabs>
           <w:tab w:val="left" w:pos="432"/>
         </w:tabs>
@@ -1690,7 +1737,7 @@
     </w:p>
     <w:p>
       <w:pPr>
-        <w:pStyle w:val="TOC1"/>
+        <w:pStyle w:val="Cuprins1"/>
         <w:tabs>
           <w:tab w:val="left" w:pos="432"/>
         </w:tabs>
@@ -1768,7 +1815,7 @@
     </w:p>
     <w:p>
       <w:pPr>
-        <w:pStyle w:val="TOC1"/>
+        <w:pStyle w:val="Cuprins1"/>
         <w:tabs>
           <w:tab w:val="left" w:pos="432"/>
         </w:tabs>
@@ -1846,7 +1893,7 @@
     </w:p>
     <w:p>
       <w:pPr>
-        <w:pStyle w:val="TOC1"/>
+        <w:pStyle w:val="Cuprins1"/>
         <w:tabs>
           <w:tab w:val="left" w:pos="432"/>
         </w:tabs>
@@ -1924,7 +1971,7 @@
     </w:p>
     <w:p>
       <w:pPr>
-        <w:pStyle w:val="TOC1"/>
+        <w:pStyle w:val="Cuprins1"/>
         <w:tabs>
           <w:tab w:val="left" w:pos="660"/>
         </w:tabs>
@@ -2002,7 +2049,7 @@
     </w:p>
     <w:p>
       <w:pPr>
-        <w:pStyle w:val="Title"/>
+        <w:pStyle w:val="Titlu"/>
         <w:rPr>
           <w:rFonts w:ascii="Times New Roman" w:hAnsi="Times New Roman"/>
         </w:rPr>
@@ -2022,15 +2069,15 @@
     </w:p>
     <w:p>
       <w:pPr>
-        <w:pStyle w:val="Title"/>
-        <w:rPr>
-          <w:rFonts w:ascii="Times New Roman" w:hAnsi="Times New Roman"/>
-        </w:rPr>
-      </w:pPr>
-    </w:p>
-    <w:p>
-      <w:pPr>
-        <w:pStyle w:val="Heading1"/>
+        <w:pStyle w:val="Titlu"/>
+        <w:rPr>
+          <w:rFonts w:ascii="Times New Roman" w:hAnsi="Times New Roman"/>
+        </w:rPr>
+      </w:pPr>
+    </w:p>
+    <w:p>
+      <w:pPr>
+        <w:pStyle w:val="Titlu1"/>
         <w:numPr>
           <w:ilvl w:val="0"/>
           <w:numId w:val="3"/>
@@ -2081,7 +2128,908 @@
     </w:p>
     <w:p>
       <w:pPr>
-        <w:pStyle w:val="Heading1"/>
+        <w:pStyle w:val="Titlu1"/>
+        <w:numPr>
+          <w:ilvl w:val="0"/>
+          <w:numId w:val="0"/>
+        </w:numPr>
+        <w:tabs>
+          <w:tab w:val="left" w:pos="720"/>
+        </w:tabs>
+        <w:ind w:left="720" w:hanging="720"/>
+        <w:rPr>
+          <w:rFonts w:ascii="Times New Roman" w:hAnsi="Times New Roman"/>
+          <w:b w:val="0"/>
+        </w:rPr>
+      </w:pPr>
+      <w:r>
+        <w:rPr>
+          <w:rFonts w:ascii="Times New Roman" w:hAnsi="Times New Roman"/>
+        </w:rPr>
+        <w:tab/>
+      </w:r>
+      <w:r>
+        <w:rPr>
+          <w:rFonts w:ascii="Times New Roman" w:hAnsi="Times New Roman"/>
+        </w:rPr>
+        <w:tab/>
+      </w:r>
+      <w:r>
+        <w:rPr>
+          <w:rFonts w:ascii="Times New Roman" w:hAnsi="Times New Roman"/>
+          <w:b w:val="0"/>
+        </w:rPr>
+        <w:t>I want to make an application which monitors your p</w:t>
+      </w:r>
+      <w:r>
+        <w:rPr>
+          <w:rFonts w:ascii="Times New Roman" w:hAnsi="Times New Roman"/>
+          <w:b w:val="0"/>
+        </w:rPr>
+        <w:t>e</w:t>
+      </w:r>
+      <w:r>
+        <w:rPr>
+          <w:rFonts w:ascii="Times New Roman" w:hAnsi="Times New Roman"/>
+          <w:b w:val="0"/>
+        </w:rPr>
+        <w:t>t. There are so many people which has pets and it so har</w:t>
+      </w:r>
+      <w:r>
+        <w:rPr>
+          <w:rFonts w:ascii="Times New Roman" w:hAnsi="Times New Roman"/>
+          <w:b w:val="0"/>
+        </w:rPr>
+        <w:t>d</w:t>
+      </w:r>
+      <w:r>
+        <w:rPr>
+          <w:rFonts w:ascii="Times New Roman" w:hAnsi="Times New Roman"/>
+          <w:b w:val="0"/>
+        </w:rPr>
+        <w:t xml:space="preserve"> to keep in mind everything about them. This application will manage this for them. </w:t>
+      </w:r>
+      <w:r>
+        <w:rPr>
+          <w:rFonts w:ascii="Times New Roman" w:hAnsi="Times New Roman"/>
+          <w:b w:val="0"/>
+        </w:rPr>
+        <w:t>It will be two types of users: administrator user and regular user</w:t>
+      </w:r>
+      <w:r>
+        <w:rPr>
+          <w:rFonts w:ascii="Times New Roman" w:hAnsi="Times New Roman"/>
+          <w:b w:val="0"/>
+        </w:rPr>
+        <w:t>.</w:t>
+      </w:r>
+    </w:p>
+    <w:p>
+      <w:pPr>
+        <w:pStyle w:val="Titlu1"/>
+        <w:numPr>
+          <w:ilvl w:val="0"/>
+          <w:numId w:val="0"/>
+        </w:numPr>
+        <w:tabs>
+          <w:tab w:val="left" w:pos="720"/>
+        </w:tabs>
+        <w:ind w:left="720" w:hanging="720"/>
+        <w:rPr>
+          <w:rFonts w:ascii="Times New Roman" w:hAnsi="Times New Roman"/>
+          <w:b w:val="0"/>
+        </w:rPr>
+      </w:pPr>
+      <w:r>
+        <w:rPr>
+          <w:rFonts w:ascii="Times New Roman" w:hAnsi="Times New Roman"/>
+          <w:b w:val="0"/>
+        </w:rPr>
+        <w:tab/>
+      </w:r>
+      <w:r>
+        <w:rPr>
+          <w:rFonts w:ascii="Times New Roman" w:hAnsi="Times New Roman"/>
+          <w:b w:val="0"/>
+        </w:rPr>
+        <w:tab/>
+      </w:r>
+      <w:r>
+        <w:rPr>
+          <w:rFonts w:ascii="Times New Roman" w:hAnsi="Times New Roman"/>
+          <w:b w:val="0"/>
+        </w:rPr>
+        <w:t xml:space="preserve">The user will be able to make an account for himself and after that he </w:t>
+      </w:r>
+      <w:r>
+        <w:rPr>
+          <w:rFonts w:ascii="Times New Roman" w:hAnsi="Times New Roman"/>
+          <w:b w:val="0"/>
+        </w:rPr>
+        <w:t xml:space="preserve">will have to do the same thing for his pats, if he has more than one. Every pet account will store different kinds of information (like when was its last medical appointment or when was </w:t>
+      </w:r>
+      <w:r>
+        <w:rPr>
+          <w:rFonts w:ascii="Times New Roman" w:hAnsi="Times New Roman"/>
+          <w:b w:val="0"/>
+        </w:rPr>
+        <w:t xml:space="preserve">its </w:t>
+      </w:r>
+      <w:r>
+        <w:rPr>
+          <w:rFonts w:ascii="Times New Roman" w:hAnsi="Times New Roman"/>
+          <w:b w:val="0"/>
+        </w:rPr>
+        <w:t>last cut). Depending on each animal breed the application will give information about the pet’s needs. Also, if you don’t have a pet and you wish one, the user will be able to make a profile for himself where he will describe himself and the application will recommend an animal breed.</w:t>
+      </w:r>
+    </w:p>
+    <w:p>
+      <w:pPr>
+        <w:pStyle w:val="Titlu1"/>
+        <w:numPr>
+          <w:ilvl w:val="0"/>
+          <w:numId w:val="3"/>
+        </w:numPr>
+        <w:tabs>
+          <w:tab w:val="left" w:pos="720"/>
+        </w:tabs>
+        <w:ind w:hanging="1440"/>
+        <w:rPr>
+          <w:rFonts w:ascii="Times New Roman" w:hAnsi="Times New Roman"/>
+        </w:rPr>
+      </w:pPr>
+      <w:bookmarkStart w:id="1" w:name="_Toc285793955"/>
+      <w:r>
+        <w:rPr>
+          <w:rFonts w:ascii="Times New Roman" w:hAnsi="Times New Roman"/>
+        </w:rPr>
+        <w:t>Elaboration – Iteration 1</w:t>
+      </w:r>
+      <w:r>
+        <w:rPr>
+          <w:rFonts w:ascii="Times New Roman" w:hAnsi="Times New Roman"/>
+        </w:rPr>
+        <w:t>.1</w:t>
+      </w:r>
+      <w:bookmarkEnd w:id="1"/>
+    </w:p>
+    <w:p>
+      <w:pPr>
+        <w:pStyle w:val="Titlu1"/>
+        <w:rPr>
+          <w:rFonts w:ascii="Times New Roman" w:hAnsi="Times New Roman"/>
+        </w:rPr>
+      </w:pPr>
+      <w:bookmarkStart w:id="2" w:name="_Toc285793956"/>
+      <w:r>
+        <w:rPr>
+          <w:rFonts w:ascii="Times New Roman" w:hAnsi="Times New Roman"/>
+        </w:rPr>
+        <w:t>Domain Model</w:t>
+      </w:r>
+      <w:bookmarkEnd w:id="2"/>
+    </w:p>
+    <w:p>
+      <w:pPr>
+        <w:ind w:left="720"/>
+        <w:rPr>
+          <w:i/>
+          <w:color w:val="943634"/>
+        </w:rPr>
+      </w:pPr>
+      <w:r>
+        <w:rPr>
+          <w:i/>
+          <w:color w:val="943634"/>
+        </w:rPr>
+        <w:t>[Define the domain model and create the conceptual class diagrams]</w:t>
+      </w:r>
+    </w:p>
+    <w:p>
+      <w:pPr>
+        <w:ind w:left="720" w:firstLine="720"/>
+        <w:rPr>
+          <w:color w:val="000000" w:themeColor="text1"/>
+          <w:sz w:val="24"/>
+          <w:szCs w:val="24"/>
+        </w:rPr>
+      </w:pPr>
+      <w:r>
+        <w:rPr>
+          <w:color w:val="000000" w:themeColor="text1"/>
+          <w:sz w:val="24"/>
+          <w:szCs w:val="24"/>
+        </w:rPr>
+        <w:t>A domain model is generally implemented as an object model within a layer that uses a lower-level layer for persistence and publishes an API higher-level layer to gain access to the data and behavior of the model.</w:t>
+      </w:r>
+    </w:p>
+    <w:p>
+      <w:pPr>
+        <w:ind w:left="720" w:firstLine="720"/>
+        <w:rPr>
+          <w:color w:val="000000" w:themeColor="text1"/>
+          <w:sz w:val="24"/>
+          <w:szCs w:val="24"/>
+        </w:rPr>
+      </w:pPr>
+      <w:r>
+        <w:rPr>
+          <w:color w:val="000000" w:themeColor="text1"/>
+          <w:sz w:val="24"/>
+          <w:szCs w:val="24"/>
+        </w:rPr>
+        <w:t xml:space="preserve">My domain model will contain the classes: User, </w:t>
+      </w:r>
+      <w:proofErr w:type="spellStart"/>
+      <w:r>
+        <w:rPr>
+          <w:color w:val="000000" w:themeColor="text1"/>
+          <w:sz w:val="24"/>
+          <w:szCs w:val="24"/>
+        </w:rPr>
+        <w:t>PetAccount</w:t>
+      </w:r>
+      <w:proofErr w:type="spellEnd"/>
+      <w:r>
+        <w:rPr>
+          <w:color w:val="000000" w:themeColor="text1"/>
+          <w:sz w:val="24"/>
+          <w:szCs w:val="24"/>
+        </w:rPr>
+        <w:t xml:space="preserve">, Shop, </w:t>
+      </w:r>
+      <w:proofErr w:type="spellStart"/>
+      <w:r>
+        <w:rPr>
+          <w:color w:val="000000" w:themeColor="text1"/>
+          <w:sz w:val="24"/>
+          <w:szCs w:val="24"/>
+        </w:rPr>
+        <w:t>NotificationPet</w:t>
+      </w:r>
+      <w:proofErr w:type="spellEnd"/>
+      <w:r>
+        <w:rPr>
+          <w:color w:val="000000" w:themeColor="text1"/>
+          <w:sz w:val="24"/>
+          <w:szCs w:val="24"/>
+        </w:rPr>
+        <w:t xml:space="preserve">, </w:t>
+      </w:r>
+      <w:proofErr w:type="spellStart"/>
+      <w:r>
+        <w:rPr>
+          <w:color w:val="000000" w:themeColor="text1"/>
+          <w:sz w:val="24"/>
+          <w:szCs w:val="24"/>
+        </w:rPr>
+        <w:t>UserProfile</w:t>
+      </w:r>
+      <w:proofErr w:type="spellEnd"/>
+      <w:r>
+        <w:rPr>
+          <w:color w:val="000000" w:themeColor="text1"/>
+          <w:sz w:val="24"/>
+          <w:szCs w:val="24"/>
+        </w:rPr>
+        <w:t xml:space="preserve">, </w:t>
+      </w:r>
+      <w:proofErr w:type="spellStart"/>
+      <w:r>
+        <w:rPr>
+          <w:color w:val="000000" w:themeColor="text1"/>
+          <w:sz w:val="24"/>
+          <w:szCs w:val="24"/>
+        </w:rPr>
+        <w:t>ManageUser</w:t>
+      </w:r>
+      <w:proofErr w:type="spellEnd"/>
+      <w:r>
+        <w:rPr>
+          <w:color w:val="000000" w:themeColor="text1"/>
+          <w:sz w:val="24"/>
+          <w:szCs w:val="24"/>
+        </w:rPr>
+        <w:t>.</w:t>
+      </w:r>
+    </w:p>
+    <w:p>
+      <w:pPr>
+        <w:ind w:left="720" w:firstLine="720"/>
+        <w:rPr>
+          <w:color w:val="000000" w:themeColor="text1"/>
+          <w:sz w:val="24"/>
+          <w:szCs w:val="24"/>
+        </w:rPr>
+      </w:pPr>
+      <w:proofErr w:type="gramStart"/>
+      <w:r>
+        <w:rPr>
+          <w:color w:val="000000" w:themeColor="text1"/>
+          <w:sz w:val="24"/>
+          <w:szCs w:val="24"/>
+        </w:rPr>
+        <w:t>An</w:t>
+      </w:r>
+      <w:proofErr w:type="gramEnd"/>
+      <w:r>
+        <w:rPr>
+          <w:color w:val="000000" w:themeColor="text1"/>
+          <w:sz w:val="24"/>
+          <w:szCs w:val="24"/>
+        </w:rPr>
+        <w:t xml:space="preserve"> user will be able to make an account for his pets. He can have one or more accounts, or he can have no one. Maybe he is an animal lover and he had no one, so he can make a Profile and the Administrator will give him a suggestion. I</w:t>
+      </w:r>
+      <w:r>
+        <w:rPr>
+          <w:color w:val="000000" w:themeColor="text1"/>
+          <w:sz w:val="24"/>
+          <w:szCs w:val="24"/>
+        </w:rPr>
+        <w:t>f</w:t>
+      </w:r>
+      <w:r>
+        <w:rPr>
+          <w:color w:val="000000" w:themeColor="text1"/>
+          <w:sz w:val="24"/>
+          <w:szCs w:val="24"/>
+        </w:rPr>
+        <w:t xml:space="preserve"> the user has an account for a pet, there he will receive notification for his pet appointments, or he can </w:t>
+      </w:r>
+      <w:r>
+        <w:rPr>
+          <w:color w:val="000000" w:themeColor="text1"/>
+          <w:sz w:val="24"/>
+          <w:szCs w:val="24"/>
+        </w:rPr>
+        <w:t>go shopping something for his pet.</w:t>
+      </w:r>
+    </w:p>
+    <w:p>
+      <w:pPr>
+        <w:ind w:left="720" w:firstLine="720"/>
+        <w:rPr>
+          <w:color w:val="000000" w:themeColor="text1"/>
+          <w:sz w:val="24"/>
+          <w:szCs w:val="24"/>
+        </w:rPr>
+      </w:pPr>
+    </w:p>
+    <w:p>
+      <w:pPr>
+        <w:ind w:left="720" w:firstLine="720"/>
+        <w:rPr>
+          <w:color w:val="000000" w:themeColor="text1"/>
+          <w:sz w:val="24"/>
+          <w:szCs w:val="24"/>
+        </w:rPr>
+      </w:pPr>
+      <w:r>
+        <w:rPr>
+          <w:color w:val="000000" w:themeColor="text1"/>
+          <w:sz w:val="24"/>
+          <w:szCs w:val="24"/>
+        </w:rPr>
+        <w:t>In the Unified Model Language (UML), a class diagram is used to represent the domain model.</w:t>
+      </w:r>
+    </w:p>
+    <w:p>
+      <w:pPr>
+        <w:ind w:left="720" w:firstLine="720"/>
+        <w:rPr>
+          <w:color w:val="000000" w:themeColor="text1"/>
+          <w:sz w:val="24"/>
+          <w:szCs w:val="24"/>
+        </w:rPr>
+      </w:pPr>
+    </w:p>
+    <w:p>
+      <w:pPr>
+        <w:ind w:left="720"/>
+        <w:rPr>
+          <w:color w:val="000000" w:themeColor="text1"/>
+          <w:sz w:val="24"/>
+          <w:szCs w:val="24"/>
+        </w:rPr>
+      </w:pPr>
+    </w:p>
+    <w:p>
+      <w:pPr>
+        <w:ind w:left="720"/>
+        <w:rPr>
+          <w:color w:val="000000" w:themeColor="text1"/>
+          <w:sz w:val="24"/>
+          <w:szCs w:val="24"/>
+        </w:rPr>
+      </w:pPr>
+    </w:p>
+    <w:p>
+      <w:pPr>
+        <w:ind w:left="720"/>
+        <w:rPr>
+          <w:noProof/>
+        </w:rPr>
+      </w:pPr>
+    </w:p>
+    <w:p>
+      <w:pPr>
+        <w:ind w:left="720"/>
+        <w:jc w:val="center"/>
+        <w:rPr>
+          <w:noProof/>
+        </w:rPr>
+      </w:pPr>
+    </w:p>
+    <w:p>
+      <w:pPr>
+        <w:ind w:left="720"/>
+        <w:jc w:val="center"/>
+        <w:rPr>
+          <w:color w:val="000000" w:themeColor="text1"/>
+          <w:sz w:val="24"/>
+          <w:szCs w:val="24"/>
+        </w:rPr>
+      </w:pPr>
+      <w:r>
+        <w:rPr>
+          <w:noProof/>
+        </w:rPr>
+        <w:lastRenderedPageBreak/>
+        <w:drawing>
+          <wp:inline distT="0" distB="0" distL="0" distR="0" wp14:anchorId="73798AEF" wp14:editId="75BEF6FF">
+            <wp:extent cx="6115617" cy="2895600"/>
+            <wp:effectExtent l="0" t="0" r="0" b="0"/>
+            <wp:docPr id="6" name="Imagine 6"/>
+            <wp:cNvGraphicFramePr>
+              <a:graphicFrameLocks xmlns:a="http://schemas.openxmlformats.org/drawingml/2006/main" noChangeAspect="1"/>
+            </wp:cNvGraphicFramePr>
+            <a:graphic xmlns:a="http://schemas.openxmlformats.org/drawingml/2006/main">
+              <a:graphicData uri="http://schemas.openxmlformats.org/drawingml/2006/picture">
+                <pic:pic xmlns:pic="http://schemas.openxmlformats.org/drawingml/2006/picture">
+                  <pic:nvPicPr>
+                    <pic:cNvPr id="1" name=""/>
+                    <pic:cNvPicPr/>
+                  </pic:nvPicPr>
+                  <pic:blipFill rotWithShape="1">
+                    <a:blip r:embed="rId9"/>
+                    <a:srcRect l="18749" t="26226" r="5450" b="18186"/>
+                    <a:stretch/>
+                  </pic:blipFill>
+                  <pic:spPr bwMode="auto">
+                    <a:xfrm>
+                      <a:off x="0" y="0"/>
+                      <a:ext cx="6144713" cy="2909376"/>
+                    </a:xfrm>
+                    <a:prstGeom prst="rect">
+                      <a:avLst/>
+                    </a:prstGeom>
+                    <a:ln>
+                      <a:noFill/>
+                    </a:ln>
+                    <a:extLst>
+                      <a:ext uri="{53640926-AAD7-44D8-BBD7-CCE9431645EC}">
+                        <a14:shadowObscured xmlns:a14="http://schemas.microsoft.com/office/drawing/2010/main"/>
+                      </a:ext>
+                    </a:extLst>
+                  </pic:spPr>
+                </pic:pic>
+              </a:graphicData>
+            </a:graphic>
+          </wp:inline>
+        </w:drawing>
+      </w:r>
+    </w:p>
+    <w:p>
+      <w:pPr>
+        <w:ind w:left="720"/>
+        <w:rPr>
+          <w:i/>
+          <w:color w:val="943634"/>
+        </w:rPr>
+      </w:pPr>
+    </w:p>
+    <w:p>
+      <w:pPr>
+        <w:pStyle w:val="Titlu1"/>
+        <w:rPr>
+          <w:rFonts w:ascii="Times New Roman" w:hAnsi="Times New Roman"/>
+        </w:rPr>
+      </w:pPr>
+      <w:bookmarkStart w:id="3" w:name="_Toc285793957"/>
+      <w:r>
+        <w:rPr>
+          <w:rFonts w:ascii="Times New Roman" w:hAnsi="Times New Roman"/>
+        </w:rPr>
+        <w:t>Architectural Design</w:t>
+      </w:r>
+      <w:bookmarkEnd w:id="3"/>
+    </w:p>
+    <w:p>
+      <w:pPr>
+        <w:pStyle w:val="Titlu2"/>
+        <w:rPr>
+          <w:rFonts w:ascii="Times New Roman" w:hAnsi="Times New Roman"/>
+        </w:rPr>
+      </w:pPr>
+      <w:bookmarkStart w:id="4" w:name="_Toc285793958"/>
+      <w:r>
+        <w:rPr>
+          <w:rFonts w:ascii="Times New Roman" w:hAnsi="Times New Roman"/>
+        </w:rPr>
+        <w:t>Conceptual Architecture</w:t>
+      </w:r>
+      <w:bookmarkEnd w:id="4"/>
+    </w:p>
+    <w:p>
+      <w:pPr>
+        <w:ind w:left="720"/>
+        <w:rPr>
+          <w:i/>
+          <w:color w:val="943634"/>
+        </w:rPr>
+      </w:pPr>
+      <w:r>
+        <w:rPr>
+          <w:i/>
+          <w:color w:val="943634"/>
+        </w:rPr>
+        <w:t>[Define the system’s conceptual architecture; use an architectural style and pattern - highlight its use and motivate your choice.]</w:t>
+      </w:r>
+    </w:p>
+    <w:p>
+      <w:pPr>
+        <w:ind w:left="720"/>
+        <w:rPr>
+          <w:i/>
+          <w:color w:val="943634"/>
+        </w:rPr>
+      </w:pPr>
+    </w:p>
+    <w:p>
+      <w:pPr>
+        <w:ind w:left="720"/>
+        <w:rPr>
+          <w:color w:val="000000" w:themeColor="text1"/>
+          <w:sz w:val="24"/>
+          <w:szCs w:val="24"/>
+        </w:rPr>
+      </w:pPr>
+      <w:r>
+        <w:rPr>
+          <w:color w:val="943634"/>
+          <w:sz w:val="24"/>
+          <w:szCs w:val="24"/>
+        </w:rPr>
+        <w:tab/>
+      </w:r>
+      <w:r>
+        <w:rPr>
+          <w:color w:val="000000" w:themeColor="text1"/>
+          <w:sz w:val="24"/>
+          <w:szCs w:val="24"/>
+        </w:rPr>
+        <w:t>An architectural pattern</w:t>
+      </w:r>
+      <w:r>
+        <w:rPr>
+          <w:color w:val="000000" w:themeColor="text1"/>
+          <w:sz w:val="24"/>
+          <w:szCs w:val="24"/>
+        </w:rPr>
+        <w:t xml:space="preserve"> expresses a fundamental structural organization schema for software systems. </w:t>
+      </w:r>
+    </w:p>
+    <w:p>
+      <w:pPr>
+        <w:ind w:left="720"/>
+        <w:rPr>
+          <w:color w:val="000000" w:themeColor="text1"/>
+          <w:sz w:val="24"/>
+          <w:szCs w:val="24"/>
+        </w:rPr>
+      </w:pPr>
+      <w:r>
+        <w:rPr>
+          <w:color w:val="000000" w:themeColor="text1"/>
+          <w:sz w:val="24"/>
+          <w:szCs w:val="24"/>
+        </w:rPr>
+        <w:tab/>
+        <w:t xml:space="preserve">The system will be organized using Layers. Firstly, I will create a database, using MySQL </w:t>
+      </w:r>
+      <w:r>
+        <w:rPr>
+          <w:color w:val="000000" w:themeColor="text1"/>
+          <w:sz w:val="24"/>
+          <w:szCs w:val="24"/>
+        </w:rPr>
+        <w:t xml:space="preserve">Workbench. Then, I will </w:t>
+      </w:r>
+      <w:r>
+        <w:rPr>
+          <w:color w:val="000000" w:themeColor="text1"/>
+          <w:sz w:val="24"/>
+          <w:szCs w:val="24"/>
+        </w:rPr>
+        <w:t xml:space="preserve">split </w:t>
+      </w:r>
+      <w:r>
+        <w:rPr>
+          <w:color w:val="000000" w:themeColor="text1"/>
+          <w:sz w:val="24"/>
+          <w:szCs w:val="24"/>
+        </w:rPr>
+        <w:t>my work in</w:t>
+      </w:r>
+      <w:r>
+        <w:rPr>
+          <w:color w:val="000000" w:themeColor="text1"/>
+          <w:sz w:val="24"/>
+          <w:szCs w:val="24"/>
+        </w:rPr>
+        <w:t>to</w:t>
+      </w:r>
+      <w:r>
+        <w:rPr>
+          <w:color w:val="000000" w:themeColor="text1"/>
+          <w:sz w:val="24"/>
+          <w:szCs w:val="24"/>
+        </w:rPr>
+        <w:t xml:space="preserve"> t</w:t>
+      </w:r>
+      <w:r>
+        <w:rPr>
+          <w:color w:val="000000" w:themeColor="text1"/>
+          <w:sz w:val="24"/>
+          <w:szCs w:val="24"/>
+        </w:rPr>
+        <w:t>h</w:t>
+      </w:r>
+      <w:r>
+        <w:rPr>
+          <w:color w:val="000000" w:themeColor="text1"/>
+          <w:sz w:val="24"/>
+          <w:szCs w:val="24"/>
+        </w:rPr>
+        <w:t xml:space="preserve">ree packages. In </w:t>
+      </w:r>
+      <w:proofErr w:type="spellStart"/>
+      <w:r>
+        <w:rPr>
+          <w:color w:val="000000" w:themeColor="text1"/>
+          <w:sz w:val="24"/>
+          <w:szCs w:val="24"/>
+        </w:rPr>
+        <w:t>dataAcces</w:t>
+      </w:r>
+      <w:proofErr w:type="spellEnd"/>
+      <w:r>
+        <w:rPr>
+          <w:color w:val="000000" w:themeColor="text1"/>
+          <w:sz w:val="24"/>
+          <w:szCs w:val="24"/>
+        </w:rPr>
+        <w:t xml:space="preserve"> package I will have the connection with</w:t>
+      </w:r>
+      <w:r>
+        <w:rPr>
+          <w:color w:val="000000" w:themeColor="text1"/>
+          <w:sz w:val="24"/>
+          <w:szCs w:val="24"/>
+        </w:rPr>
+        <w:t xml:space="preserve"> the</w:t>
+      </w:r>
+      <w:r>
+        <w:rPr>
+          <w:color w:val="000000" w:themeColor="text1"/>
+          <w:sz w:val="24"/>
+          <w:szCs w:val="24"/>
+        </w:rPr>
+        <w:t xml:space="preserve"> database and all the classes that helps to manage this connection. In </w:t>
+      </w:r>
+      <w:proofErr w:type="spellStart"/>
+      <w:r>
+        <w:rPr>
+          <w:color w:val="000000" w:themeColor="text1"/>
+          <w:sz w:val="24"/>
+          <w:szCs w:val="24"/>
+        </w:rPr>
+        <w:t>businessLogic</w:t>
+      </w:r>
+      <w:proofErr w:type="spellEnd"/>
+      <w:r>
+        <w:rPr>
+          <w:color w:val="000000" w:themeColor="text1"/>
+          <w:sz w:val="24"/>
+          <w:szCs w:val="24"/>
+        </w:rPr>
+        <w:t xml:space="preserve"> package will be all the “magic”, here I will implement all the operation that will ensure a good functionality for the application. Presentation package will manage the interaction between user and the application.  </w:t>
+      </w:r>
+    </w:p>
+    <w:p>
+      <w:pPr>
+        <w:ind w:left="720"/>
+        <w:rPr>
+          <w:color w:val="000000" w:themeColor="text1"/>
+          <w:sz w:val="24"/>
+          <w:szCs w:val="24"/>
+        </w:rPr>
+      </w:pPr>
+      <w:r>
+        <w:rPr>
+          <w:color w:val="000000" w:themeColor="text1"/>
+          <w:sz w:val="24"/>
+          <w:szCs w:val="24"/>
+        </w:rPr>
+        <w:tab/>
+        <w:t xml:space="preserve">I want to </w:t>
+      </w:r>
+      <w:r>
+        <w:rPr>
+          <w:color w:val="000000" w:themeColor="text1"/>
+          <w:sz w:val="24"/>
+          <w:szCs w:val="24"/>
+        </w:rPr>
+        <w:t>choose the Layers Pattern for a good organization and an organized structure of the project.</w:t>
+      </w:r>
+    </w:p>
+    <w:p>
+      <w:pPr>
+        <w:pStyle w:val="Titlu2"/>
+        <w:rPr>
+          <w:rFonts w:ascii="Times New Roman" w:hAnsi="Times New Roman"/>
+          <w:color w:val="000000" w:themeColor="text1"/>
+        </w:rPr>
+      </w:pPr>
+      <w:bookmarkStart w:id="5" w:name="_Toc285793959"/>
+      <w:r>
+        <w:rPr>
+          <w:rFonts w:ascii="Times New Roman" w:hAnsi="Times New Roman"/>
+          <w:color w:val="000000" w:themeColor="text1"/>
+        </w:rPr>
+        <w:t>Package Design</w:t>
+      </w:r>
+      <w:bookmarkEnd w:id="5"/>
+    </w:p>
+    <w:p>
+      <w:pPr>
+        <w:ind w:left="720"/>
+        <w:rPr>
+          <w:i/>
+          <w:color w:val="943634"/>
+        </w:rPr>
+      </w:pPr>
+      <w:r>
+        <w:rPr>
+          <w:i/>
+          <w:color w:val="943634"/>
+        </w:rPr>
+        <w:t>[Create a package diagram]</w:t>
+      </w:r>
+    </w:p>
+    <w:p>
+      <w:pPr>
+        <w:ind w:left="720"/>
+        <w:rPr>
+          <w:i/>
+          <w:color w:val="943634"/>
+        </w:rPr>
+      </w:pPr>
+    </w:p>
+    <w:p>
+      <w:pPr>
+        <w:ind w:left="720"/>
+        <w:rPr>
+          <w:noProof/>
+        </w:rPr>
+      </w:pPr>
+    </w:p>
+    <w:p>
+      <w:pPr>
+        <w:ind w:left="720"/>
+        <w:jc w:val="center"/>
+        <w:rPr>
+          <w:noProof/>
+        </w:rPr>
+      </w:pPr>
+    </w:p>
+    <w:p>
+      <w:pPr>
+        <w:ind w:left="720"/>
+        <w:rPr>
+          <w:noProof/>
+        </w:rPr>
+      </w:pPr>
+    </w:p>
+    <w:p>
+      <w:pPr>
+        <w:ind w:left="720"/>
+        <w:jc w:val="center"/>
+        <w:rPr>
+          <w:i/>
+          <w:color w:val="943634"/>
+        </w:rPr>
+      </w:pPr>
+      <w:r>
+        <w:rPr>
+          <w:noProof/>
+        </w:rPr>
+        <w:lastRenderedPageBreak/>
+        <w:drawing>
+          <wp:inline distT="0" distB="0" distL="0" distR="0" wp14:anchorId="4528C005" wp14:editId="4F083D4E">
+            <wp:extent cx="4800600" cy="5316794"/>
+            <wp:effectExtent l="0" t="0" r="0" b="0"/>
+            <wp:docPr id="3" name="Imagine 3"/>
+            <wp:cNvGraphicFramePr>
+              <a:graphicFrameLocks xmlns:a="http://schemas.openxmlformats.org/drawingml/2006/main" noChangeAspect="1"/>
+            </wp:cNvGraphicFramePr>
+            <a:graphic xmlns:a="http://schemas.openxmlformats.org/drawingml/2006/main">
+              <a:graphicData uri="http://schemas.openxmlformats.org/drawingml/2006/picture">
+                <pic:pic xmlns:pic="http://schemas.openxmlformats.org/drawingml/2006/picture">
+                  <pic:nvPicPr>
+                    <pic:cNvPr id="1" name=""/>
+                    <pic:cNvPicPr/>
+                  </pic:nvPicPr>
+                  <pic:blipFill rotWithShape="1">
+                    <a:blip r:embed="rId10"/>
+                    <a:srcRect l="36538" t="25941" r="33654" b="15336"/>
+                    <a:stretch/>
+                  </pic:blipFill>
+                  <pic:spPr bwMode="auto">
+                    <a:xfrm>
+                      <a:off x="0" y="0"/>
+                      <a:ext cx="4802931" cy="5319375"/>
+                    </a:xfrm>
+                    <a:prstGeom prst="rect">
+                      <a:avLst/>
+                    </a:prstGeom>
+                    <a:ln>
+                      <a:noFill/>
+                    </a:ln>
+                    <a:extLst>
+                      <a:ext uri="{53640926-AAD7-44D8-BBD7-CCE9431645EC}">
+                        <a14:shadowObscured xmlns:a14="http://schemas.microsoft.com/office/drawing/2010/main"/>
+                      </a:ext>
+                    </a:extLst>
+                  </pic:spPr>
+                </pic:pic>
+              </a:graphicData>
+            </a:graphic>
+          </wp:inline>
+        </w:drawing>
+      </w:r>
+    </w:p>
+    <w:p>
+      <w:pPr>
+        <w:pStyle w:val="Titlu2"/>
+        <w:rPr>
+          <w:rFonts w:ascii="Times New Roman" w:hAnsi="Times New Roman"/>
+        </w:rPr>
+      </w:pPr>
+      <w:bookmarkStart w:id="6" w:name="_Toc285793960"/>
+      <w:r>
+        <w:rPr>
+          <w:rFonts w:ascii="Times New Roman" w:hAnsi="Times New Roman"/>
+        </w:rPr>
+        <w:t>Component and Deployment Diagrams</w:t>
+      </w:r>
+      <w:bookmarkEnd w:id="6"/>
+    </w:p>
+    <w:p>
+      <w:pPr>
+        <w:ind w:left="720"/>
+      </w:pPr>
+      <w:r>
+        <w:rPr>
+          <w:i/>
+          <w:color w:val="943634"/>
+        </w:rPr>
+        <w:t>[Create the component and deployment diagrams.]</w:t>
+      </w:r>
+    </w:p>
+    <w:p>
+      <w:pPr>
+        <w:pStyle w:val="Titlu1"/>
         <w:numPr>
           <w:ilvl w:val="0"/>
           <w:numId w:val="0"/>
@@ -2097,7 +3045,176 @@
     </w:p>
     <w:p>
       <w:pPr>
-        <w:pStyle w:val="Heading1"/>
+        <w:rPr>
+          <w:sz w:val="24"/>
+          <w:szCs w:val="24"/>
+        </w:rPr>
+      </w:pPr>
+      <w:r>
+        <w:rPr>
+          <w:sz w:val="24"/>
+          <w:szCs w:val="24"/>
+        </w:rPr>
+        <w:tab/>
+        <w:t>Deployment diagram:</w:t>
+      </w:r>
+    </w:p>
+    <w:p/>
+    <w:p>
+      <w:pPr>
+        <w:rPr>
+          <w:noProof/>
+        </w:rPr>
+      </w:pPr>
+    </w:p>
+    <w:p>
+      <w:pPr>
+        <w:jc w:val="center"/>
+        <w:rPr>
+          <w:noProof/>
+        </w:rPr>
+      </w:pPr>
+      <w:r>
+        <w:rPr>
+          <w:noProof/>
+        </w:rPr>
+        <w:lastRenderedPageBreak/>
+        <w:drawing>
+          <wp:inline distT="0" distB="0" distL="0" distR="0" wp14:anchorId="6565D772" wp14:editId="5FB4A3AD">
+            <wp:extent cx="5495925" cy="1854536"/>
+            <wp:effectExtent l="0" t="0" r="0" b="0"/>
+            <wp:docPr id="4" name="Imagine 4"/>
+            <wp:cNvGraphicFramePr>
+              <a:graphicFrameLocks xmlns:a="http://schemas.openxmlformats.org/drawingml/2006/main" noChangeAspect="1"/>
+            </wp:cNvGraphicFramePr>
+            <a:graphic xmlns:a="http://schemas.openxmlformats.org/drawingml/2006/main">
+              <a:graphicData uri="http://schemas.openxmlformats.org/drawingml/2006/picture">
+                <pic:pic xmlns:pic="http://schemas.openxmlformats.org/drawingml/2006/picture">
+                  <pic:nvPicPr>
+                    <pic:cNvPr id="1" name=""/>
+                    <pic:cNvPicPr/>
+                  </pic:nvPicPr>
+                  <pic:blipFill rotWithShape="1">
+                    <a:blip r:embed="rId11"/>
+                    <a:srcRect l="25641" t="27366" r="9295" b="33581"/>
+                    <a:stretch/>
+                  </pic:blipFill>
+                  <pic:spPr bwMode="auto">
+                    <a:xfrm>
+                      <a:off x="0" y="0"/>
+                      <a:ext cx="5503489" cy="1857088"/>
+                    </a:xfrm>
+                    <a:prstGeom prst="rect">
+                      <a:avLst/>
+                    </a:prstGeom>
+                    <a:ln>
+                      <a:noFill/>
+                    </a:ln>
+                    <a:extLst>
+                      <a:ext uri="{53640926-AAD7-44D8-BBD7-CCE9431645EC}">
+                        <a14:shadowObscured xmlns:a14="http://schemas.microsoft.com/office/drawing/2010/main"/>
+                      </a:ext>
+                    </a:extLst>
+                  </pic:spPr>
+                </pic:pic>
+              </a:graphicData>
+            </a:graphic>
+          </wp:inline>
+        </w:drawing>
+      </w:r>
+    </w:p>
+    <w:p>
+      <w:pPr>
+        <w:rPr>
+          <w:noProof/>
+        </w:rPr>
+      </w:pPr>
+    </w:p>
+    <w:p>
+      <w:pPr>
+        <w:rPr>
+          <w:noProof/>
+        </w:rPr>
+      </w:pPr>
+    </w:p>
+    <w:p>
+      <w:pPr>
+        <w:rPr>
+          <w:noProof/>
+          <w:sz w:val="24"/>
+          <w:szCs w:val="24"/>
+        </w:rPr>
+      </w:pPr>
+      <w:r>
+        <w:rPr>
+          <w:noProof/>
+        </w:rPr>
+        <w:tab/>
+      </w:r>
+      <w:r>
+        <w:rPr>
+          <w:noProof/>
+          <w:sz w:val="24"/>
+          <w:szCs w:val="24"/>
+        </w:rPr>
+        <w:t>Component diagram:</w:t>
+      </w:r>
+    </w:p>
+    <w:p>
+      <w:pPr>
+        <w:jc w:val="center"/>
+      </w:pPr>
+      <w:r>
+        <w:rPr>
+          <w:noProof/>
+        </w:rPr>
+        <w:drawing>
+          <wp:inline distT="0" distB="0" distL="0" distR="0" wp14:anchorId="3185A76B" wp14:editId="0515CACB">
+            <wp:extent cx="6481620" cy="1600200"/>
+            <wp:effectExtent l="0" t="0" r="0" b="0"/>
+            <wp:docPr id="1" name="Imagine 1"/>
+            <wp:cNvGraphicFramePr>
+              <a:graphicFrameLocks xmlns:a="http://schemas.openxmlformats.org/drawingml/2006/main" noChangeAspect="1"/>
+            </wp:cNvGraphicFramePr>
+            <a:graphic xmlns:a="http://schemas.openxmlformats.org/drawingml/2006/main">
+              <a:graphicData uri="http://schemas.openxmlformats.org/drawingml/2006/picture">
+                <pic:pic xmlns:pic="http://schemas.openxmlformats.org/drawingml/2006/picture">
+                  <pic:nvPicPr>
+                    <pic:cNvPr id="1" name=""/>
+                    <pic:cNvPicPr/>
+                  </pic:nvPicPr>
+                  <pic:blipFill rotWithShape="1">
+                    <a:blip r:embed="rId12"/>
+                    <a:srcRect l="28205" t="35063" r="7532" b="36716"/>
+                    <a:stretch/>
+                  </pic:blipFill>
+                  <pic:spPr bwMode="auto">
+                    <a:xfrm>
+                      <a:off x="0" y="0"/>
+                      <a:ext cx="6492101" cy="1602788"/>
+                    </a:xfrm>
+                    <a:prstGeom prst="rect">
+                      <a:avLst/>
+                    </a:prstGeom>
+                    <a:ln>
+                      <a:noFill/>
+                    </a:ln>
+                    <a:extLst>
+                      <a:ext uri="{53640926-AAD7-44D8-BBD7-CCE9431645EC}">
+                        <a14:shadowObscured xmlns:a14="http://schemas.microsoft.com/office/drawing/2010/main"/>
+                      </a:ext>
+                    </a:extLst>
+                  </pic:spPr>
+                </pic:pic>
+              </a:graphicData>
+            </a:graphic>
+          </wp:inline>
+        </w:drawing>
+      </w:r>
+    </w:p>
+    <w:p>
+      <w:pPr>
+        <w:pStyle w:val="Titlu1"/>
         <w:numPr>
           <w:ilvl w:val="0"/>
           <w:numId w:val="3"/>
@@ -2110,7 +3227,7 @@
           <w:rFonts w:ascii="Times New Roman" w:hAnsi="Times New Roman"/>
         </w:rPr>
       </w:pPr>
-      <w:bookmarkStart w:id="1" w:name="_Toc285793955"/>
+      <w:bookmarkStart w:id="7" w:name="_Toc285793961"/>
       <w:r>
         <w:rPr>
           <w:rFonts w:ascii="Times New Roman" w:hAnsi="Times New Roman"/>
@@ -2121,192 +3238,6 @@
         <w:rPr>
           <w:rFonts w:ascii="Times New Roman" w:hAnsi="Times New Roman"/>
         </w:rPr>
-        <w:t>.1</w:t>
-      </w:r>
-      <w:bookmarkEnd w:id="1"/>
-    </w:p>
-    <w:p>
-      <w:pPr>
-        <w:pStyle w:val="Heading1"/>
-        <w:rPr>
-          <w:rFonts w:ascii="Times New Roman" w:hAnsi="Times New Roman"/>
-        </w:rPr>
-      </w:pPr>
-      <w:bookmarkStart w:id="2" w:name="_Toc285793956"/>
-      <w:r>
-        <w:rPr>
-          <w:rFonts w:ascii="Times New Roman" w:hAnsi="Times New Roman"/>
-        </w:rPr>
-        <w:t>Domain Model</w:t>
-      </w:r>
-      <w:bookmarkEnd w:id="2"/>
-    </w:p>
-    <w:p>
-      <w:pPr>
-        <w:ind w:left="720"/>
-        <w:rPr>
-          <w:i/>
-          <w:color w:val="943634"/>
-        </w:rPr>
-      </w:pPr>
-      <w:r>
-        <w:rPr>
-          <w:i/>
-          <w:color w:val="943634"/>
-        </w:rPr>
-        <w:t>[Define the domain model and create the conceptual class diagrams]</w:t>
-      </w:r>
-    </w:p>
-    <w:p>
-      <w:pPr>
-        <w:pStyle w:val="Heading1"/>
-        <w:rPr>
-          <w:rFonts w:ascii="Times New Roman" w:hAnsi="Times New Roman"/>
-        </w:rPr>
-      </w:pPr>
-      <w:bookmarkStart w:id="3" w:name="_Toc285793957"/>
-      <w:r>
-        <w:rPr>
-          <w:rFonts w:ascii="Times New Roman" w:hAnsi="Times New Roman"/>
-        </w:rPr>
-        <w:t>Architectural Design</w:t>
-      </w:r>
-      <w:bookmarkEnd w:id="3"/>
-    </w:p>
-    <w:p>
-      <w:pPr>
-        <w:pStyle w:val="Heading2"/>
-        <w:rPr>
-          <w:rFonts w:ascii="Times New Roman" w:hAnsi="Times New Roman"/>
-        </w:rPr>
-      </w:pPr>
-      <w:bookmarkStart w:id="4" w:name="_Toc285793958"/>
-      <w:r>
-        <w:rPr>
-          <w:rFonts w:ascii="Times New Roman" w:hAnsi="Times New Roman"/>
-        </w:rPr>
-        <w:t>Conceptual Architecture</w:t>
-      </w:r>
-      <w:bookmarkEnd w:id="4"/>
-    </w:p>
-    <w:p>
-      <w:pPr>
-        <w:ind w:left="720"/>
-        <w:rPr>
-          <w:i/>
-          <w:color w:val="943634"/>
-        </w:rPr>
-      </w:pPr>
-      <w:r>
-        <w:rPr>
-          <w:i/>
-          <w:color w:val="943634"/>
-        </w:rPr>
-        <w:t>[Define the system’s conceptual architecture; use an architectural style and pattern - highlight its use and motivate your choice.]</w:t>
-      </w:r>
-    </w:p>
-    <w:p>
-      <w:pPr>
-        <w:pStyle w:val="Heading2"/>
-        <w:rPr>
-          <w:rFonts w:ascii="Times New Roman" w:hAnsi="Times New Roman"/>
-        </w:rPr>
-      </w:pPr>
-      <w:bookmarkStart w:id="5" w:name="_Toc285793959"/>
-      <w:r>
-        <w:rPr>
-          <w:rFonts w:ascii="Times New Roman" w:hAnsi="Times New Roman"/>
-        </w:rPr>
-        <w:t>Package Design</w:t>
-      </w:r>
-      <w:bookmarkEnd w:id="5"/>
-    </w:p>
-    <w:p>
-      <w:pPr>
-        <w:ind w:left="720"/>
-        <w:rPr>
-          <w:i/>
-          <w:color w:val="943634"/>
-        </w:rPr>
-      </w:pPr>
-      <w:r>
-        <w:rPr>
-          <w:i/>
-          <w:color w:val="943634"/>
-        </w:rPr>
-        <w:t>[Create a package diagram]</w:t>
-      </w:r>
-    </w:p>
-    <w:p>
-      <w:pPr>
-        <w:pStyle w:val="Heading2"/>
-        <w:rPr>
-          <w:rFonts w:ascii="Times New Roman" w:hAnsi="Times New Roman"/>
-        </w:rPr>
-      </w:pPr>
-      <w:bookmarkStart w:id="6" w:name="_Toc285793960"/>
-      <w:r>
-        <w:rPr>
-          <w:rFonts w:ascii="Times New Roman" w:hAnsi="Times New Roman"/>
-        </w:rPr>
-        <w:t>Component and Deployment Diagrams</w:t>
-      </w:r>
-      <w:bookmarkEnd w:id="6"/>
-    </w:p>
-    <w:p>
-      <w:pPr>
-        <w:ind w:left="720"/>
-      </w:pPr>
-      <w:r>
-        <w:rPr>
-          <w:i/>
-          <w:color w:val="943634"/>
-        </w:rPr>
-        <w:t>[Create the component and deployment diagrams.]</w:t>
-      </w:r>
-    </w:p>
-    <w:p>
-      <w:pPr>
-        <w:pStyle w:val="Heading1"/>
-        <w:numPr>
-          <w:ilvl w:val="0"/>
-          <w:numId w:val="0"/>
-        </w:numPr>
-        <w:tabs>
-          <w:tab w:val="left" w:pos="720"/>
-        </w:tabs>
-        <w:ind w:left="1440"/>
-        <w:rPr>
-          <w:rFonts w:ascii="Times New Roman" w:hAnsi="Times New Roman"/>
-        </w:rPr>
-      </w:pPr>
-    </w:p>
-    <w:p>
-      <w:pPr>
-        <w:pStyle w:val="Heading1"/>
-        <w:numPr>
-          <w:ilvl w:val="0"/>
-          <w:numId w:val="3"/>
-        </w:numPr>
-        <w:tabs>
-          <w:tab w:val="left" w:pos="720"/>
-        </w:tabs>
-        <w:ind w:hanging="1440"/>
-        <w:rPr>
-          <w:rFonts w:ascii="Times New Roman" w:hAnsi="Times New Roman"/>
-        </w:rPr>
-      </w:pPr>
-      <w:bookmarkStart w:id="7" w:name="_Toc285793961"/>
-      <w:r>
-        <w:rPr>
-          <w:rFonts w:ascii="Times New Roman" w:hAnsi="Times New Roman"/>
-        </w:rPr>
-        <w:t>Elaboration – Iteration 1</w:t>
-      </w:r>
-      <w:r>
-        <w:rPr>
-          <w:rFonts w:ascii="Times New Roman" w:hAnsi="Times New Roman"/>
-        </w:rPr>
         <w:t>.</w:t>
       </w:r>
       <w:r>
@@ -2319,7 +3250,7 @@
     </w:p>
     <w:p>
       <w:pPr>
-        <w:pStyle w:val="Heading1"/>
+        <w:pStyle w:val="Titlu1"/>
         <w:numPr>
           <w:ilvl w:val="0"/>
           <w:numId w:val="12"/>
@@ -2340,7 +3271,7 @@
     </w:p>
     <w:p>
       <w:pPr>
-        <w:pStyle w:val="Heading2"/>
+        <w:pStyle w:val="Titlu2"/>
         <w:numPr>
           <w:ilvl w:val="1"/>
           <w:numId w:val="12"/>
@@ -2377,7 +3308,26 @@
     </w:p>
     <w:p>
       <w:pPr>
-        <w:pStyle w:val="Heading2"/>
+        <w:ind w:left="709"/>
+        <w:rPr>
+          <w:i/>
+          <w:color w:val="943634"/>
+        </w:rPr>
+      </w:pPr>
+    </w:p>
+    <w:p>
+      <w:pPr>
+        <w:ind w:left="709"/>
+        <w:rPr>
+          <w:color w:val="000000" w:themeColor="text1"/>
+          <w:sz w:val="24"/>
+          <w:szCs w:val="24"/>
+        </w:rPr>
+      </w:pPr>
+    </w:p>
+    <w:p>
+      <w:pPr>
+        <w:pStyle w:val="Titlu2"/>
         <w:numPr>
           <w:ilvl w:val="1"/>
           <w:numId w:val="12"/>
@@ -2436,19 +3386,54 @@
           <w:i/>
           <w:color w:val="943634"/>
         </w:rPr>
-        <w:t xml:space="preserve"> GoF patterns</w:t>
-      </w:r>
+        <w:t xml:space="preserve"> </w:t>
+      </w:r>
+      <w:proofErr w:type="spellStart"/>
       <w:r>
         <w:rPr>
           <w:i/>
           <w:color w:val="943634"/>
         </w:rPr>
+        <w:t>GoF</w:t>
+      </w:r>
+      <w:proofErr w:type="spellEnd"/>
+      <w:r>
+        <w:rPr>
+          <w:i/>
+          <w:color w:val="943634"/>
+        </w:rPr>
+        <w:t xml:space="preserve"> patterns</w:t>
+      </w:r>
+      <w:r>
+        <w:rPr>
+          <w:i/>
+          <w:color w:val="943634"/>
+        </w:rPr>
         <w:t xml:space="preserve"> and motivate your choice]</w:t>
       </w:r>
     </w:p>
     <w:p>
       <w:pPr>
-        <w:pStyle w:val="Heading1"/>
+        <w:ind w:left="709"/>
+        <w:rPr>
+          <w:i/>
+          <w:color w:val="943634"/>
+        </w:rPr>
+      </w:pPr>
+    </w:p>
+    <w:p>
+      <w:pPr>
+        <w:ind w:left="709"/>
+        <w:rPr>
+          <w:color w:val="000000" w:themeColor="text1"/>
+          <w:sz w:val="24"/>
+          <w:szCs w:val="24"/>
+        </w:rPr>
+      </w:pPr>
+    </w:p>
+    <w:p>
+      <w:pPr>
+        <w:pStyle w:val="Titlu1"/>
         <w:numPr>
           <w:ilvl w:val="0"/>
           <w:numId w:val="12"/>
@@ -2485,7 +3470,7 @@
     </w:p>
     <w:p>
       <w:pPr>
-        <w:pStyle w:val="Heading1"/>
+        <w:pStyle w:val="Titlu1"/>
         <w:numPr>
           <w:ilvl w:val="0"/>
           <w:numId w:val="12"/>
@@ -2538,10 +3523,14 @@
       <w:pPr>
         <w:ind w:firstLine="720"/>
       </w:pPr>
-    </w:p>
-    <w:p>
-      <w:pPr>
-        <w:pStyle w:val="Heading1"/>
+      <w:r>
+        <w:tab/>
+        <w:t xml:space="preserve"> </w:t>
+      </w:r>
+    </w:p>
+    <w:p>
+      <w:pPr>
+        <w:pStyle w:val="Titlu1"/>
         <w:numPr>
           <w:ilvl w:val="0"/>
           <w:numId w:val="3"/>
@@ -2562,7 +3551,7 @@
     </w:p>
     <w:p>
       <w:pPr>
-        <w:pStyle w:val="Heading1"/>
+        <w:pStyle w:val="Titlu1"/>
         <w:numPr>
           <w:ilvl w:val="0"/>
           <w:numId w:val="13"/>
@@ -2600,7 +3589,7 @@
     </w:p>
     <w:p>
       <w:pPr>
-        <w:pStyle w:val="Heading1"/>
+        <w:pStyle w:val="Titlu1"/>
         <w:numPr>
           <w:ilvl w:val="0"/>
           <w:numId w:val="13"/>
@@ -2615,13 +3604,14 @@
         <w:rPr>
           <w:rFonts w:ascii="Times New Roman" w:hAnsi="Times New Roman"/>
         </w:rPr>
+        <w:lastRenderedPageBreak/>
         <w:t>Design Model Refinement</w:t>
       </w:r>
       <w:bookmarkEnd w:id="15"/>
     </w:p>
     <w:p>
       <w:pPr>
-        <w:pStyle w:val="Heading2"/>
+        <w:pStyle w:val="Titlu2"/>
         <w:numPr>
           <w:ilvl w:val="0"/>
           <w:numId w:val="0"/>
@@ -2669,7 +3659,7 @@
     </w:p>
     <w:p>
       <w:pPr>
-        <w:pStyle w:val="ListParagraph"/>
+        <w:pStyle w:val="Listparagraf"/>
         <w:rPr>
           <w:i/>
           <w:color w:val="943634"/>
@@ -2678,7 +3668,7 @@
     </w:p>
     <w:p>
       <w:pPr>
-        <w:pStyle w:val="ListParagraph"/>
+        <w:pStyle w:val="Listparagraf"/>
         <w:tabs>
           <w:tab w:val="left" w:pos="990"/>
           <w:tab w:val="left" w:pos="1170"/>
@@ -2717,7 +3707,7 @@
     </w:p>
     <w:p>
       <w:pPr>
-        <w:pStyle w:val="Heading1"/>
+        <w:pStyle w:val="Titlu1"/>
         <w:numPr>
           <w:ilvl w:val="0"/>
           <w:numId w:val="3"/>
@@ -2746,7 +3736,7 @@
     </w:p>
     <w:p>
       <w:pPr>
-        <w:pStyle w:val="Heading1"/>
+        <w:pStyle w:val="Titlu1"/>
         <w:numPr>
           <w:ilvl w:val="0"/>
           <w:numId w:val="14"/>
@@ -2783,7 +3773,32 @@
     </w:p>
     <w:p>
       <w:pPr>
-        <w:pStyle w:val="Heading1"/>
+        <w:ind w:firstLine="709"/>
+        <w:rPr>
+          <w:sz w:val="24"/>
+          <w:szCs w:val="24"/>
+        </w:rPr>
+      </w:pPr>
+      <w:r>
+        <w:rPr>
+          <w:sz w:val="24"/>
+          <w:szCs w:val="24"/>
+        </w:rPr>
+        <w:t>In this part, the integration testing will contain test case scenarios necessary to verify the good functionality of the program, like the connection with database important to the work of all the functionalities of this application.</w:t>
+      </w:r>
+    </w:p>
+    <w:p>
+      <w:pPr>
+        <w:ind w:firstLine="720"/>
+        <w:rPr>
+          <w:i/>
+          <w:color w:val="943634"/>
+        </w:rPr>
+      </w:pPr>
+    </w:p>
+    <w:p>
+      <w:pPr>
+        <w:pStyle w:val="Titlu1"/>
         <w:numPr>
           <w:ilvl w:val="0"/>
           <w:numId w:val="14"/>
@@ -2800,7 +3815,9 @@
         </w:rPr>
         <w:t>Future improvements</w:t>
       </w:r>
+      <w:bookmarkStart w:id="22" w:name="_GoBack"/>
       <w:bookmarkEnd w:id="21"/>
+      <w:bookmarkEnd w:id="22"/>
     </w:p>
     <w:p>
       <w:pPr>
@@ -2822,6 +3839,96 @@
       <w:pPr>
         <w:ind w:firstLine="720"/>
         <w:rPr>
+          <w:color w:val="000000" w:themeColor="text1"/>
+          <w:sz w:val="24"/>
+          <w:szCs w:val="24"/>
+        </w:rPr>
+      </w:pPr>
+      <w:r>
+        <w:rPr>
+          <w:color w:val="000000" w:themeColor="text1"/>
+          <w:sz w:val="24"/>
+          <w:szCs w:val="24"/>
+        </w:rPr>
+        <w:t>It is a large domain, so we can have so many improvements. I will mention some of them:</w:t>
+      </w:r>
+    </w:p>
+    <w:p>
+      <w:pPr>
+        <w:ind w:firstLine="720"/>
+        <w:rPr>
+          <w:color w:val="000000" w:themeColor="text1"/>
+          <w:sz w:val="24"/>
+          <w:szCs w:val="24"/>
+        </w:rPr>
+      </w:pPr>
+      <w:r>
+        <w:rPr>
+          <w:color w:val="000000" w:themeColor="text1"/>
+          <w:sz w:val="24"/>
+          <w:szCs w:val="24"/>
+        </w:rPr>
+        <w:t>- a chat window where the pet’s possessor can chat</w:t>
+      </w:r>
+    </w:p>
+    <w:p>
+      <w:pPr>
+        <w:ind w:firstLine="720"/>
+        <w:rPr>
+          <w:color w:val="000000" w:themeColor="text1"/>
+          <w:sz w:val="24"/>
+          <w:szCs w:val="24"/>
+        </w:rPr>
+      </w:pPr>
+      <w:r>
+        <w:rPr>
+          <w:color w:val="000000" w:themeColor="text1"/>
+          <w:sz w:val="24"/>
+          <w:szCs w:val="24"/>
+        </w:rPr>
+        <w:t>- a gallery where the user could store the pictures with his pets</w:t>
+      </w:r>
+    </w:p>
+    <w:p>
+      <w:pPr>
+        <w:ind w:firstLine="720"/>
+        <w:rPr>
+          <w:color w:val="000000" w:themeColor="text1"/>
+          <w:sz w:val="24"/>
+          <w:szCs w:val="24"/>
+        </w:rPr>
+      </w:pPr>
+      <w:r>
+        <w:rPr>
+          <w:color w:val="000000" w:themeColor="text1"/>
+          <w:sz w:val="24"/>
+          <w:szCs w:val="24"/>
+        </w:rPr>
+        <w:t xml:space="preserve">- a map, so the user can see if he had friend in his area </w:t>
+      </w:r>
+    </w:p>
+    <w:p>
+      <w:pPr>
+        <w:ind w:firstLine="720"/>
+        <w:rPr>
+          <w:color w:val="000000" w:themeColor="text1"/>
+          <w:sz w:val="24"/>
+          <w:szCs w:val="24"/>
+        </w:rPr>
+      </w:pPr>
+      <w:r>
+        <w:rPr>
+          <w:color w:val="000000" w:themeColor="text1"/>
+          <w:sz w:val="24"/>
+          <w:szCs w:val="24"/>
+        </w:rPr>
+        <w:t>- option for make appointments for different pet staff.</w:t>
+      </w:r>
+    </w:p>
+    <w:p>
+      <w:pPr>
+        <w:ind w:firstLine="720"/>
+        <w:rPr>
           <w:i/>
           <w:color w:val="943634"/>
         </w:rPr>
@@ -2829,7 +3936,7 @@
     </w:p>
     <w:p>
       <w:pPr>
-        <w:pStyle w:val="Heading1"/>
+        <w:pStyle w:val="Titlu1"/>
         <w:numPr>
           <w:ilvl w:val="0"/>
           <w:numId w:val="3"/>
@@ -2839,14 +3946,14 @@
           <w:rFonts w:ascii="Times New Roman" w:hAnsi="Times New Roman"/>
         </w:rPr>
       </w:pPr>
-      <w:bookmarkStart w:id="22" w:name="_Toc285793974"/>
+      <w:bookmarkStart w:id="23" w:name="_Toc285793974"/>
       <w:r>
         <w:rPr>
           <w:rFonts w:ascii="Times New Roman" w:hAnsi="Times New Roman"/>
         </w:rPr>
         <w:t>Bibliography</w:t>
       </w:r>
-      <w:bookmarkEnd w:id="22"/>
+      <w:bookmarkEnd w:id="23"/>
     </w:p>
     <w:p/>
     <w:p>
@@ -2856,10 +3963,10 @@
     </w:p>
     <w:p/>
     <w:sectPr>
-      <w:headerReference w:type="default" r:id="rId8"/>
-      <w:footerReference w:type="default" r:id="rId9"/>
-      <w:headerReference w:type="first" r:id="rId10"/>
-      <w:footerReference w:type="first" r:id="rId11"/>
+      <w:headerReference w:type="default" r:id="rId13"/>
+      <w:footerReference w:type="default" r:id="rId14"/>
+      <w:headerReference w:type="first" r:id="rId15"/>
+      <w:footerReference w:type="first" r:id="rId16"/>
       <w:pgSz w:w="12240" w:h="15840" w:code="1"/>
       <w:pgMar w:top="1440" w:right="1440" w:bottom="1440" w:left="1440" w:header="720" w:footer="720" w:gutter="0"/>
       <w:cols w:space="720"/>
@@ -2870,7 +3977,7 @@
 </file>
 
 <file path=word/endnotes.xml><?xml version="1.0" encoding="utf-8"?>
-<w:endnotes xmlns:ve="http://schemas.openxmlformats.org/markup-compatibility/2006" xmlns:o="urn:schemas-microsoft-com:office:office" xmlns:r="http://schemas.openxmlformats.org/officeDocument/2006/relationships" xmlns:m="http://schemas.openxmlformats.org/officeDocument/2006/math" xmlns:v="urn:schemas-microsoft-com:vml" xmlns:wp="http://schemas.openxmlformats.org/drawingml/2006/wordprocessingDrawing" xmlns:w10="urn:schemas-microsoft-com:office:word" xmlns:w="http://schemas.openxmlformats.org/wordprocessingml/2006/main" xmlns:wne="http://schemas.microsoft.com/office/word/2006/wordml">
+<w:endnotes xmlns:wpc="http://schemas.microsoft.com/office/word/2010/wordprocessingCanvas" xmlns:cx="http://schemas.microsoft.com/office/drawing/2014/chartex" xmlns:cx1="http://schemas.microsoft.com/office/drawing/2015/9/8/chartex" xmlns:cx2="http://schemas.microsoft.com/office/drawing/2015/10/21/chartex" xmlns:cx3="http://schemas.microsoft.com/office/drawing/2016/5/9/chartex" xmlns:cx4="http://schemas.microsoft.com/office/drawing/2016/5/10/chartex" xmlns:cx5="http://schemas.microsoft.com/office/drawing/2016/5/11/chartex" xmlns:cx6="http://schemas.microsoft.com/office/drawing/2016/5/12/chartex" xmlns:cx7="http://schemas.microsoft.com/office/drawing/2016/5/13/chartex" xmlns:cx8="http://schemas.microsoft.com/office/drawing/2016/5/14/chartex" xmlns:mc="http://schemas.openxmlformats.org/markup-compatibility/2006" xmlns:aink="http://schemas.microsoft.com/office/drawing/2016/ink" xmlns:am3d="http://schemas.microsoft.com/office/drawing/2017/model3d" xmlns:o="urn:schemas-microsoft-com:office:office" xmlns:r="http://schemas.openxmlformats.org/officeDocument/2006/relationships" xmlns:m="http://schemas.openxmlformats.org/officeDocument/2006/math" xmlns:v="urn:schemas-microsoft-com:vml" xmlns:wp14="http://schemas.microsoft.com/office/word/2010/wordprocessingDrawing" xmlns:wp="http://schemas.openxmlformats.org/drawingml/2006/wordprocessingDrawing" xmlns:w10="urn:schemas-microsoft-com:office:word" xmlns:w="http://schemas.openxmlformats.org/wordprocessingml/2006/main" xmlns:w14="http://schemas.microsoft.com/office/word/2010/wordml" xmlns:w15="http://schemas.microsoft.com/office/word/2012/wordml" xmlns:w16cid="http://schemas.microsoft.com/office/word/2016/wordml/cid" xmlns:w16se="http://schemas.microsoft.com/office/word/2015/wordml/symex" xmlns:wpg="http://schemas.microsoft.com/office/word/2010/wordprocessingGroup" xmlns:wpi="http://schemas.microsoft.com/office/word/2010/wordprocessingInk" xmlns:wne="http://schemas.microsoft.com/office/word/2006/wordml" xmlns:wps="http://schemas.microsoft.com/office/word/2010/wordprocessingShape" mc:Ignorable="w14 w15 w16se w16cid wp14">
   <w:endnote w:type="separator" w:id="-1">
     <w:p>
       <w:pPr>
@@ -2895,37 +4002,37 @@
 </file>
 
 <file path=word/footer1.xml><?xml version="1.0" encoding="utf-8"?>
-<w:ftr xmlns:ve="http://schemas.openxmlformats.org/markup-compatibility/2006" xmlns:o="urn:schemas-microsoft-com:office:office" xmlns:r="http://schemas.openxmlformats.org/officeDocument/2006/relationships" xmlns:m="http://schemas.openxmlformats.org/officeDocument/2006/math" xmlns:v="urn:schemas-microsoft-com:vml" xmlns:wp="http://schemas.openxmlformats.org/drawingml/2006/wordprocessingDrawing" xmlns:w10="urn:schemas-microsoft-com:office:word" xmlns:w="http://schemas.openxmlformats.org/wordprocessingml/2006/main" xmlns:wne="http://schemas.microsoft.com/office/word/2006/wordml">
+<w:ftr xmlns:wpc="http://schemas.microsoft.com/office/word/2010/wordprocessingCanvas" xmlns:cx="http://schemas.microsoft.com/office/drawing/2014/chartex" xmlns:cx1="http://schemas.microsoft.com/office/drawing/2015/9/8/chartex" xmlns:cx2="http://schemas.microsoft.com/office/drawing/2015/10/21/chartex" xmlns:cx3="http://schemas.microsoft.com/office/drawing/2016/5/9/chartex" xmlns:cx4="http://schemas.microsoft.com/office/drawing/2016/5/10/chartex" xmlns:cx5="http://schemas.microsoft.com/office/drawing/2016/5/11/chartex" xmlns:cx6="http://schemas.microsoft.com/office/drawing/2016/5/12/chartex" xmlns:cx7="http://schemas.microsoft.com/office/drawing/2016/5/13/chartex" xmlns:cx8="http://schemas.microsoft.com/office/drawing/2016/5/14/chartex" xmlns:mc="http://schemas.openxmlformats.org/markup-compatibility/2006" xmlns:aink="http://schemas.microsoft.com/office/drawing/2016/ink" xmlns:am3d="http://schemas.microsoft.com/office/drawing/2017/model3d" xmlns:o="urn:schemas-microsoft-com:office:office" xmlns:r="http://schemas.openxmlformats.org/officeDocument/2006/relationships" xmlns:m="http://schemas.openxmlformats.org/officeDocument/2006/math" xmlns:v="urn:schemas-microsoft-com:vml" xmlns:wp14="http://schemas.microsoft.com/office/word/2010/wordprocessingDrawing" xmlns:wp="http://schemas.openxmlformats.org/drawingml/2006/wordprocessingDrawing" xmlns:w10="urn:schemas-microsoft-com:office:word" xmlns:w="http://schemas.openxmlformats.org/wordprocessingml/2006/main" xmlns:w14="http://schemas.microsoft.com/office/word/2010/wordml" xmlns:w15="http://schemas.microsoft.com/office/word/2012/wordml" xmlns:w16cid="http://schemas.microsoft.com/office/word/2016/wordml/cid" xmlns:w16se="http://schemas.microsoft.com/office/word/2015/wordml/symex" xmlns:wpg="http://schemas.microsoft.com/office/word/2010/wordprocessingGroup" xmlns:wpi="http://schemas.microsoft.com/office/word/2010/wordprocessingInk" xmlns:wne="http://schemas.microsoft.com/office/word/2006/wordml" xmlns:wps="http://schemas.microsoft.com/office/word/2010/wordprocessingShape" mc:Ignorable="w14 w15 w16se w16cid wp14">
   <w:p>
     <w:pPr>
-      <w:pStyle w:val="Footer"/>
+      <w:pStyle w:val="Subsol"/>
       <w:framePr w:wrap="around" w:vAnchor="text" w:hAnchor="margin" w:xAlign="right" w:y="1"/>
       <w:rPr>
-        <w:rStyle w:val="PageNumber"/>
+        <w:rStyle w:val="Numrdepagin"/>
       </w:rPr>
     </w:pPr>
     <w:r>
       <w:rPr>
-        <w:rStyle w:val="PageNumber"/>
+        <w:rStyle w:val="Numrdepagin"/>
       </w:rPr>
       <w:fldChar w:fldCharType="begin"/>
     </w:r>
     <w:r>
       <w:rPr>
-        <w:rStyle w:val="PageNumber"/>
+        <w:rStyle w:val="Numrdepagin"/>
       </w:rPr>
       <w:instrText xml:space="preserve">PAGE  </w:instrText>
     </w:r>
     <w:r>
       <w:rPr>
-        <w:rStyle w:val="PageNumber"/>
+        <w:rStyle w:val="Numrdepagin"/>
       </w:rPr>
       <w:fldChar w:fldCharType="end"/>
     </w:r>
   </w:p>
   <w:p>
     <w:pPr>
-      <w:pStyle w:val="Footer"/>
+      <w:pStyle w:val="Subsol"/>
       <w:ind w:right="360"/>
     </w:pPr>
   </w:p>
@@ -2933,7 +4040,7 @@
 </file>
 
 <file path=word/footer2.xml><?xml version="1.0" encoding="utf-8"?>
-<w:ftr xmlns:ve="http://schemas.openxmlformats.org/markup-compatibility/2006" xmlns:o="urn:schemas-microsoft-com:office:office" xmlns:r="http://schemas.openxmlformats.org/officeDocument/2006/relationships" xmlns:m="http://schemas.openxmlformats.org/officeDocument/2006/math" xmlns:v="urn:schemas-microsoft-com:vml" xmlns:wp="http://schemas.openxmlformats.org/drawingml/2006/wordprocessingDrawing" xmlns:w10="urn:schemas-microsoft-com:office:word" xmlns:w="http://schemas.openxmlformats.org/wordprocessingml/2006/main" xmlns:wne="http://schemas.microsoft.com/office/word/2006/wordml">
+<w:ftr xmlns:wpc="http://schemas.microsoft.com/office/word/2010/wordprocessingCanvas" xmlns:cx="http://schemas.microsoft.com/office/drawing/2014/chartex" xmlns:cx1="http://schemas.microsoft.com/office/drawing/2015/9/8/chartex" xmlns:cx2="http://schemas.microsoft.com/office/drawing/2015/10/21/chartex" xmlns:cx3="http://schemas.microsoft.com/office/drawing/2016/5/9/chartex" xmlns:cx4="http://schemas.microsoft.com/office/drawing/2016/5/10/chartex" xmlns:cx5="http://schemas.microsoft.com/office/drawing/2016/5/11/chartex" xmlns:cx6="http://schemas.microsoft.com/office/drawing/2016/5/12/chartex" xmlns:cx7="http://schemas.microsoft.com/office/drawing/2016/5/13/chartex" xmlns:cx8="http://schemas.microsoft.com/office/drawing/2016/5/14/chartex" xmlns:mc="http://schemas.openxmlformats.org/markup-compatibility/2006" xmlns:aink="http://schemas.microsoft.com/office/drawing/2016/ink" xmlns:am3d="http://schemas.microsoft.com/office/drawing/2017/model3d" xmlns:o="urn:schemas-microsoft-com:office:office" xmlns:r="http://schemas.openxmlformats.org/officeDocument/2006/relationships" xmlns:m="http://schemas.openxmlformats.org/officeDocument/2006/math" xmlns:v="urn:schemas-microsoft-com:vml" xmlns:wp14="http://schemas.microsoft.com/office/word/2010/wordprocessingDrawing" xmlns:wp="http://schemas.openxmlformats.org/drawingml/2006/wordprocessingDrawing" xmlns:w10="urn:schemas-microsoft-com:office:word" xmlns:w="http://schemas.openxmlformats.org/wordprocessingml/2006/main" xmlns:w14="http://schemas.microsoft.com/office/word/2010/wordml" xmlns:w15="http://schemas.microsoft.com/office/word/2012/wordml" xmlns:w16cid="http://schemas.microsoft.com/office/word/2016/wordml/cid" xmlns:w16se="http://schemas.microsoft.com/office/word/2015/wordml/symex" xmlns:wpg="http://schemas.microsoft.com/office/word/2010/wordprocessingGroup" xmlns:wpi="http://schemas.microsoft.com/office/word/2010/wordprocessingInk" xmlns:wne="http://schemas.microsoft.com/office/word/2006/wordml" xmlns:wps="http://schemas.microsoft.com/office/word/2010/wordprocessingShape" mc:Ignorable="w14 w15 w16se w16cid wp14">
   <w:tbl>
     <w:tblPr>
       <w:tblW w:w="0" w:type="auto"/>
@@ -2946,7 +4053,7 @@
         <w:insideV w:val="single" w:sz="6" w:space="0" w:color="auto"/>
       </w:tblBorders>
       <w:tblLayout w:type="fixed"/>
-      <w:tblLook w:val="0000"/>
+      <w:tblLook w:val="0000" w:firstRow="0" w:lastRow="0" w:firstColumn="0" w:lastColumn="0" w:noHBand="0" w:noVBand="0"/>
     </w:tblPr>
     <w:tblGrid>
       <w:gridCol w:w="3162"/>
@@ -3005,74 +4112,100 @@
           </w:r>
           <w:r>
             <w:rPr>
-              <w:rStyle w:val="PageNumber"/>
+              <w:rStyle w:val="Numrdepagin"/>
             </w:rPr>
             <w:fldChar w:fldCharType="begin"/>
           </w:r>
           <w:r>
             <w:rPr>
-              <w:rStyle w:val="PageNumber"/>
+              <w:rStyle w:val="Numrdepagin"/>
             </w:rPr>
             <w:instrText xml:space="preserve"> PAGE </w:instrText>
           </w:r>
           <w:r>
             <w:rPr>
-              <w:rStyle w:val="PageNumber"/>
+              <w:rStyle w:val="Numrdepagin"/>
             </w:rPr>
             <w:fldChar w:fldCharType="separate"/>
           </w:r>
           <w:r>
             <w:rPr>
-              <w:rStyle w:val="PageNumber"/>
+              <w:rStyle w:val="Numrdepagin"/>
               <w:noProof/>
             </w:rPr>
             <w:t>3</w:t>
           </w:r>
           <w:r>
             <w:rPr>
-              <w:rStyle w:val="PageNumber"/>
+              <w:rStyle w:val="Numrdepagin"/>
             </w:rPr>
             <w:fldChar w:fldCharType="end"/>
           </w:r>
           <w:r>
             <w:rPr>
-              <w:rStyle w:val="PageNumber"/>
+              <w:rStyle w:val="Numrdepagin"/>
             </w:rPr>
             <w:t xml:space="preserve"> of </w:t>
           </w:r>
-          <w:fldSimple w:instr=" NUMPAGES  \* MERGEFORMAT ">
-            <w:r>
-              <w:rPr>
-                <w:rStyle w:val="PageNumber"/>
-                <w:noProof/>
-              </w:rPr>
-              <w:t>5</w:t>
-            </w:r>
-          </w:fldSimple>
+          <w:r>
+            <w:rPr>
+              <w:rStyle w:val="Numrdepagin"/>
+              <w:noProof/>
+            </w:rPr>
+            <w:fldChar w:fldCharType="begin"/>
+          </w:r>
+          <w:r>
+            <w:rPr>
+              <w:rStyle w:val="Numrdepagin"/>
+              <w:noProof/>
+            </w:rPr>
+            <w:instrText xml:space="preserve"> NUMPAGES  \* MERGEFORMAT </w:instrText>
+          </w:r>
+          <w:r>
+            <w:rPr>
+              <w:rStyle w:val="Numrdepagin"/>
+              <w:noProof/>
+            </w:rPr>
+            <w:fldChar w:fldCharType="separate"/>
+          </w:r>
+          <w:r>
+            <w:rPr>
+              <w:rStyle w:val="Numrdepagin"/>
+              <w:noProof/>
+            </w:rPr>
+            <w:t>5</w:t>
+          </w:r>
+          <w:r>
+            <w:rPr>
+              <w:rStyle w:val="Numrdepagin"/>
+              <w:noProof/>
+            </w:rPr>
+            <w:fldChar w:fldCharType="end"/>
+          </w:r>
         </w:p>
       </w:tc>
     </w:tr>
   </w:tbl>
   <w:p>
     <w:pPr>
-      <w:pStyle w:val="Footer"/>
+      <w:pStyle w:val="Subsol"/>
     </w:pPr>
   </w:p>
 </w:ftr>
 </file>
 
 <file path=word/footer3.xml><?xml version="1.0" encoding="utf-8"?>
-<w:ftr xmlns:ve="http://schemas.openxmlformats.org/markup-compatibility/2006" xmlns:o="urn:schemas-microsoft-com:office:office" xmlns:r="http://schemas.openxmlformats.org/officeDocument/2006/relationships" xmlns:m="http://schemas.openxmlformats.org/officeDocument/2006/math" xmlns:v="urn:schemas-microsoft-com:vml" xmlns:wp="http://schemas.openxmlformats.org/drawingml/2006/wordprocessingDrawing" xmlns:w10="urn:schemas-microsoft-com:office:word" xmlns:w="http://schemas.openxmlformats.org/wordprocessingml/2006/main" xmlns:wne="http://schemas.microsoft.com/office/word/2006/wordml">
+<w:ftr xmlns:wpc="http://schemas.microsoft.com/office/word/2010/wordprocessingCanvas" xmlns:cx="http://schemas.microsoft.com/office/drawing/2014/chartex" xmlns:cx1="http://schemas.microsoft.com/office/drawing/2015/9/8/chartex" xmlns:cx2="http://schemas.microsoft.com/office/drawing/2015/10/21/chartex" xmlns:cx3="http://schemas.microsoft.com/office/drawing/2016/5/9/chartex" xmlns:cx4="http://schemas.microsoft.com/office/drawing/2016/5/10/chartex" xmlns:cx5="http://schemas.microsoft.com/office/drawing/2016/5/11/chartex" xmlns:cx6="http://schemas.microsoft.com/office/drawing/2016/5/12/chartex" xmlns:cx7="http://schemas.microsoft.com/office/drawing/2016/5/13/chartex" xmlns:cx8="http://schemas.microsoft.com/office/drawing/2016/5/14/chartex" xmlns:mc="http://schemas.openxmlformats.org/markup-compatibility/2006" xmlns:aink="http://schemas.microsoft.com/office/drawing/2016/ink" xmlns:am3d="http://schemas.microsoft.com/office/drawing/2017/model3d" xmlns:o="urn:schemas-microsoft-com:office:office" xmlns:r="http://schemas.openxmlformats.org/officeDocument/2006/relationships" xmlns:m="http://schemas.openxmlformats.org/officeDocument/2006/math" xmlns:v="urn:schemas-microsoft-com:vml" xmlns:wp14="http://schemas.microsoft.com/office/word/2010/wordprocessingDrawing" xmlns:wp="http://schemas.openxmlformats.org/drawingml/2006/wordprocessingDrawing" xmlns:w10="urn:schemas-microsoft-com:office:word" xmlns:w="http://schemas.openxmlformats.org/wordprocessingml/2006/main" xmlns:w14="http://schemas.microsoft.com/office/word/2010/wordml" xmlns:w15="http://schemas.microsoft.com/office/word/2012/wordml" xmlns:w16cid="http://schemas.microsoft.com/office/word/2016/wordml/cid" xmlns:w16se="http://schemas.microsoft.com/office/word/2015/wordml/symex" xmlns:wpg="http://schemas.microsoft.com/office/word/2010/wordprocessingGroup" xmlns:wpi="http://schemas.microsoft.com/office/word/2010/wordprocessingInk" xmlns:wne="http://schemas.microsoft.com/office/word/2006/wordml" xmlns:wps="http://schemas.microsoft.com/office/word/2010/wordprocessingShape" mc:Ignorable="w14 w15 w16se w16cid wp14">
   <w:p>
     <w:pPr>
-      <w:pStyle w:val="Footer"/>
+      <w:pStyle w:val="Subsol"/>
     </w:pPr>
   </w:p>
 </w:ftr>
 </file>
 
 <file path=word/footnotes.xml><?xml version="1.0" encoding="utf-8"?>
-<w:footnotes xmlns:ve="http://schemas.openxmlformats.org/markup-compatibility/2006" xmlns:o="urn:schemas-microsoft-com:office:office" xmlns:r="http://schemas.openxmlformats.org/officeDocument/2006/relationships" xmlns:m="http://schemas.openxmlformats.org/officeDocument/2006/math" xmlns:v="urn:schemas-microsoft-com:vml" xmlns:wp="http://schemas.openxmlformats.org/drawingml/2006/wordprocessingDrawing" xmlns:w10="urn:schemas-microsoft-com:office:word" xmlns:w="http://schemas.openxmlformats.org/wordprocessingml/2006/main" xmlns:wne="http://schemas.microsoft.com/office/word/2006/wordml">
+<w:footnotes xmlns:wpc="http://schemas.microsoft.com/office/word/2010/wordprocessingCanvas" xmlns:cx="http://schemas.microsoft.com/office/drawing/2014/chartex" xmlns:cx1="http://schemas.microsoft.com/office/drawing/2015/9/8/chartex" xmlns:cx2="http://schemas.microsoft.com/office/drawing/2015/10/21/chartex" xmlns:cx3="http://schemas.microsoft.com/office/drawing/2016/5/9/chartex" xmlns:cx4="http://schemas.microsoft.com/office/drawing/2016/5/10/chartex" xmlns:cx5="http://schemas.microsoft.com/office/drawing/2016/5/11/chartex" xmlns:cx6="http://schemas.microsoft.com/office/drawing/2016/5/12/chartex" xmlns:cx7="http://schemas.microsoft.com/office/drawing/2016/5/13/chartex" xmlns:cx8="http://schemas.microsoft.com/office/drawing/2016/5/14/chartex" xmlns:mc="http://schemas.openxmlformats.org/markup-compatibility/2006" xmlns:aink="http://schemas.microsoft.com/office/drawing/2016/ink" xmlns:am3d="http://schemas.microsoft.com/office/drawing/2017/model3d" xmlns:o="urn:schemas-microsoft-com:office:office" xmlns:r="http://schemas.openxmlformats.org/officeDocument/2006/relationships" xmlns:m="http://schemas.openxmlformats.org/officeDocument/2006/math" xmlns:v="urn:schemas-microsoft-com:vml" xmlns:wp14="http://schemas.microsoft.com/office/word/2010/wordprocessingDrawing" xmlns:wp="http://schemas.openxmlformats.org/drawingml/2006/wordprocessingDrawing" xmlns:w10="urn:schemas-microsoft-com:office:word" xmlns:w="http://schemas.openxmlformats.org/wordprocessingml/2006/main" xmlns:w14="http://schemas.microsoft.com/office/word/2010/wordml" xmlns:w15="http://schemas.microsoft.com/office/word/2012/wordml" xmlns:w16cid="http://schemas.microsoft.com/office/word/2016/wordml/cid" xmlns:w16se="http://schemas.microsoft.com/office/word/2015/wordml/symex" xmlns:wpg="http://schemas.microsoft.com/office/word/2010/wordprocessingGroup" xmlns:wpi="http://schemas.microsoft.com/office/word/2010/wordprocessingInk" xmlns:wne="http://schemas.microsoft.com/office/word/2006/wordml" xmlns:wps="http://schemas.microsoft.com/office/word/2010/wordprocessingShape" mc:Ignorable="w14 w15 w16se w16cid wp14">
   <w:footnote w:type="separator" w:id="-1">
     <w:p>
       <w:pPr>
@@ -3097,7 +4230,7 @@
 </file>
 
 <file path=word/header1.xml><?xml version="1.0" encoding="utf-8"?>
-<w:hdr xmlns:ve="http://schemas.openxmlformats.org/markup-compatibility/2006" xmlns:o="urn:schemas-microsoft-com:office:office" xmlns:r="http://schemas.openxmlformats.org/officeDocument/2006/relationships" xmlns:m="http://schemas.openxmlformats.org/officeDocument/2006/math" xmlns:v="urn:schemas-microsoft-com:vml" xmlns:wp="http://schemas.openxmlformats.org/drawingml/2006/wordprocessingDrawing" xmlns:w10="urn:schemas-microsoft-com:office:word" xmlns:w="http://schemas.openxmlformats.org/wordprocessingml/2006/main" xmlns:wne="http://schemas.microsoft.com/office/word/2006/wordml">
+<w:hdr xmlns:wpc="http://schemas.microsoft.com/office/word/2010/wordprocessingCanvas" xmlns:cx="http://schemas.microsoft.com/office/drawing/2014/chartex" xmlns:cx1="http://schemas.microsoft.com/office/drawing/2015/9/8/chartex" xmlns:cx2="http://schemas.microsoft.com/office/drawing/2015/10/21/chartex" xmlns:cx3="http://schemas.microsoft.com/office/drawing/2016/5/9/chartex" xmlns:cx4="http://schemas.microsoft.com/office/drawing/2016/5/10/chartex" xmlns:cx5="http://schemas.microsoft.com/office/drawing/2016/5/11/chartex" xmlns:cx6="http://schemas.microsoft.com/office/drawing/2016/5/12/chartex" xmlns:cx7="http://schemas.microsoft.com/office/drawing/2016/5/13/chartex" xmlns:cx8="http://schemas.microsoft.com/office/drawing/2016/5/14/chartex" xmlns:mc="http://schemas.openxmlformats.org/markup-compatibility/2006" xmlns:aink="http://schemas.microsoft.com/office/drawing/2016/ink" xmlns:am3d="http://schemas.microsoft.com/office/drawing/2017/model3d" xmlns:o="urn:schemas-microsoft-com:office:office" xmlns:r="http://schemas.openxmlformats.org/officeDocument/2006/relationships" xmlns:m="http://schemas.openxmlformats.org/officeDocument/2006/math" xmlns:v="urn:schemas-microsoft-com:vml" xmlns:wp14="http://schemas.microsoft.com/office/word/2010/wordprocessingDrawing" xmlns:wp="http://schemas.openxmlformats.org/drawingml/2006/wordprocessingDrawing" xmlns:w10="urn:schemas-microsoft-com:office:word" xmlns:w="http://schemas.openxmlformats.org/wordprocessingml/2006/main" xmlns:w14="http://schemas.microsoft.com/office/word/2010/wordml" xmlns:w15="http://schemas.microsoft.com/office/word/2012/wordml" xmlns:w16cid="http://schemas.microsoft.com/office/word/2016/wordml/cid" xmlns:w16se="http://schemas.microsoft.com/office/word/2015/wordml/symex" xmlns:wpg="http://schemas.microsoft.com/office/word/2010/wordprocessingGroup" xmlns:wpi="http://schemas.microsoft.com/office/word/2010/wordprocessingInk" xmlns:wne="http://schemas.microsoft.com/office/word/2006/wordml" xmlns:wps="http://schemas.microsoft.com/office/word/2010/wordprocessingShape" mc:Ignorable="w14 w15 w16se w16cid wp14">
   <w:tbl>
     <w:tblPr>
       <w:tblW w:w="0" w:type="auto"/>
@@ -3110,7 +4243,7 @@
         <w:insideV w:val="single" w:sz="6" w:space="0" w:color="auto"/>
       </w:tblBorders>
       <w:tblLayout w:type="fixed"/>
-      <w:tblLook w:val="0000"/>
+      <w:tblLook w:val="0000" w:firstRow="0" w:lastRow="0" w:firstColumn="0" w:lastColumn="0" w:noHBand="0" w:noVBand="0"/>
     </w:tblPr>
     <w:tblGrid>
       <w:gridCol w:w="6379"/>
@@ -3190,32 +4323,32 @@
   </w:tbl>
   <w:p>
     <w:pPr>
-      <w:pStyle w:val="Header"/>
+      <w:pStyle w:val="Antet"/>
     </w:pPr>
   </w:p>
 </w:hdr>
 </file>
 
 <file path=word/header2.xml><?xml version="1.0" encoding="utf-8"?>
-<w:hdr xmlns:ve="http://schemas.openxmlformats.org/markup-compatibility/2006" xmlns:o="urn:schemas-microsoft-com:office:office" xmlns:r="http://schemas.openxmlformats.org/officeDocument/2006/relationships" xmlns:m="http://schemas.openxmlformats.org/officeDocument/2006/math" xmlns:v="urn:schemas-microsoft-com:vml" xmlns:wp="http://schemas.openxmlformats.org/drawingml/2006/wordprocessingDrawing" xmlns:w10="urn:schemas-microsoft-com:office:word" xmlns:w="http://schemas.openxmlformats.org/wordprocessingml/2006/main" xmlns:wne="http://schemas.microsoft.com/office/word/2006/wordml">
+<w:hdr xmlns:wpc="http://schemas.microsoft.com/office/word/2010/wordprocessingCanvas" xmlns:cx="http://schemas.microsoft.com/office/drawing/2014/chartex" xmlns:cx1="http://schemas.microsoft.com/office/drawing/2015/9/8/chartex" xmlns:cx2="http://schemas.microsoft.com/office/drawing/2015/10/21/chartex" xmlns:cx3="http://schemas.microsoft.com/office/drawing/2016/5/9/chartex" xmlns:cx4="http://schemas.microsoft.com/office/drawing/2016/5/10/chartex" xmlns:cx5="http://schemas.microsoft.com/office/drawing/2016/5/11/chartex" xmlns:cx6="http://schemas.microsoft.com/office/drawing/2016/5/12/chartex" xmlns:cx7="http://schemas.microsoft.com/office/drawing/2016/5/13/chartex" xmlns:cx8="http://schemas.microsoft.com/office/drawing/2016/5/14/chartex" xmlns:mc="http://schemas.openxmlformats.org/markup-compatibility/2006" xmlns:aink="http://schemas.microsoft.com/office/drawing/2016/ink" xmlns:am3d="http://schemas.microsoft.com/office/drawing/2017/model3d" xmlns:o="urn:schemas-microsoft-com:office:office" xmlns:r="http://schemas.openxmlformats.org/officeDocument/2006/relationships" xmlns:m="http://schemas.openxmlformats.org/officeDocument/2006/math" xmlns:v="urn:schemas-microsoft-com:vml" xmlns:wp14="http://schemas.microsoft.com/office/word/2010/wordprocessingDrawing" xmlns:wp="http://schemas.openxmlformats.org/drawingml/2006/wordprocessingDrawing" xmlns:w10="urn:schemas-microsoft-com:office:word" xmlns:w="http://schemas.openxmlformats.org/wordprocessingml/2006/main" xmlns:w14="http://schemas.microsoft.com/office/word/2010/wordml" xmlns:w15="http://schemas.microsoft.com/office/word/2012/wordml" xmlns:w16cid="http://schemas.microsoft.com/office/word/2016/wordml/cid" xmlns:w16se="http://schemas.microsoft.com/office/word/2015/wordml/symex" xmlns:wpg="http://schemas.microsoft.com/office/word/2010/wordprocessingGroup" xmlns:wpi="http://schemas.microsoft.com/office/word/2010/wordprocessingInk" xmlns:wne="http://schemas.microsoft.com/office/word/2006/wordml" xmlns:wps="http://schemas.microsoft.com/office/word/2010/wordprocessingShape" mc:Ignorable="w14 w15 w16se w16cid wp14">
   <w:p>
     <w:pPr>
-      <w:pStyle w:val="Header"/>
+      <w:pStyle w:val="Antet"/>
     </w:pPr>
   </w:p>
 </w:hdr>
 </file>
 
 <file path=word/numbering.xml><?xml version="1.0" encoding="utf-8"?>
-<w:numbering xmlns:ve="http://schemas.openxmlformats.org/markup-compatibility/2006" xmlns:o="urn:schemas-microsoft-com:office:office" xmlns:r="http://schemas.openxmlformats.org/officeDocument/2006/relationships" xmlns:m="http://schemas.openxmlformats.org/officeDocument/2006/math" xmlns:v="urn:schemas-microsoft-com:vml" xmlns:wp="http://schemas.openxmlformats.org/drawingml/2006/wordprocessingDrawing" xmlns:w10="urn:schemas-microsoft-com:office:word" xmlns:w="http://schemas.openxmlformats.org/wordprocessingml/2006/main" xmlns:wne="http://schemas.microsoft.com/office/word/2006/wordml">
-  <w:abstractNum w:abstractNumId="0">
+<w:numbering xmlns:wpc="http://schemas.microsoft.com/office/word/2010/wordprocessingCanvas" xmlns:cx="http://schemas.microsoft.com/office/drawing/2014/chartex" xmlns:cx1="http://schemas.microsoft.com/office/drawing/2015/9/8/chartex" xmlns:cx2="http://schemas.microsoft.com/office/drawing/2015/10/21/chartex" xmlns:cx3="http://schemas.microsoft.com/office/drawing/2016/5/9/chartex" xmlns:cx4="http://schemas.microsoft.com/office/drawing/2016/5/10/chartex" xmlns:cx5="http://schemas.microsoft.com/office/drawing/2016/5/11/chartex" xmlns:cx6="http://schemas.microsoft.com/office/drawing/2016/5/12/chartex" xmlns:cx7="http://schemas.microsoft.com/office/drawing/2016/5/13/chartex" xmlns:cx8="http://schemas.microsoft.com/office/drawing/2016/5/14/chartex" xmlns:mc="http://schemas.openxmlformats.org/markup-compatibility/2006" xmlns:aink="http://schemas.microsoft.com/office/drawing/2016/ink" xmlns:am3d="http://schemas.microsoft.com/office/drawing/2017/model3d" xmlns:o="urn:schemas-microsoft-com:office:office" xmlns:r="http://schemas.openxmlformats.org/officeDocument/2006/relationships" xmlns:m="http://schemas.openxmlformats.org/officeDocument/2006/math" xmlns:v="urn:schemas-microsoft-com:vml" xmlns:wp14="http://schemas.microsoft.com/office/word/2010/wordprocessingDrawing" xmlns:wp="http://schemas.openxmlformats.org/drawingml/2006/wordprocessingDrawing" xmlns:w10="urn:schemas-microsoft-com:office:word" xmlns:w="http://schemas.openxmlformats.org/wordprocessingml/2006/main" xmlns:w14="http://schemas.microsoft.com/office/word/2010/wordml" xmlns:w15="http://schemas.microsoft.com/office/word/2012/wordml" xmlns:w16cid="http://schemas.microsoft.com/office/word/2016/wordml/cid" xmlns:w16se="http://schemas.microsoft.com/office/word/2015/wordml/symex" xmlns:wpg="http://schemas.microsoft.com/office/word/2010/wordprocessingGroup" xmlns:wpi="http://schemas.microsoft.com/office/word/2010/wordprocessingInk" xmlns:wne="http://schemas.microsoft.com/office/word/2006/wordml" xmlns:wps="http://schemas.microsoft.com/office/word/2010/wordprocessingShape" mc:Ignorable="w14 w15 w16se w16cid wp14">
+  <w:abstractNum w:abstractNumId="0" w15:restartNumberingAfterBreak="0">
     <w:nsid w:val="FFFFFFFB"/>
     <w:multiLevelType w:val="multilevel"/>
     <w:tmpl w:val="FFFFFFFF"/>
     <w:lvl w:ilvl="0">
       <w:start w:val="1"/>
       <w:numFmt w:val="decimal"/>
-      <w:pStyle w:val="Heading1"/>
+      <w:pStyle w:val="Titlu1"/>
       <w:lvlText w:val="%1."/>
       <w:legacy w:legacy="1" w:legacySpace="144" w:legacyIndent="0"/>
       <w:lvlJc w:val="left"/>
@@ -3223,7 +4356,7 @@
     <w:lvl w:ilvl="1">
       <w:start w:val="1"/>
       <w:numFmt w:val="decimal"/>
-      <w:pStyle w:val="Heading2"/>
+      <w:pStyle w:val="Titlu2"/>
       <w:lvlText w:val="%1.%2"/>
       <w:legacy w:legacy="1" w:legacySpace="144" w:legacyIndent="0"/>
       <w:lvlJc w:val="left"/>
@@ -3231,7 +4364,7 @@
     <w:lvl w:ilvl="2">
       <w:start w:val="1"/>
       <w:numFmt w:val="decimal"/>
-      <w:pStyle w:val="Heading3"/>
+      <w:pStyle w:val="Titlu3"/>
       <w:lvlText w:val="%1.%2.%3"/>
       <w:legacy w:legacy="1" w:legacySpace="144" w:legacyIndent="0"/>
       <w:lvlJc w:val="left"/>
@@ -3239,7 +4372,7 @@
     <w:lvl w:ilvl="3">
       <w:start w:val="1"/>
       <w:numFmt w:val="decimal"/>
-      <w:pStyle w:val="Heading4"/>
+      <w:pStyle w:val="Titlu4"/>
       <w:lvlText w:val="%1.%2.%3.%4"/>
       <w:legacy w:legacy="1" w:legacySpace="144" w:legacyIndent="0"/>
       <w:lvlJc w:val="left"/>
@@ -3247,7 +4380,7 @@
     <w:lvl w:ilvl="4">
       <w:start w:val="1"/>
       <w:numFmt w:val="decimal"/>
-      <w:pStyle w:val="Heading5"/>
+      <w:pStyle w:val="Titlu5"/>
       <w:lvlText w:val="%1.%2.%3.%4.%5"/>
       <w:legacy w:legacy="1" w:legacySpace="144" w:legacyIndent="0"/>
       <w:lvlJc w:val="left"/>
@@ -3255,7 +4388,7 @@
     <w:lvl w:ilvl="5">
       <w:start w:val="1"/>
       <w:numFmt w:val="decimal"/>
-      <w:pStyle w:val="Heading6"/>
+      <w:pStyle w:val="Titlu6"/>
       <w:lvlText w:val="%1.%2.%3.%4.%5.%6"/>
       <w:legacy w:legacy="1" w:legacySpace="144" w:legacyIndent="0"/>
       <w:lvlJc w:val="left"/>
@@ -3263,7 +4396,7 @@
     <w:lvl w:ilvl="6">
       <w:start w:val="1"/>
       <w:numFmt w:val="decimal"/>
-      <w:pStyle w:val="Heading7"/>
+      <w:pStyle w:val="Titlu7"/>
       <w:lvlText w:val="%1.%2.%3.%4.%5.%6.%7"/>
       <w:legacy w:legacy="1" w:legacySpace="144" w:legacyIndent="0"/>
       <w:lvlJc w:val="left"/>
@@ -3271,7 +4404,7 @@
     <w:lvl w:ilvl="7">
       <w:start w:val="1"/>
       <w:numFmt w:val="decimal"/>
-      <w:pStyle w:val="Heading8"/>
+      <w:pStyle w:val="Titlu8"/>
       <w:lvlText w:val="%1.%2.%3.%4.%5.%6.%7.%8"/>
       <w:legacy w:legacy="1" w:legacySpace="144" w:legacyIndent="0"/>
       <w:lvlJc w:val="left"/>
@@ -3279,13 +4412,13 @@
     <w:lvl w:ilvl="8">
       <w:start w:val="1"/>
       <w:numFmt w:val="decimal"/>
-      <w:pStyle w:val="Heading9"/>
+      <w:pStyle w:val="Titlu9"/>
       <w:lvlText w:val="%1.%2.%3.%4.%5.%6.%7.%8.%9"/>
       <w:legacy w:legacy="1" w:legacySpace="144" w:legacyIndent="0"/>
       <w:lvlJc w:val="left"/>
     </w:lvl>
   </w:abstractNum>
-  <w:abstractNum w:abstractNumId="1">
+  <w:abstractNum w:abstractNumId="1" w15:restartNumberingAfterBreak="0">
     <w:nsid w:val="00126F2B"/>
     <w:multiLevelType w:val="hybridMultilevel"/>
     <w:tmpl w:val="EF2AE7FC"/>
@@ -3374,7 +4507,7 @@
       </w:pPr>
     </w:lvl>
   </w:abstractNum>
-  <w:abstractNum w:abstractNumId="2">
+  <w:abstractNum w:abstractNumId="2" w15:restartNumberingAfterBreak="0">
     <w:nsid w:val="082E746A"/>
     <w:multiLevelType w:val="hybridMultilevel"/>
     <w:tmpl w:val="6742F09C"/>
@@ -3463,7 +4596,7 @@
       </w:pPr>
     </w:lvl>
   </w:abstractNum>
-  <w:abstractNum w:abstractNumId="3">
+  <w:abstractNum w:abstractNumId="3" w15:restartNumberingAfterBreak="0">
     <w:nsid w:val="15A06247"/>
     <w:multiLevelType w:val="hybridMultilevel"/>
     <w:tmpl w:val="9552E5DA"/>
@@ -3552,7 +4685,7 @@
       </w:pPr>
     </w:lvl>
   </w:abstractNum>
-  <w:abstractNum w:abstractNumId="4">
+  <w:abstractNum w:abstractNumId="4" w15:restartNumberingAfterBreak="0">
     <w:nsid w:val="183D1B0A"/>
     <w:multiLevelType w:val="hybridMultilevel"/>
     <w:tmpl w:val="13CCDDA0"/>
@@ -3641,7 +4774,7 @@
       </w:pPr>
     </w:lvl>
   </w:abstractNum>
-  <w:abstractNum w:abstractNumId="5">
+  <w:abstractNum w:abstractNumId="5" w15:restartNumberingAfterBreak="0">
     <w:nsid w:val="26E14A9F"/>
     <w:multiLevelType w:val="hybridMultilevel"/>
     <w:tmpl w:val="86BECE66"/>
@@ -3731,7 +4864,7 @@
       </w:pPr>
     </w:lvl>
   </w:abstractNum>
-  <w:abstractNum w:abstractNumId="6">
+  <w:abstractNum w:abstractNumId="6" w15:restartNumberingAfterBreak="0">
     <w:nsid w:val="35F23968"/>
     <w:multiLevelType w:val="hybridMultilevel"/>
     <w:tmpl w:val="A118ADDA"/>
@@ -3820,7 +4953,7 @@
       </w:pPr>
     </w:lvl>
   </w:abstractNum>
-  <w:abstractNum w:abstractNumId="7">
+  <w:abstractNum w:abstractNumId="7" w15:restartNumberingAfterBreak="0">
     <w:nsid w:val="381E213B"/>
     <w:multiLevelType w:val="hybridMultilevel"/>
     <w:tmpl w:val="86F04156"/>
@@ -3909,7 +5042,7 @@
       </w:pPr>
     </w:lvl>
   </w:abstractNum>
-  <w:abstractNum w:abstractNumId="8">
+  <w:abstractNum w:abstractNumId="8" w15:restartNumberingAfterBreak="0">
     <w:nsid w:val="3E1C6A61"/>
     <w:multiLevelType w:val="hybridMultilevel"/>
     <w:tmpl w:val="B48A89CC"/>
@@ -3998,7 +5131,7 @@
       </w:pPr>
     </w:lvl>
   </w:abstractNum>
-  <w:abstractNum w:abstractNumId="9">
+  <w:abstractNum w:abstractNumId="9" w15:restartNumberingAfterBreak="0">
     <w:nsid w:val="513C4103"/>
     <w:multiLevelType w:val="hybridMultilevel"/>
     <w:tmpl w:val="27DA5F86"/>
@@ -4087,7 +5220,7 @@
       </w:pPr>
     </w:lvl>
   </w:abstractNum>
-  <w:abstractNum w:abstractNumId="10">
+  <w:abstractNum w:abstractNumId="10" w15:restartNumberingAfterBreak="0">
     <w:nsid w:val="60381838"/>
     <w:multiLevelType w:val="hybridMultilevel"/>
     <w:tmpl w:val="D0224A1C"/>
@@ -4176,7 +5309,7 @@
       </w:pPr>
     </w:lvl>
   </w:abstractNum>
-  <w:abstractNum w:abstractNumId="11">
+  <w:abstractNum w:abstractNumId="11" w15:restartNumberingAfterBreak="0">
     <w:nsid w:val="6E422694"/>
     <w:multiLevelType w:val="hybridMultilevel"/>
     <w:tmpl w:val="B2502630"/>
@@ -4265,7 +5398,7 @@
       </w:pPr>
     </w:lvl>
   </w:abstractNum>
-  <w:abstractNum w:abstractNumId="12">
+  <w:abstractNum w:abstractNumId="12" w15:restartNumberingAfterBreak="0">
     <w:nsid w:val="6E5A33EC"/>
     <w:multiLevelType w:val="hybridMultilevel"/>
     <w:tmpl w:val="1076BDEE"/>
@@ -4354,7 +5487,7 @@
       </w:pPr>
     </w:lvl>
   </w:abstractNum>
-  <w:abstractNum w:abstractNumId="13">
+  <w:abstractNum w:abstractNumId="13" w15:restartNumberingAfterBreak="0">
     <w:nsid w:val="7F006540"/>
     <w:multiLevelType w:val="multilevel"/>
     <w:tmpl w:val="122EF47E"/>
@@ -4518,7 +5651,7 @@
 </file>
 
 <file path=word/styles.xml><?xml version="1.0" encoding="utf-8"?>
-<w:styles xmlns:r="http://schemas.openxmlformats.org/officeDocument/2006/relationships" xmlns:w="http://schemas.openxmlformats.org/wordprocessingml/2006/main">
+<w:styles xmlns:mc="http://schemas.openxmlformats.org/markup-compatibility/2006" xmlns:r="http://schemas.openxmlformats.org/officeDocument/2006/relationships" xmlns:w="http://schemas.openxmlformats.org/wordprocessingml/2006/main" xmlns:w14="http://schemas.microsoft.com/office/word/2010/wordml" xmlns:w15="http://schemas.microsoft.com/office/word/2012/wordml" xmlns:w16cid="http://schemas.microsoft.com/office/word/2016/wordml/cid" xmlns:w16se="http://schemas.microsoft.com/office/word/2015/wordml/symex" mc:Ignorable="w14 w15 w16se w16cid">
   <w:docDefaults>
     <w:rPrDefault>
       <w:rPr>
@@ -4534,147 +5667,382 @@
       </w:pPr>
     </w:pPrDefault>
   </w:docDefaults>
-  <w:latentStyles w:defLockedState="0" w:defUIPriority="99" w:defSemiHidden="1" w:defUnhideWhenUsed="1" w:defQFormat="0" w:count="267">
-    <w:lsdException w:name="Normal" w:semiHidden="0" w:uiPriority="0" w:unhideWhenUsed="0" w:qFormat="1"/>
-    <w:lsdException w:name="heading 1" w:semiHidden="0" w:uiPriority="0" w:unhideWhenUsed="0" w:qFormat="1"/>
-    <w:lsdException w:name="heading 2" w:uiPriority="0" w:qFormat="1"/>
-    <w:lsdException w:name="heading 3" w:uiPriority="0" w:qFormat="1"/>
-    <w:lsdException w:name="heading 4" w:uiPriority="0" w:qFormat="1"/>
-    <w:lsdException w:name="heading 5" w:uiPriority="0" w:qFormat="1"/>
-    <w:lsdException w:name="heading 6" w:uiPriority="0" w:qFormat="1"/>
-    <w:lsdException w:name="heading 7" w:uiPriority="0" w:qFormat="1"/>
-    <w:lsdException w:name="heading 8" w:uiPriority="0" w:qFormat="1"/>
-    <w:lsdException w:name="heading 9" w:uiPriority="0" w:qFormat="1"/>
-    <w:lsdException w:name="toc 1" w:uiPriority="39"/>
-    <w:lsdException w:name="toc 2" w:uiPriority="39"/>
-    <w:lsdException w:name="toc 3" w:uiPriority="39"/>
-    <w:lsdException w:name="toc 4" w:uiPriority="39"/>
-    <w:lsdException w:name="toc 5" w:uiPriority="39"/>
-    <w:lsdException w:name="toc 6" w:uiPriority="39"/>
-    <w:lsdException w:name="toc 7" w:uiPriority="39"/>
-    <w:lsdException w:name="toc 8" w:uiPriority="39"/>
-    <w:lsdException w:name="toc 9" w:uiPriority="39"/>
-    <w:lsdException w:name="header" w:uiPriority="0"/>
-    <w:lsdException w:name="footer" w:uiPriority="0"/>
-    <w:lsdException w:name="caption" w:uiPriority="35" w:qFormat="1"/>
-    <w:lsdException w:name="page number" w:uiPriority="0"/>
-    <w:lsdException w:name="Title" w:semiHidden="0" w:uiPriority="0" w:unhideWhenUsed="0" w:qFormat="1"/>
-    <w:lsdException w:name="Default Paragraph Font" w:uiPriority="1"/>
-    <w:lsdException w:name="Subtitle" w:semiHidden="0" w:uiPriority="11" w:unhideWhenUsed="0" w:qFormat="1"/>
-    <w:lsdException w:name="Strong" w:semiHidden="0" w:uiPriority="0" w:unhideWhenUsed="0" w:qFormat="1"/>
-    <w:lsdException w:name="Emphasis" w:semiHidden="0" w:uiPriority="20" w:unhideWhenUsed="0" w:qFormat="1"/>
-    <w:lsdException w:name="Table Grid" w:semiHidden="0" w:uiPriority="59" w:unhideWhenUsed="0"/>
-    <w:lsdException w:name="Placeholder Text" w:unhideWhenUsed="0"/>
-    <w:lsdException w:name="No Spacing" w:semiHidden="0" w:uiPriority="1" w:unhideWhenUsed="0" w:qFormat="1"/>
-    <w:lsdException w:name="Light Shading" w:semiHidden="0" w:uiPriority="60" w:unhideWhenUsed="0"/>
-    <w:lsdException w:name="Light List" w:semiHidden="0" w:uiPriority="61" w:unhideWhenUsed="0"/>
-    <w:lsdException w:name="Light Grid" w:semiHidden="0" w:uiPriority="62" w:unhideWhenUsed="0"/>
-    <w:lsdException w:name="Medium Shading 1" w:semiHidden="0" w:uiPriority="63" w:unhideWhenUsed="0"/>
-    <w:lsdException w:name="Medium Shading 2" w:semiHidden="0" w:uiPriority="64" w:unhideWhenUsed="0"/>
-    <w:lsdException w:name="Medium List 1" w:semiHidden="0" w:uiPriority="65" w:unhideWhenUsed="0"/>
-    <w:lsdException w:name="Medium List 2" w:semiHidden="0" w:uiPriority="66" w:unhideWhenUsed="0"/>
-    <w:lsdException w:name="Medium Grid 1" w:semiHidden="0" w:uiPriority="67" w:unhideWhenUsed="0"/>
-    <w:lsdException w:name="Medium Grid 2" w:semiHidden="0" w:uiPriority="68" w:unhideWhenUsed="0"/>
-    <w:lsdException w:name="Medium Grid 3" w:semiHidden="0" w:uiPriority="69" w:unhideWhenUsed="0"/>
-    <w:lsdException w:name="Dark List" w:semiHidden="0" w:uiPriority="70" w:unhideWhenUsed="0"/>
-    <w:lsdException w:name="Colorful Shading" w:semiHidden="0" w:uiPriority="71" w:unhideWhenUsed="0"/>
-    <w:lsdException w:name="Colorful List" w:semiHidden="0" w:uiPriority="72" w:unhideWhenUsed="0"/>
-    <w:lsdException w:name="Colorful Grid" w:semiHidden="0" w:uiPriority="73" w:unhideWhenUsed="0"/>
-    <w:lsdException w:name="Light Shading Accent 1" w:semiHidden="0" w:uiPriority="60" w:unhideWhenUsed="0"/>
-    <w:lsdException w:name="Light List Accent 1" w:semiHidden="0" w:uiPriority="61" w:unhideWhenUsed="0"/>
-    <w:lsdException w:name="Light Grid Accent 1" w:semiHidden="0" w:uiPriority="62" w:unhideWhenUsed="0"/>
-    <w:lsdException w:name="Medium Shading 1 Accent 1" w:semiHidden="0" w:uiPriority="63" w:unhideWhenUsed="0"/>
-    <w:lsdException w:name="Medium Shading 2 Accent 1" w:semiHidden="0" w:uiPriority="64" w:unhideWhenUsed="0"/>
-    <w:lsdException w:name="Medium List 1 Accent 1" w:semiHidden="0" w:uiPriority="65" w:unhideWhenUsed="0"/>
-    <w:lsdException w:name="Revision" w:unhideWhenUsed="0"/>
-    <w:lsdException w:name="List Paragraph" w:semiHidden="0" w:uiPriority="34" w:unhideWhenUsed="0" w:qFormat="1"/>
-    <w:lsdException w:name="Quote" w:semiHidden="0" w:uiPriority="29" w:unhideWhenUsed="0" w:qFormat="1"/>
-    <w:lsdException w:name="Intense Quote" w:semiHidden="0" w:uiPriority="30" w:unhideWhenUsed="0" w:qFormat="1"/>
-    <w:lsdException w:name="Medium List 2 Accent 1" w:semiHidden="0" w:uiPriority="66" w:unhideWhenUsed="0"/>
-    <w:lsdException w:name="Medium Grid 1 Accent 1" w:semiHidden="0" w:uiPriority="67" w:unhideWhenUsed="0"/>
-    <w:lsdException w:name="Medium Grid 2 Accent 1" w:semiHidden="0" w:uiPriority="68" w:unhideWhenUsed="0"/>
-    <w:lsdException w:name="Medium Grid 3 Accent 1" w:semiHidden="0" w:uiPriority="69" w:unhideWhenUsed="0"/>
-    <w:lsdException w:name="Dark List Accent 1" w:semiHidden="0" w:uiPriority="70" w:unhideWhenUsed="0"/>
-    <w:lsdException w:name="Colorful Shading Accent 1" w:semiHidden="0" w:uiPriority="71" w:unhideWhenUsed="0"/>
-    <w:lsdException w:name="Colorful List Accent 1" w:semiHidden="0" w:uiPriority="72" w:unhideWhenUsed="0"/>
-    <w:lsdException w:name="Colorful Grid Accent 1" w:semiHidden="0" w:uiPriority="73" w:unhideWhenUsed="0"/>
-    <w:lsdException w:name="Light Shading Accent 2" w:semiHidden="0" w:uiPriority="60" w:unhideWhenUsed="0"/>
-    <w:lsdException w:name="Light List Accent 2" w:semiHidden="0" w:uiPriority="61" w:unhideWhenUsed="0"/>
-    <w:lsdException w:name="Light Grid Accent 2" w:semiHidden="0" w:uiPriority="62" w:unhideWhenUsed="0"/>
-    <w:lsdException w:name="Medium Shading 1 Accent 2" w:semiHidden="0" w:uiPriority="63" w:unhideWhenUsed="0"/>
-    <w:lsdException w:name="Medium Shading 2 Accent 2" w:semiHidden="0" w:uiPriority="64" w:unhideWhenUsed="0"/>
-    <w:lsdException w:name="Medium List 1 Accent 2" w:semiHidden="0" w:uiPriority="65" w:unhideWhenUsed="0"/>
-    <w:lsdException w:name="Medium List 2 Accent 2" w:semiHidden="0" w:uiPriority="66" w:unhideWhenUsed="0"/>
-    <w:lsdException w:name="Medium Grid 1 Accent 2" w:semiHidden="0" w:uiPriority="67" w:unhideWhenUsed="0"/>
-    <w:lsdException w:name="Medium Grid 2 Accent 2" w:semiHidden="0" w:uiPriority="68" w:unhideWhenUsed="0"/>
-    <w:lsdException w:name="Medium Grid 3 Accent 2" w:semiHidden="0" w:uiPriority="69" w:unhideWhenUsed="0"/>
-    <w:lsdException w:name="Dark List Accent 2" w:semiHidden="0" w:uiPriority="70" w:unhideWhenUsed="0"/>
-    <w:lsdException w:name="Colorful Shading Accent 2" w:semiHidden="0" w:uiPriority="71" w:unhideWhenUsed="0"/>
-    <w:lsdException w:name="Colorful List Accent 2" w:semiHidden="0" w:uiPriority="72" w:unhideWhenUsed="0"/>
-    <w:lsdException w:name="Colorful Grid Accent 2" w:semiHidden="0" w:uiPriority="73" w:unhideWhenUsed="0"/>
-    <w:lsdException w:name="Light Shading Accent 3" w:semiHidden="0" w:uiPriority="60" w:unhideWhenUsed="0"/>
-    <w:lsdException w:name="Light List Accent 3" w:semiHidden="0" w:uiPriority="61" w:unhideWhenUsed="0"/>
-    <w:lsdException w:name="Light Grid Accent 3" w:semiHidden="0" w:uiPriority="62" w:unhideWhenUsed="0"/>
-    <w:lsdException w:name="Medium Shading 1 Accent 3" w:semiHidden="0" w:uiPriority="63" w:unhideWhenUsed="0"/>
-    <w:lsdException w:name="Medium Shading 2 Accent 3" w:semiHidden="0" w:uiPriority="64" w:unhideWhenUsed="0"/>
-    <w:lsdException w:name="Medium List 1 Accent 3" w:semiHidden="0" w:uiPriority="65" w:unhideWhenUsed="0"/>
-    <w:lsdException w:name="Medium List 2 Accent 3" w:semiHidden="0" w:uiPriority="66" w:unhideWhenUsed="0"/>
-    <w:lsdException w:name="Medium Grid 1 Accent 3" w:semiHidden="0" w:uiPriority="67" w:unhideWhenUsed="0"/>
-    <w:lsdException w:name="Medium Grid 2 Accent 3" w:semiHidden="0" w:uiPriority="68" w:unhideWhenUsed="0"/>
-    <w:lsdException w:name="Medium Grid 3 Accent 3" w:semiHidden="0" w:uiPriority="69" w:unhideWhenUsed="0"/>
-    <w:lsdException w:name="Dark List Accent 3" w:semiHidden="0" w:uiPriority="70" w:unhideWhenUsed="0"/>
-    <w:lsdException w:name="Colorful Shading Accent 3" w:semiHidden="0" w:uiPriority="71" w:unhideWhenUsed="0"/>
-    <w:lsdException w:name="Colorful List Accent 3" w:semiHidden="0" w:uiPriority="72" w:unhideWhenUsed="0"/>
-    <w:lsdException w:name="Colorful Grid Accent 3" w:semiHidden="0" w:uiPriority="73" w:unhideWhenUsed="0"/>
-    <w:lsdException w:name="Light Shading Accent 4" w:semiHidden="0" w:uiPriority="60" w:unhideWhenUsed="0"/>
-    <w:lsdException w:name="Light List Accent 4" w:semiHidden="0" w:uiPriority="61" w:unhideWhenUsed="0"/>
-    <w:lsdException w:name="Light Grid Accent 4" w:semiHidden="0" w:uiPriority="62" w:unhideWhenUsed="0"/>
-    <w:lsdException w:name="Medium Shading 1 Accent 4" w:semiHidden="0" w:uiPriority="63" w:unhideWhenUsed="0"/>
-    <w:lsdException w:name="Medium Shading 2 Accent 4" w:semiHidden="0" w:uiPriority="64" w:unhideWhenUsed="0"/>
-    <w:lsdException w:name="Medium List 1 Accent 4" w:semiHidden="0" w:uiPriority="65" w:unhideWhenUsed="0"/>
-    <w:lsdException w:name="Medium List 2 Accent 4" w:semiHidden="0" w:uiPriority="66" w:unhideWhenUsed="0"/>
-    <w:lsdException w:name="Medium Grid 1 Accent 4" w:semiHidden="0" w:uiPriority="67" w:unhideWhenUsed="0"/>
-    <w:lsdException w:name="Medium Grid 2 Accent 4" w:semiHidden="0" w:uiPriority="68" w:unhideWhenUsed="0"/>
-    <w:lsdException w:name="Medium Grid 3 Accent 4" w:semiHidden="0" w:uiPriority="69" w:unhideWhenUsed="0"/>
-    <w:lsdException w:name="Dark List Accent 4" w:semiHidden="0" w:uiPriority="70" w:unhideWhenUsed="0"/>
-    <w:lsdException w:name="Colorful Shading Accent 4" w:semiHidden="0" w:uiPriority="71" w:unhideWhenUsed="0"/>
-    <w:lsdException w:name="Colorful List Accent 4" w:semiHidden="0" w:uiPriority="72" w:unhideWhenUsed="0"/>
-    <w:lsdException w:name="Colorful Grid Accent 4" w:semiHidden="0" w:uiPriority="73" w:unhideWhenUsed="0"/>
-    <w:lsdException w:name="Light Shading Accent 5" w:semiHidden="0" w:uiPriority="60" w:unhideWhenUsed="0"/>
-    <w:lsdException w:name="Light List Accent 5" w:semiHidden="0" w:uiPriority="61" w:unhideWhenUsed="0"/>
-    <w:lsdException w:name="Light Grid Accent 5" w:semiHidden="0" w:uiPriority="62" w:unhideWhenUsed="0"/>
-    <w:lsdException w:name="Medium Shading 1 Accent 5" w:semiHidden="0" w:uiPriority="63" w:unhideWhenUsed="0"/>
-    <w:lsdException w:name="Medium Shading 2 Accent 5" w:semiHidden="0" w:uiPriority="64" w:unhideWhenUsed="0"/>
-    <w:lsdException w:name="Medium List 1 Accent 5" w:semiHidden="0" w:uiPriority="65" w:unhideWhenUsed="0"/>
-    <w:lsdException w:name="Medium List 2 Accent 5" w:semiHidden="0" w:uiPriority="66" w:unhideWhenUsed="0"/>
-    <w:lsdException w:name="Medium Grid 1 Accent 5" w:semiHidden="0" w:uiPriority="67" w:unhideWhenUsed="0"/>
-    <w:lsdException w:name="Medium Grid 2 Accent 5" w:semiHidden="0" w:uiPriority="68" w:unhideWhenUsed="0"/>
-    <w:lsdException w:name="Medium Grid 3 Accent 5" w:semiHidden="0" w:uiPriority="69" w:unhideWhenUsed="0"/>
-    <w:lsdException w:name="Dark List Accent 5" w:semiHidden="0" w:uiPriority="70" w:unhideWhenUsed="0"/>
-    <w:lsdException w:name="Colorful Shading Accent 5" w:semiHidden="0" w:uiPriority="71" w:unhideWhenUsed="0"/>
-    <w:lsdException w:name="Colorful List Accent 5" w:semiHidden="0" w:uiPriority="72" w:unhideWhenUsed="0"/>
-    <w:lsdException w:name="Colorful Grid Accent 5" w:semiHidden="0" w:uiPriority="73" w:unhideWhenUsed="0"/>
-    <w:lsdException w:name="Light Shading Accent 6" w:semiHidden="0" w:uiPriority="60" w:unhideWhenUsed="0"/>
-    <w:lsdException w:name="Light List Accent 6" w:semiHidden="0" w:uiPriority="61" w:unhideWhenUsed="0"/>
-    <w:lsdException w:name="Light Grid Accent 6" w:semiHidden="0" w:uiPriority="62" w:unhideWhenUsed="0"/>
-    <w:lsdException w:name="Medium Shading 1 Accent 6" w:semiHidden="0" w:uiPriority="63" w:unhideWhenUsed="0"/>
-    <w:lsdException w:name="Medium Shading 2 Accent 6" w:semiHidden="0" w:uiPriority="64" w:unhideWhenUsed="0"/>
-    <w:lsdException w:name="Medium List 1 Accent 6" w:semiHidden="0" w:uiPriority="65" w:unhideWhenUsed="0"/>
-    <w:lsdException w:name="Medium List 2 Accent 6" w:semiHidden="0" w:uiPriority="66" w:unhideWhenUsed="0"/>
-    <w:lsdException w:name="Medium Grid 1 Accent 6" w:semiHidden="0" w:uiPriority="67" w:unhideWhenUsed="0"/>
-    <w:lsdException w:name="Medium Grid 2 Accent 6" w:semiHidden="0" w:uiPriority="68" w:unhideWhenUsed="0"/>
-    <w:lsdException w:name="Medium Grid 3 Accent 6" w:semiHidden="0" w:uiPriority="69" w:unhideWhenUsed="0"/>
-    <w:lsdException w:name="Dark List Accent 6" w:semiHidden="0" w:uiPriority="70" w:unhideWhenUsed="0"/>
-    <w:lsdException w:name="Colorful Shading Accent 6" w:semiHidden="0" w:uiPriority="71" w:unhideWhenUsed="0"/>
-    <w:lsdException w:name="Colorful List Accent 6" w:semiHidden="0" w:uiPriority="72" w:unhideWhenUsed="0"/>
-    <w:lsdException w:name="Colorful Grid Accent 6" w:semiHidden="0" w:uiPriority="73" w:unhideWhenUsed="0"/>
-    <w:lsdException w:name="Subtle Emphasis" w:semiHidden="0" w:uiPriority="19" w:unhideWhenUsed="0" w:qFormat="1"/>
-    <w:lsdException w:name="Intense Emphasis" w:semiHidden="0" w:uiPriority="21" w:unhideWhenUsed="0" w:qFormat="1"/>
-    <w:lsdException w:name="Subtle Reference" w:semiHidden="0" w:uiPriority="31" w:unhideWhenUsed="0" w:qFormat="1"/>
-    <w:lsdException w:name="Intense Reference" w:semiHidden="0" w:uiPriority="32" w:unhideWhenUsed="0" w:qFormat="1"/>
-    <w:lsdException w:name="Book Title" w:semiHidden="0" w:uiPriority="33" w:unhideWhenUsed="0" w:qFormat="1"/>
-    <w:lsdException w:name="Bibliography" w:uiPriority="37"/>
-    <w:lsdException w:name="TOC Heading" w:uiPriority="39" w:qFormat="1"/>
+  <w:latentStyles w:defLockedState="0" w:defUIPriority="99" w:defSemiHidden="0" w:defUnhideWhenUsed="0" w:defQFormat="0" w:count="375">
+    <w:lsdException w:name="Normal" w:uiPriority="0" w:qFormat="1"/>
+    <w:lsdException w:name="heading 1" w:uiPriority="0" w:qFormat="1"/>
+    <w:lsdException w:name="heading 2" w:semiHidden="1" w:uiPriority="0" w:unhideWhenUsed="1" w:qFormat="1"/>
+    <w:lsdException w:name="heading 3" w:semiHidden="1" w:uiPriority="0" w:unhideWhenUsed="1" w:qFormat="1"/>
+    <w:lsdException w:name="heading 4" w:semiHidden="1" w:uiPriority="0" w:unhideWhenUsed="1" w:qFormat="1"/>
+    <w:lsdException w:name="heading 5" w:semiHidden="1" w:uiPriority="0" w:unhideWhenUsed="1" w:qFormat="1"/>
+    <w:lsdException w:name="heading 6" w:semiHidden="1" w:uiPriority="0" w:unhideWhenUsed="1" w:qFormat="1"/>
+    <w:lsdException w:name="heading 7" w:semiHidden="1" w:uiPriority="0" w:unhideWhenUsed="1" w:qFormat="1"/>
+    <w:lsdException w:name="heading 8" w:semiHidden="1" w:uiPriority="0" w:unhideWhenUsed="1" w:qFormat="1"/>
+    <w:lsdException w:name="heading 9" w:semiHidden="1" w:uiPriority="0" w:unhideWhenUsed="1" w:qFormat="1"/>
+    <w:lsdException w:name="index 1" w:semiHidden="1" w:unhideWhenUsed="1"/>
+    <w:lsdException w:name="index 2" w:semiHidden="1" w:unhideWhenUsed="1"/>
+    <w:lsdException w:name="index 3" w:semiHidden="1" w:unhideWhenUsed="1"/>
+    <w:lsdException w:name="index 4" w:semiHidden="1" w:unhideWhenUsed="1"/>
+    <w:lsdException w:name="index 5" w:semiHidden="1" w:unhideWhenUsed="1"/>
+    <w:lsdException w:name="index 6" w:semiHidden="1" w:unhideWhenUsed="1"/>
+    <w:lsdException w:name="index 7" w:semiHidden="1" w:unhideWhenUsed="1"/>
+    <w:lsdException w:name="index 8" w:semiHidden="1" w:unhideWhenUsed="1"/>
+    <w:lsdException w:name="index 9" w:semiHidden="1" w:unhideWhenUsed="1"/>
+    <w:lsdException w:name="toc 1" w:semiHidden="1" w:uiPriority="39" w:unhideWhenUsed="1"/>
+    <w:lsdException w:name="toc 2" w:semiHidden="1" w:uiPriority="39" w:unhideWhenUsed="1"/>
+    <w:lsdException w:name="toc 3" w:semiHidden="1" w:uiPriority="39" w:unhideWhenUsed="1"/>
+    <w:lsdException w:name="toc 4" w:semiHidden="1" w:uiPriority="39" w:unhideWhenUsed="1"/>
+    <w:lsdException w:name="toc 5" w:semiHidden="1" w:uiPriority="39" w:unhideWhenUsed="1"/>
+    <w:lsdException w:name="toc 6" w:semiHidden="1" w:uiPriority="39" w:unhideWhenUsed="1"/>
+    <w:lsdException w:name="toc 7" w:semiHidden="1" w:uiPriority="39" w:unhideWhenUsed="1"/>
+    <w:lsdException w:name="toc 8" w:semiHidden="1" w:uiPriority="39" w:unhideWhenUsed="1"/>
+    <w:lsdException w:name="toc 9" w:semiHidden="1" w:uiPriority="39" w:unhideWhenUsed="1"/>
+    <w:lsdException w:name="Normal Indent" w:semiHidden="1" w:unhideWhenUsed="1"/>
+    <w:lsdException w:name="footnote text" w:semiHidden="1" w:unhideWhenUsed="1"/>
+    <w:lsdException w:name="annotation text" w:semiHidden="1" w:unhideWhenUsed="1"/>
+    <w:lsdException w:name="header" w:semiHidden="1" w:uiPriority="0" w:unhideWhenUsed="1"/>
+    <w:lsdException w:name="footer" w:semiHidden="1" w:uiPriority="0" w:unhideWhenUsed="1"/>
+    <w:lsdException w:name="index heading" w:semiHidden="1" w:unhideWhenUsed="1"/>
+    <w:lsdException w:name="caption" w:semiHidden="1" w:uiPriority="35" w:unhideWhenUsed="1" w:qFormat="1"/>
+    <w:lsdException w:name="table of figures" w:semiHidden="1" w:unhideWhenUsed="1"/>
+    <w:lsdException w:name="envelope address" w:semiHidden="1" w:unhideWhenUsed="1"/>
+    <w:lsdException w:name="envelope return" w:semiHidden="1" w:unhideWhenUsed="1"/>
+    <w:lsdException w:name="footnote reference" w:semiHidden="1" w:unhideWhenUsed="1"/>
+    <w:lsdException w:name="annotation reference" w:semiHidden="1" w:unhideWhenUsed="1"/>
+    <w:lsdException w:name="line number" w:semiHidden="1" w:unhideWhenUsed="1"/>
+    <w:lsdException w:name="page number" w:semiHidden="1" w:uiPriority="0" w:unhideWhenUsed="1"/>
+    <w:lsdException w:name="endnote reference" w:semiHidden="1" w:unhideWhenUsed="1"/>
+    <w:lsdException w:name="endnote text" w:semiHidden="1" w:unhideWhenUsed="1"/>
+    <w:lsdException w:name="table of authorities" w:semiHidden="1" w:unhideWhenUsed="1"/>
+    <w:lsdException w:name="macro" w:semiHidden="1" w:unhideWhenUsed="1"/>
+    <w:lsdException w:name="toa heading" w:semiHidden="1" w:unhideWhenUsed="1"/>
+    <w:lsdException w:name="List" w:semiHidden="1" w:unhideWhenUsed="1"/>
+    <w:lsdException w:name="List Bullet" w:semiHidden="1" w:unhideWhenUsed="1"/>
+    <w:lsdException w:name="List Number" w:semiHidden="1" w:unhideWhenUsed="1"/>
+    <w:lsdException w:name="List 2" w:semiHidden="1" w:unhideWhenUsed="1"/>
+    <w:lsdException w:name="List 3" w:semiHidden="1" w:unhideWhenUsed="1"/>
+    <w:lsdException w:name="List 4" w:semiHidden="1" w:unhideWhenUsed="1"/>
+    <w:lsdException w:name="List 5" w:semiHidden="1" w:unhideWhenUsed="1"/>
+    <w:lsdException w:name="List Bullet 2" w:semiHidden="1" w:unhideWhenUsed="1"/>
+    <w:lsdException w:name="List Bullet 3" w:semiHidden="1" w:unhideWhenUsed="1"/>
+    <w:lsdException w:name="List Bullet 4" w:semiHidden="1" w:unhideWhenUsed="1"/>
+    <w:lsdException w:name="List Bullet 5" w:semiHidden="1" w:unhideWhenUsed="1"/>
+    <w:lsdException w:name="List Number 2" w:semiHidden="1" w:unhideWhenUsed="1"/>
+    <w:lsdException w:name="List Number 3" w:semiHidden="1" w:unhideWhenUsed="1"/>
+    <w:lsdException w:name="List Number 4" w:semiHidden="1" w:unhideWhenUsed="1"/>
+    <w:lsdException w:name="List Number 5" w:semiHidden="1" w:unhideWhenUsed="1"/>
+    <w:lsdException w:name="Title" w:uiPriority="0" w:qFormat="1"/>
+    <w:lsdException w:name="Closing" w:semiHidden="1" w:unhideWhenUsed="1"/>
+    <w:lsdException w:name="Signature" w:semiHidden="1" w:unhideWhenUsed="1"/>
+    <w:lsdException w:name="Default Paragraph Font" w:semiHidden="1" w:uiPriority="1" w:unhideWhenUsed="1"/>
+    <w:lsdException w:name="Body Text" w:semiHidden="1" w:unhideWhenUsed="1"/>
+    <w:lsdException w:name="Body Text Indent" w:semiHidden="1" w:unhideWhenUsed="1"/>
+    <w:lsdException w:name="List Continue" w:semiHidden="1" w:unhideWhenUsed="1"/>
+    <w:lsdException w:name="List Continue 2" w:semiHidden="1" w:unhideWhenUsed="1"/>
+    <w:lsdException w:name="List Continue 3" w:semiHidden="1" w:unhideWhenUsed="1"/>
+    <w:lsdException w:name="List Continue 4" w:semiHidden="1" w:unhideWhenUsed="1"/>
+    <w:lsdException w:name="List Continue 5" w:semiHidden="1" w:unhideWhenUsed="1"/>
+    <w:lsdException w:name="Message Header" w:semiHidden="1" w:unhideWhenUsed="1"/>
+    <w:lsdException w:name="Subtitle" w:uiPriority="11" w:qFormat="1"/>
+    <w:lsdException w:name="Salutation" w:semiHidden="1" w:unhideWhenUsed="1"/>
+    <w:lsdException w:name="Date" w:semiHidden="1" w:unhideWhenUsed="1"/>
+    <w:lsdException w:name="Body Text First Indent" w:semiHidden="1" w:unhideWhenUsed="1"/>
+    <w:lsdException w:name="Body Text First Indent 2" w:semiHidden="1" w:unhideWhenUsed="1"/>
+    <w:lsdException w:name="Note Heading" w:semiHidden="1" w:unhideWhenUsed="1"/>
+    <w:lsdException w:name="Body Text 2" w:semiHidden="1" w:unhideWhenUsed="1"/>
+    <w:lsdException w:name="Body Text 3" w:semiHidden="1" w:unhideWhenUsed="1"/>
+    <w:lsdException w:name="Body Text Indent 2" w:semiHidden="1" w:unhideWhenUsed="1"/>
+    <w:lsdException w:name="Body Text Indent 3" w:semiHidden="1" w:unhideWhenUsed="1"/>
+    <w:lsdException w:name="Block Text" w:semiHidden="1" w:unhideWhenUsed="1"/>
+    <w:lsdException w:name="Hyperlink" w:semiHidden="1" w:unhideWhenUsed="1"/>
+    <w:lsdException w:name="FollowedHyperlink" w:semiHidden="1" w:unhideWhenUsed="1"/>
+    <w:lsdException w:name="Strong" w:uiPriority="0" w:qFormat="1"/>
+    <w:lsdException w:name="Emphasis" w:uiPriority="20" w:qFormat="1"/>
+    <w:lsdException w:name="Document Map" w:semiHidden="1" w:unhideWhenUsed="1"/>
+    <w:lsdException w:name="Plain Text" w:semiHidden="1" w:unhideWhenUsed="1"/>
+    <w:lsdException w:name="E-mail Signature" w:semiHidden="1" w:unhideWhenUsed="1"/>
+    <w:lsdException w:name="HTML Top of Form" w:semiHidden="1" w:unhideWhenUsed="1"/>
+    <w:lsdException w:name="HTML Bottom of Form" w:semiHidden="1" w:unhideWhenUsed="1"/>
+    <w:lsdException w:name="Normal (Web)" w:semiHidden="1" w:unhideWhenUsed="1"/>
+    <w:lsdException w:name="HTML Acronym" w:semiHidden="1" w:unhideWhenUsed="1"/>
+    <w:lsdException w:name="HTML Address" w:semiHidden="1" w:unhideWhenUsed="1"/>
+    <w:lsdException w:name="HTML Cite" w:semiHidden="1" w:unhideWhenUsed="1"/>
+    <w:lsdException w:name="HTML Code" w:semiHidden="1" w:unhideWhenUsed="1"/>
+    <w:lsdException w:name="HTML Definition" w:semiHidden="1" w:unhideWhenUsed="1"/>
+    <w:lsdException w:name="HTML Keyboard" w:semiHidden="1" w:unhideWhenUsed="1"/>
+    <w:lsdException w:name="HTML Preformatted" w:semiHidden="1" w:unhideWhenUsed="1"/>
+    <w:lsdException w:name="HTML Sample" w:semiHidden="1" w:unhideWhenUsed="1"/>
+    <w:lsdException w:name="HTML Typewriter" w:semiHidden="1" w:unhideWhenUsed="1"/>
+    <w:lsdException w:name="HTML Variable" w:semiHidden="1" w:unhideWhenUsed="1"/>
+    <w:lsdException w:name="Normal Table" w:semiHidden="1" w:unhideWhenUsed="1"/>
+    <w:lsdException w:name="annotation subject" w:semiHidden="1" w:unhideWhenUsed="1"/>
+    <w:lsdException w:name="No List" w:semiHidden="1" w:unhideWhenUsed="1"/>
+    <w:lsdException w:name="Outline List 1" w:semiHidden="1" w:unhideWhenUsed="1"/>
+    <w:lsdException w:name="Outline List 2" w:semiHidden="1" w:unhideWhenUsed="1"/>
+    <w:lsdException w:name="Outline List 3" w:semiHidden="1" w:unhideWhenUsed="1"/>
+    <w:lsdException w:name="Table Simple 1" w:semiHidden="1" w:unhideWhenUsed="1"/>
+    <w:lsdException w:name="Table Simple 2" w:semiHidden="1" w:unhideWhenUsed="1"/>
+    <w:lsdException w:name="Table Simple 3" w:semiHidden="1" w:unhideWhenUsed="1"/>
+    <w:lsdException w:name="Table Classic 1" w:semiHidden="1" w:unhideWhenUsed="1"/>
+    <w:lsdException w:name="Table Classic 2" w:semiHidden="1" w:unhideWhenUsed="1"/>
+    <w:lsdException w:name="Table Classic 3" w:semiHidden="1" w:unhideWhenUsed="1"/>
+    <w:lsdException w:name="Table Classic 4" w:semiHidden="1" w:unhideWhenUsed="1"/>
+    <w:lsdException w:name="Table Colorful 1" w:semiHidden="1" w:unhideWhenUsed="1"/>
+    <w:lsdException w:name="Table Colorful 2" w:semiHidden="1" w:unhideWhenUsed="1"/>
+    <w:lsdException w:name="Table Colorful 3" w:semiHidden="1" w:unhideWhenUsed="1"/>
+    <w:lsdException w:name="Table Columns 1" w:semiHidden="1" w:unhideWhenUsed="1"/>
+    <w:lsdException w:name="Table Columns 2" w:semiHidden="1" w:unhideWhenUsed="1"/>
+    <w:lsdException w:name="Table Columns 3" w:semiHidden="1" w:unhideWhenUsed="1"/>
+    <w:lsdException w:name="Table Columns 4" w:semiHidden="1" w:unhideWhenUsed="1"/>
+    <w:lsdException w:name="Table Columns 5" w:semiHidden="1" w:unhideWhenUsed="1"/>
+    <w:lsdException w:name="Table Grid 1" w:semiHidden="1" w:unhideWhenUsed="1"/>
+    <w:lsdException w:name="Table Grid 2" w:semiHidden="1" w:unhideWhenUsed="1"/>
+    <w:lsdException w:name="Table Grid 3" w:semiHidden="1" w:unhideWhenUsed="1"/>
+    <w:lsdException w:name="Table Grid 4" w:semiHidden="1" w:unhideWhenUsed="1"/>
+    <w:lsdException w:name="Table Grid 5" w:semiHidden="1" w:unhideWhenUsed="1"/>
+    <w:lsdException w:name="Table Grid 6" w:semiHidden="1" w:unhideWhenUsed="1"/>
+    <w:lsdException w:name="Table Grid 7" w:semiHidden="1" w:unhideWhenUsed="1"/>
+    <w:lsdException w:name="Table Grid 8" w:semiHidden="1" w:unhideWhenUsed="1"/>
+    <w:lsdException w:name="Table List 1" w:semiHidden="1" w:unhideWhenUsed="1"/>
+    <w:lsdException w:name="Table List 2" w:semiHidden="1" w:unhideWhenUsed="1"/>
+    <w:lsdException w:name="Table List 3" w:semiHidden="1" w:unhideWhenUsed="1"/>
+    <w:lsdException w:name="Table List 4" w:semiHidden="1" w:unhideWhenUsed="1"/>
+    <w:lsdException w:name="Table List 5" w:semiHidden="1" w:unhideWhenUsed="1"/>
+    <w:lsdException w:name="Table List 6" w:semiHidden="1" w:unhideWhenUsed="1"/>
+    <w:lsdException w:name="Table List 7" w:semiHidden="1" w:unhideWhenUsed="1"/>
+    <w:lsdException w:name="Table List 8" w:semiHidden="1" w:unhideWhenUsed="1"/>
+    <w:lsdException w:name="Table 3D effects 1" w:semiHidden="1" w:unhideWhenUsed="1"/>
+    <w:lsdException w:name="Table 3D effects 2" w:semiHidden="1" w:unhideWhenUsed="1"/>
+    <w:lsdException w:name="Table 3D effects 3" w:semiHidden="1" w:unhideWhenUsed="1"/>
+    <w:lsdException w:name="Table Contemporary" w:semiHidden="1" w:unhideWhenUsed="1"/>
+    <w:lsdException w:name="Table Elegant" w:semiHidden="1" w:unhideWhenUsed="1"/>
+    <w:lsdException w:name="Table Professional" w:semiHidden="1" w:unhideWhenUsed="1"/>
+    <w:lsdException w:name="Table Subtle 1" w:semiHidden="1" w:unhideWhenUsed="1"/>
+    <w:lsdException w:name="Table Subtle 2" w:semiHidden="1" w:unhideWhenUsed="1"/>
+    <w:lsdException w:name="Table Web 1" w:semiHidden="1" w:unhideWhenUsed="1"/>
+    <w:lsdException w:name="Table Web 2" w:semiHidden="1" w:unhideWhenUsed="1"/>
+    <w:lsdException w:name="Table Web 3" w:semiHidden="1" w:unhideWhenUsed="1"/>
+    <w:lsdException w:name="Balloon Text" w:semiHidden="1" w:unhideWhenUsed="1"/>
+    <w:lsdException w:name="Table Grid" w:uiPriority="59"/>
+    <w:lsdException w:name="Table Theme" w:semiHidden="1" w:unhideWhenUsed="1"/>
+    <w:lsdException w:name="Placeholder Text" w:semiHidden="1"/>
+    <w:lsdException w:name="No Spacing" w:uiPriority="1" w:qFormat="1"/>
+    <w:lsdException w:name="Light Shading" w:uiPriority="60"/>
+    <w:lsdException w:name="Light List" w:uiPriority="61"/>
+    <w:lsdException w:name="Light Grid" w:uiPriority="62"/>
+    <w:lsdException w:name="Medium Shading 1" w:uiPriority="63"/>
+    <w:lsdException w:name="Medium Shading 2" w:uiPriority="64"/>
+    <w:lsdException w:name="Medium List 1" w:uiPriority="65"/>
+    <w:lsdException w:name="Medium List 2" w:uiPriority="66"/>
+    <w:lsdException w:name="Medium Grid 1" w:uiPriority="67"/>
+    <w:lsdException w:name="Medium Grid 2" w:uiPriority="68"/>
+    <w:lsdException w:name="Medium Grid 3" w:uiPriority="69"/>
+    <w:lsdException w:name="Dark List" w:uiPriority="70"/>
+    <w:lsdException w:name="Colorful Shading" w:uiPriority="71"/>
+    <w:lsdException w:name="Colorful List" w:uiPriority="72"/>
+    <w:lsdException w:name="Colorful Grid" w:uiPriority="73"/>
+    <w:lsdException w:name="Light Shading Accent 1" w:uiPriority="60"/>
+    <w:lsdException w:name="Light List Accent 1" w:uiPriority="61"/>
+    <w:lsdException w:name="Light Grid Accent 1" w:uiPriority="62"/>
+    <w:lsdException w:name="Medium Shading 1 Accent 1" w:uiPriority="63"/>
+    <w:lsdException w:name="Medium Shading 2 Accent 1" w:uiPriority="64"/>
+    <w:lsdException w:name="Medium List 1 Accent 1" w:uiPriority="65"/>
+    <w:lsdException w:name="Revision" w:semiHidden="1"/>
+    <w:lsdException w:name="List Paragraph" w:uiPriority="34" w:qFormat="1"/>
+    <w:lsdException w:name="Quote" w:uiPriority="29" w:qFormat="1"/>
+    <w:lsdException w:name="Intense Quote" w:uiPriority="30" w:qFormat="1"/>
+    <w:lsdException w:name="Medium List 2 Accent 1" w:uiPriority="66"/>
+    <w:lsdException w:name="Medium Grid 1 Accent 1" w:uiPriority="67"/>
+    <w:lsdException w:name="Medium Grid 2 Accent 1" w:uiPriority="68"/>
+    <w:lsdException w:name="Medium Grid 3 Accent 1" w:uiPriority="69"/>
+    <w:lsdException w:name="Dark List Accent 1" w:uiPriority="70"/>
+    <w:lsdException w:name="Colorful Shading Accent 1" w:uiPriority="71"/>
+    <w:lsdException w:name="Colorful List Accent 1" w:uiPriority="72"/>
+    <w:lsdException w:name="Colorful Grid Accent 1" w:uiPriority="73"/>
+    <w:lsdException w:name="Light Shading Accent 2" w:uiPriority="60"/>
+    <w:lsdException w:name="Light List Accent 2" w:uiPriority="61"/>
+    <w:lsdException w:name="Light Grid Accent 2" w:uiPriority="62"/>
+    <w:lsdException w:name="Medium Shading 1 Accent 2" w:uiPriority="63"/>
+    <w:lsdException w:name="Medium Shading 2 Accent 2" w:uiPriority="64"/>
+    <w:lsdException w:name="Medium List 1 Accent 2" w:uiPriority="65"/>
+    <w:lsdException w:name="Medium List 2 Accent 2" w:uiPriority="66"/>
+    <w:lsdException w:name="Medium Grid 1 Accent 2" w:uiPriority="67"/>
+    <w:lsdException w:name="Medium Grid 2 Accent 2" w:uiPriority="68"/>
+    <w:lsdException w:name="Medium Grid 3 Accent 2" w:uiPriority="69"/>
+    <w:lsdException w:name="Dark List Accent 2" w:uiPriority="70"/>
+    <w:lsdException w:name="Colorful Shading Accent 2" w:uiPriority="71"/>
+    <w:lsdException w:name="Colorful List Accent 2" w:uiPriority="72"/>
+    <w:lsdException w:name="Colorful Grid Accent 2" w:uiPriority="73"/>
+    <w:lsdException w:name="Light Shading Accent 3" w:uiPriority="60"/>
+    <w:lsdException w:name="Light List Accent 3" w:uiPriority="61"/>
+    <w:lsdException w:name="Light Grid Accent 3" w:uiPriority="62"/>
+    <w:lsdException w:name="Medium Shading 1 Accent 3" w:uiPriority="63"/>
+    <w:lsdException w:name="Medium Shading 2 Accent 3" w:uiPriority="64"/>
+    <w:lsdException w:name="Medium List 1 Accent 3" w:uiPriority="65"/>
+    <w:lsdException w:name="Medium List 2 Accent 3" w:uiPriority="66"/>
+    <w:lsdException w:name="Medium Grid 1 Accent 3" w:uiPriority="67"/>
+    <w:lsdException w:name="Medium Grid 2 Accent 3" w:uiPriority="68"/>
+    <w:lsdException w:name="Medium Grid 3 Accent 3" w:uiPriority="69"/>
+    <w:lsdException w:name="Dark List Accent 3" w:uiPriority="70"/>
+    <w:lsdException w:name="Colorful Shading Accent 3" w:uiPriority="71"/>
+    <w:lsdException w:name="Colorful List Accent 3" w:uiPriority="72"/>
+    <w:lsdException w:name="Colorful Grid Accent 3" w:uiPriority="73"/>
+    <w:lsdException w:name="Light Shading Accent 4" w:uiPriority="60"/>
+    <w:lsdException w:name="Light List Accent 4" w:uiPriority="61"/>
+    <w:lsdException w:name="Light Grid Accent 4" w:uiPriority="62"/>
+    <w:lsdException w:name="Medium Shading 1 Accent 4" w:uiPriority="63"/>
+    <w:lsdException w:name="Medium Shading 2 Accent 4" w:uiPriority="64"/>
+    <w:lsdException w:name="Medium List 1 Accent 4" w:uiPriority="65"/>
+    <w:lsdException w:name="Medium List 2 Accent 4" w:uiPriority="66"/>
+    <w:lsdException w:name="Medium Grid 1 Accent 4" w:uiPriority="67"/>
+    <w:lsdException w:name="Medium Grid 2 Accent 4" w:uiPriority="68"/>
+    <w:lsdException w:name="Medium Grid 3 Accent 4" w:uiPriority="69"/>
+    <w:lsdException w:name="Dark List Accent 4" w:uiPriority="70"/>
+    <w:lsdException w:name="Colorful Shading Accent 4" w:uiPriority="71"/>
+    <w:lsdException w:name="Colorful List Accent 4" w:uiPriority="72"/>
+    <w:lsdException w:name="Colorful Grid Accent 4" w:uiPriority="73"/>
+    <w:lsdException w:name="Light Shading Accent 5" w:uiPriority="60"/>
+    <w:lsdException w:name="Light List Accent 5" w:uiPriority="61"/>
+    <w:lsdException w:name="Light Grid Accent 5" w:uiPriority="62"/>
+    <w:lsdException w:name="Medium Shading 1 Accent 5" w:uiPriority="63"/>
+    <w:lsdException w:name="Medium Shading 2 Accent 5" w:uiPriority="64"/>
+    <w:lsdException w:name="Medium List 1 Accent 5" w:uiPriority="65"/>
+    <w:lsdException w:name="Medium List 2 Accent 5" w:uiPriority="66"/>
+    <w:lsdException w:name="Medium Grid 1 Accent 5" w:uiPriority="67"/>
+    <w:lsdException w:name="Medium Grid 2 Accent 5" w:uiPriority="68"/>
+    <w:lsdException w:name="Medium Grid 3 Accent 5" w:uiPriority="69"/>
+    <w:lsdException w:name="Dark List Accent 5" w:uiPriority="70"/>
+    <w:lsdException w:name="Colorful Shading Accent 5" w:uiPriority="71"/>
+    <w:lsdException w:name="Colorful List Accent 5" w:uiPriority="72"/>
+    <w:lsdException w:name="Colorful Grid Accent 5" w:uiPriority="73"/>
+    <w:lsdException w:name="Light Shading Accent 6" w:uiPriority="60"/>
+    <w:lsdException w:name="Light List Accent 6" w:uiPriority="61"/>
+    <w:lsdException w:name="Light Grid Accent 6" w:uiPriority="62"/>
+    <w:lsdException w:name="Medium Shading 1 Accent 6" w:uiPriority="63"/>
+    <w:lsdException w:name="Medium Shading 2 Accent 6" w:uiPriority="64"/>
+    <w:lsdException w:name="Medium List 1 Accent 6" w:uiPriority="65"/>
+    <w:lsdException w:name="Medium List 2 Accent 6" w:uiPriority="66"/>
+    <w:lsdException w:name="Medium Grid 1 Accent 6" w:uiPriority="67"/>
+    <w:lsdException w:name="Medium Grid 2 Accent 6" w:uiPriority="68"/>
+    <w:lsdException w:name="Medium Grid 3 Accent 6" w:uiPriority="69"/>
+    <w:lsdException w:name="Dark List Accent 6" w:uiPriority="70"/>
+    <w:lsdException w:name="Colorful Shading Accent 6" w:uiPriority="71"/>
+    <w:lsdException w:name="Colorful List Accent 6" w:uiPriority="72"/>
+    <w:lsdException w:name="Colorful Grid Accent 6" w:uiPriority="73"/>
+    <w:lsdException w:name="Subtle Emphasis" w:uiPriority="19" w:qFormat="1"/>
+    <w:lsdException w:name="Intense Emphasis" w:uiPriority="21" w:qFormat="1"/>
+    <w:lsdException w:name="Subtle Reference" w:uiPriority="31" w:qFormat="1"/>
+    <w:lsdException w:name="Intense Reference" w:uiPriority="32" w:qFormat="1"/>
+    <w:lsdException w:name="Book Title" w:uiPriority="33" w:qFormat="1"/>
+    <w:lsdException w:name="Bibliography" w:semiHidden="1" w:uiPriority="37" w:unhideWhenUsed="1"/>
+    <w:lsdException w:name="TOC Heading" w:semiHidden="1" w:uiPriority="39" w:unhideWhenUsed="1" w:qFormat="1"/>
+    <w:lsdException w:name="Plain Table 1" w:uiPriority="41"/>
+    <w:lsdException w:name="Plain Table 2" w:uiPriority="42"/>
+    <w:lsdException w:name="Plain Table 3" w:uiPriority="43"/>
+    <w:lsdException w:name="Plain Table 4" w:uiPriority="44"/>
+    <w:lsdException w:name="Plain Table 5" w:uiPriority="45"/>
+    <w:lsdException w:name="Grid Table Light" w:uiPriority="40"/>
+    <w:lsdException w:name="Grid Table 1 Light" w:uiPriority="46"/>
+    <w:lsdException w:name="Grid Table 2" w:uiPriority="47"/>
+    <w:lsdException w:name="Grid Table 3" w:uiPriority="48"/>
+    <w:lsdException w:name="Grid Table 4" w:uiPriority="49"/>
+    <w:lsdException w:name="Grid Table 5 Dark" w:uiPriority="50"/>
+    <w:lsdException w:name="Grid Table 6 Colorful" w:uiPriority="51"/>
+    <w:lsdException w:name="Grid Table 7 Colorful" w:uiPriority="52"/>
+    <w:lsdException w:name="Grid Table 1 Light Accent 1" w:uiPriority="46"/>
+    <w:lsdException w:name="Grid Table 2 Accent 1" w:uiPriority="47"/>
+    <w:lsdException w:name="Grid Table 3 Accent 1" w:uiPriority="48"/>
+    <w:lsdException w:name="Grid Table 4 Accent 1" w:uiPriority="49"/>
+    <w:lsdException w:name="Grid Table 5 Dark Accent 1" w:uiPriority="50"/>
+    <w:lsdException w:name="Grid Table 6 Colorful Accent 1" w:uiPriority="51"/>
+    <w:lsdException w:name="Grid Table 7 Colorful Accent 1" w:uiPriority="52"/>
+    <w:lsdException w:name="Grid Table 1 Light Accent 2" w:uiPriority="46"/>
+    <w:lsdException w:name="Grid Table 2 Accent 2" w:uiPriority="47"/>
+    <w:lsdException w:name="Grid Table 3 Accent 2" w:uiPriority="48"/>
+    <w:lsdException w:name="Grid Table 4 Accent 2" w:uiPriority="49"/>
+    <w:lsdException w:name="Grid Table 5 Dark Accent 2" w:uiPriority="50"/>
+    <w:lsdException w:name="Grid Table 6 Colorful Accent 2" w:uiPriority="51"/>
+    <w:lsdException w:name="Grid Table 7 Colorful Accent 2" w:uiPriority="52"/>
+    <w:lsdException w:name="Grid Table 1 Light Accent 3" w:uiPriority="46"/>
+    <w:lsdException w:name="Grid Table 2 Accent 3" w:uiPriority="47"/>
+    <w:lsdException w:name="Grid Table 3 Accent 3" w:uiPriority="48"/>
+    <w:lsdException w:name="Grid Table 4 Accent 3" w:uiPriority="49"/>
+    <w:lsdException w:name="Grid Table 5 Dark Accent 3" w:uiPriority="50"/>
+    <w:lsdException w:name="Grid Table 6 Colorful Accent 3" w:uiPriority="51"/>
+    <w:lsdException w:name="Grid Table 7 Colorful Accent 3" w:uiPriority="52"/>
+    <w:lsdException w:name="Grid Table 1 Light Accent 4" w:uiPriority="46"/>
+    <w:lsdException w:name="Grid Table 2 Accent 4" w:uiPriority="47"/>
+    <w:lsdException w:name="Grid Table 3 Accent 4" w:uiPriority="48"/>
+    <w:lsdException w:name="Grid Table 4 Accent 4" w:uiPriority="49"/>
+    <w:lsdException w:name="Grid Table 5 Dark Accent 4" w:uiPriority="50"/>
+    <w:lsdException w:name="Grid Table 6 Colorful Accent 4" w:uiPriority="51"/>
+    <w:lsdException w:name="Grid Table 7 Colorful Accent 4" w:uiPriority="52"/>
+    <w:lsdException w:name="Grid Table 1 Light Accent 5" w:uiPriority="46"/>
+    <w:lsdException w:name="Grid Table 2 Accent 5" w:uiPriority="47"/>
+    <w:lsdException w:name="Grid Table 3 Accent 5" w:uiPriority="48"/>
+    <w:lsdException w:name="Grid Table 4 Accent 5" w:uiPriority="49"/>
+    <w:lsdException w:name="Grid Table 5 Dark Accent 5" w:uiPriority="50"/>
+    <w:lsdException w:name="Grid Table 6 Colorful Accent 5" w:uiPriority="51"/>
+    <w:lsdException w:name="Grid Table 7 Colorful Accent 5" w:uiPriority="52"/>
+    <w:lsdException w:name="Grid Table 1 Light Accent 6" w:uiPriority="46"/>
+    <w:lsdException w:name="Grid Table 2 Accent 6" w:uiPriority="47"/>
+    <w:lsdException w:name="Grid Table 3 Accent 6" w:uiPriority="48"/>
+    <w:lsdException w:name="Grid Table 4 Accent 6" w:uiPriority="49"/>
+    <w:lsdException w:name="Grid Table 5 Dark Accent 6" w:uiPriority="50"/>
+    <w:lsdException w:name="Grid Table 6 Colorful Accent 6" w:uiPriority="51"/>
+    <w:lsdException w:name="Grid Table 7 Colorful Accent 6" w:uiPriority="52"/>
+    <w:lsdException w:name="List Table 1 Light" w:uiPriority="46"/>
+    <w:lsdException w:name="List Table 2" w:uiPriority="47"/>
+    <w:lsdException w:name="List Table 3" w:uiPriority="48"/>
+    <w:lsdException w:name="List Table 4" w:uiPriority="49"/>
+    <w:lsdException w:name="List Table 5 Dark" w:uiPriority="50"/>
+    <w:lsdException w:name="List Table 6 Colorful" w:uiPriority="51"/>
+    <w:lsdException w:name="List Table 7 Colorful" w:uiPriority="52"/>
+    <w:lsdException w:name="List Table 1 Light Accent 1" w:uiPriority="46"/>
+    <w:lsdException w:name="List Table 2 Accent 1" w:uiPriority="47"/>
+    <w:lsdException w:name="List Table 3 Accent 1" w:uiPriority="48"/>
+    <w:lsdException w:name="List Table 4 Accent 1" w:uiPriority="49"/>
+    <w:lsdException w:name="List Table 5 Dark Accent 1" w:uiPriority="50"/>
+    <w:lsdException w:name="List Table 6 Colorful Accent 1" w:uiPriority="51"/>
+    <w:lsdException w:name="List Table 7 Colorful Accent 1" w:uiPriority="52"/>
+    <w:lsdException w:name="List Table 1 Light Accent 2" w:uiPriority="46"/>
+    <w:lsdException w:name="List Table 2 Accent 2" w:uiPriority="47"/>
+    <w:lsdException w:name="List Table 3 Accent 2" w:uiPriority="48"/>
+    <w:lsdException w:name="List Table 4 Accent 2" w:uiPriority="49"/>
+    <w:lsdException w:name="List Table 5 Dark Accent 2" w:uiPriority="50"/>
+    <w:lsdException w:name="List Table 6 Colorful Accent 2" w:uiPriority="51"/>
+    <w:lsdException w:name="List Table 7 Colorful Accent 2" w:uiPriority="52"/>
+    <w:lsdException w:name="List Table 1 Light Accent 3" w:uiPriority="46"/>
+    <w:lsdException w:name="List Table 2 Accent 3" w:uiPriority="47"/>
+    <w:lsdException w:name="List Table 3 Accent 3" w:uiPriority="48"/>
+    <w:lsdException w:name="List Table 4 Accent 3" w:uiPriority="49"/>
+    <w:lsdException w:name="List Table 5 Dark Accent 3" w:uiPriority="50"/>
+    <w:lsdException w:name="List Table 6 Colorful Accent 3" w:uiPriority="51"/>
+    <w:lsdException w:name="List Table 7 Colorful Accent 3" w:uiPriority="52"/>
+    <w:lsdException w:name="List Table 1 Light Accent 4" w:uiPriority="46"/>
+    <w:lsdException w:name="List Table 2 Accent 4" w:uiPriority="47"/>
+    <w:lsdException w:name="List Table 3 Accent 4" w:uiPriority="48"/>
+    <w:lsdException w:name="List Table 4 Accent 4" w:uiPriority="49"/>
+    <w:lsdException w:name="List Table 5 Dark Accent 4" w:uiPriority="50"/>
+    <w:lsdException w:name="List Table 6 Colorful Accent 4" w:uiPriority="51"/>
+    <w:lsdException w:name="List Table 7 Colorful Accent 4" w:uiPriority="52"/>
+    <w:lsdException w:name="List Table 1 Light Accent 5" w:uiPriority="46"/>
+    <w:lsdException w:name="List Table 2 Accent 5" w:uiPriority="47"/>
+    <w:lsdException w:name="List Table 3 Accent 5" w:uiPriority="48"/>
+    <w:lsdException w:name="List Table 4 Accent 5" w:uiPriority="49"/>
+    <w:lsdException w:name="List Table 5 Dark Accent 5" w:uiPriority="50"/>
+    <w:lsdException w:name="List Table 6 Colorful Accent 5" w:uiPriority="51"/>
+    <w:lsdException w:name="List Table 7 Colorful Accent 5" w:uiPriority="52"/>
+    <w:lsdException w:name="List Table 1 Light Accent 6" w:uiPriority="46"/>
+    <w:lsdException w:name="List Table 2 Accent 6" w:uiPriority="47"/>
+    <w:lsdException w:name="List Table 3 Accent 6" w:uiPriority="48"/>
+    <w:lsdException w:name="List Table 4 Accent 6" w:uiPriority="49"/>
+    <w:lsdException w:name="List Table 5 Dark Accent 6" w:uiPriority="50"/>
+    <w:lsdException w:name="List Table 6 Colorful Accent 6" w:uiPriority="51"/>
+    <w:lsdException w:name="List Table 7 Colorful Accent 6" w:uiPriority="52"/>
+    <w:lsdException w:name="Mention" w:semiHidden="1" w:unhideWhenUsed="1"/>
+    <w:lsdException w:name="Smart Hyperlink" w:semiHidden="1" w:unhideWhenUsed="1"/>
+    <w:lsdException w:name="Hashtag" w:semiHidden="1" w:unhideWhenUsed="1"/>
+    <w:lsdException w:name="Unresolved Mention" w:semiHidden="1" w:unhideWhenUsed="1"/>
   </w:latentStyles>
   <w:style w:type="paragraph" w:default="1" w:styleId="Normal">
     <w:name w:val="Normal"/>
@@ -4690,11 +6058,11 @@
       <w:szCs w:val="20"/>
     </w:rPr>
   </w:style>
-  <w:style w:type="paragraph" w:styleId="Heading1">
+  <w:style w:type="paragraph" w:styleId="Titlu1">
     <w:name w:val="heading 1"/>
     <w:basedOn w:val="Normal"/>
     <w:next w:val="Normal"/>
-    <w:link w:val="Heading1Char"/>
+    <w:link w:val="Titlu1Caracter"/>
     <w:qFormat/>
     <w:rsid w:val="00A62B22"/>
     <w:pPr>
@@ -4712,11 +6080,11 @@
       <w:sz w:val="24"/>
     </w:rPr>
   </w:style>
-  <w:style w:type="paragraph" w:styleId="Heading2">
+  <w:style w:type="paragraph" w:styleId="Titlu2">
     <w:name w:val="heading 2"/>
-    <w:basedOn w:val="Heading1"/>
+    <w:basedOn w:val="Titlu1"/>
     <w:next w:val="Normal"/>
-    <w:link w:val="Heading2Char"/>
+    <w:link w:val="Titlu2Caracter"/>
     <w:qFormat/>
     <w:rsid w:val="00A62B22"/>
     <w:pPr>
@@ -4729,11 +6097,11 @@
       <w:sz w:val="20"/>
     </w:rPr>
   </w:style>
-  <w:style w:type="paragraph" w:styleId="Heading3">
+  <w:style w:type="paragraph" w:styleId="Titlu3">
     <w:name w:val="heading 3"/>
-    <w:basedOn w:val="Heading1"/>
+    <w:basedOn w:val="Titlu1"/>
     <w:next w:val="Normal"/>
-    <w:link w:val="Heading3Char"/>
+    <w:link w:val="Titlu3Caracter"/>
     <w:qFormat/>
     <w:rsid w:val="00A62B22"/>
     <w:pPr>
@@ -4748,11 +6116,11 @@
       <w:sz w:val="20"/>
     </w:rPr>
   </w:style>
-  <w:style w:type="paragraph" w:styleId="Heading4">
+  <w:style w:type="paragraph" w:styleId="Titlu4">
     <w:name w:val="heading 4"/>
-    <w:basedOn w:val="Heading1"/>
+    <w:basedOn w:val="Titlu1"/>
     <w:next w:val="Normal"/>
-    <w:link w:val="Heading4Char"/>
+    <w:link w:val="Titlu4Caracter"/>
     <w:qFormat/>
     <w:rsid w:val="00A62B22"/>
     <w:pPr>
@@ -4766,11 +6134,11 @@
       <w:sz w:val="20"/>
     </w:rPr>
   </w:style>
-  <w:style w:type="paragraph" w:styleId="Heading5">
+  <w:style w:type="paragraph" w:styleId="Titlu5">
     <w:name w:val="heading 5"/>
     <w:basedOn w:val="Normal"/>
     <w:next w:val="Normal"/>
-    <w:link w:val="Heading5Char"/>
+    <w:link w:val="Titlu5Caracter"/>
     <w:qFormat/>
     <w:rsid w:val="00A62B22"/>
     <w:pPr>
@@ -4786,11 +6154,11 @@
       <w:sz w:val="22"/>
     </w:rPr>
   </w:style>
-  <w:style w:type="paragraph" w:styleId="Heading6">
+  <w:style w:type="paragraph" w:styleId="Titlu6">
     <w:name w:val="heading 6"/>
     <w:basedOn w:val="Normal"/>
     <w:next w:val="Normal"/>
-    <w:link w:val="Heading6Char"/>
+    <w:link w:val="Titlu6Caracter"/>
     <w:qFormat/>
     <w:rsid w:val="00A62B22"/>
     <w:pPr>
@@ -4807,11 +6175,11 @@
       <w:sz w:val="22"/>
     </w:rPr>
   </w:style>
-  <w:style w:type="paragraph" w:styleId="Heading7">
+  <w:style w:type="paragraph" w:styleId="Titlu7">
     <w:name w:val="heading 7"/>
     <w:basedOn w:val="Normal"/>
     <w:next w:val="Normal"/>
-    <w:link w:val="Heading7Char"/>
+    <w:link w:val="Titlu7Caracter"/>
     <w:qFormat/>
     <w:rsid w:val="00A62B22"/>
     <w:pPr>
@@ -4824,11 +6192,11 @@
       <w:outlineLvl w:val="6"/>
     </w:pPr>
   </w:style>
-  <w:style w:type="paragraph" w:styleId="Heading8">
+  <w:style w:type="paragraph" w:styleId="Titlu8">
     <w:name w:val="heading 8"/>
     <w:basedOn w:val="Normal"/>
     <w:next w:val="Normal"/>
-    <w:link w:val="Heading8Char"/>
+    <w:link w:val="Titlu8Caracter"/>
     <w:qFormat/>
     <w:rsid w:val="00A62B22"/>
     <w:pPr>
@@ -4844,11 +6212,11 @@
       <w:i/>
     </w:rPr>
   </w:style>
-  <w:style w:type="paragraph" w:styleId="Heading9">
+  <w:style w:type="paragraph" w:styleId="Titlu9">
     <w:name w:val="heading 9"/>
     <w:basedOn w:val="Normal"/>
     <w:next w:val="Normal"/>
-    <w:link w:val="Heading9Char"/>
+    <w:link w:val="Titlu9Caracter"/>
     <w:qFormat/>
     <w:rsid w:val="00A62B22"/>
     <w:pPr>
@@ -4866,18 +6234,17 @@
       <w:sz w:val="18"/>
     </w:rPr>
   </w:style>
-  <w:style w:type="character" w:default="1" w:styleId="DefaultParagraphFont">
+  <w:style w:type="character" w:default="1" w:styleId="Fontdeparagrafimplicit">
     <w:name w:val="Default Paragraph Font"/>
     <w:uiPriority w:val="1"/>
     <w:semiHidden/>
     <w:unhideWhenUsed/>
   </w:style>
-  <w:style w:type="table" w:default="1" w:styleId="TableNormal">
+  <w:style w:type="table" w:default="1" w:styleId="TabelNormal">
     <w:name w:val="Normal Table"/>
     <w:uiPriority w:val="99"/>
     <w:semiHidden/>
     <w:unhideWhenUsed/>
-    <w:qFormat/>
     <w:tblPr>
       <w:tblInd w:w="0" w:type="dxa"/>
       <w:tblCellMar>
@@ -4888,16 +6255,16 @@
       </w:tblCellMar>
     </w:tblPr>
   </w:style>
-  <w:style w:type="numbering" w:default="1" w:styleId="NoList">
+  <w:style w:type="numbering" w:default="1" w:styleId="FrListare">
     <w:name w:val="No List"/>
     <w:uiPriority w:val="99"/>
     <w:semiHidden/>
     <w:unhideWhenUsed/>
   </w:style>
-  <w:style w:type="character" w:customStyle="1" w:styleId="Heading1Char">
-    <w:name w:val="Heading 1 Char"/>
-    <w:basedOn w:val="DefaultParagraphFont"/>
-    <w:link w:val="Heading1"/>
+  <w:style w:type="character" w:customStyle="1" w:styleId="Titlu1Caracter">
+    <w:name w:val="Titlu 1 Caracter"/>
+    <w:basedOn w:val="Fontdeparagrafimplicit"/>
+    <w:link w:val="Titlu1"/>
     <w:rsid w:val="00A62B22"/>
     <w:rPr>
       <w:rFonts w:ascii="Arial" w:eastAsia="Times New Roman" w:hAnsi="Arial" w:cs="Times New Roman"/>
@@ -4906,10 +6273,10 @@
       <w:szCs w:val="20"/>
     </w:rPr>
   </w:style>
-  <w:style w:type="character" w:customStyle="1" w:styleId="Heading2Char">
-    <w:name w:val="Heading 2 Char"/>
-    <w:basedOn w:val="DefaultParagraphFont"/>
-    <w:link w:val="Heading2"/>
+  <w:style w:type="character" w:customStyle="1" w:styleId="Titlu2Caracter">
+    <w:name w:val="Titlu 2 Caracter"/>
+    <w:basedOn w:val="Fontdeparagrafimplicit"/>
+    <w:link w:val="Titlu2"/>
     <w:rsid w:val="00A62B22"/>
     <w:rPr>
       <w:rFonts w:ascii="Arial" w:eastAsia="Times New Roman" w:hAnsi="Arial" w:cs="Times New Roman"/>
@@ -4918,10 +6285,10 @@
       <w:szCs w:val="20"/>
     </w:rPr>
   </w:style>
-  <w:style w:type="character" w:customStyle="1" w:styleId="Heading3Char">
-    <w:name w:val="Heading 3 Char"/>
-    <w:basedOn w:val="DefaultParagraphFont"/>
-    <w:link w:val="Heading3"/>
+  <w:style w:type="character" w:customStyle="1" w:styleId="Titlu3Caracter">
+    <w:name w:val="Titlu 3 Caracter"/>
+    <w:basedOn w:val="Fontdeparagrafimplicit"/>
+    <w:link w:val="Titlu3"/>
     <w:rsid w:val="00A62B22"/>
     <w:rPr>
       <w:rFonts w:ascii="Arial" w:eastAsia="Times New Roman" w:hAnsi="Arial" w:cs="Times New Roman"/>
@@ -4930,10 +6297,10 @@
       <w:szCs w:val="20"/>
     </w:rPr>
   </w:style>
-  <w:style w:type="character" w:customStyle="1" w:styleId="Heading4Char">
-    <w:name w:val="Heading 4 Char"/>
-    <w:basedOn w:val="DefaultParagraphFont"/>
-    <w:link w:val="Heading4"/>
+  <w:style w:type="character" w:customStyle="1" w:styleId="Titlu4Caracter">
+    <w:name w:val="Titlu 4 Caracter"/>
+    <w:basedOn w:val="Fontdeparagrafimplicit"/>
+    <w:link w:val="Titlu4"/>
     <w:rsid w:val="00A62B22"/>
     <w:rPr>
       <w:rFonts w:ascii="Arial" w:eastAsia="Times New Roman" w:hAnsi="Arial" w:cs="Times New Roman"/>
@@ -4941,20 +6308,20 @@
       <w:szCs w:val="20"/>
     </w:rPr>
   </w:style>
-  <w:style w:type="character" w:customStyle="1" w:styleId="Heading5Char">
-    <w:name w:val="Heading 5 Char"/>
-    <w:basedOn w:val="DefaultParagraphFont"/>
-    <w:link w:val="Heading5"/>
+  <w:style w:type="character" w:customStyle="1" w:styleId="Titlu5Caracter">
+    <w:name w:val="Titlu 5 Caracter"/>
+    <w:basedOn w:val="Fontdeparagrafimplicit"/>
+    <w:link w:val="Titlu5"/>
     <w:rsid w:val="00A62B22"/>
     <w:rPr>
       <w:rFonts w:ascii="Times New Roman" w:eastAsia="Times New Roman" w:hAnsi="Times New Roman" w:cs="Times New Roman"/>
       <w:szCs w:val="20"/>
     </w:rPr>
   </w:style>
-  <w:style w:type="character" w:customStyle="1" w:styleId="Heading6Char">
-    <w:name w:val="Heading 6 Char"/>
-    <w:basedOn w:val="DefaultParagraphFont"/>
-    <w:link w:val="Heading6"/>
+  <w:style w:type="character" w:customStyle="1" w:styleId="Titlu6Caracter">
+    <w:name w:val="Titlu 6 Caracter"/>
+    <w:basedOn w:val="Fontdeparagrafimplicit"/>
+    <w:link w:val="Titlu6"/>
     <w:rsid w:val="00A62B22"/>
     <w:rPr>
       <w:rFonts w:ascii="Times New Roman" w:eastAsia="Times New Roman" w:hAnsi="Times New Roman" w:cs="Times New Roman"/>
@@ -4962,10 +6329,10 @@
       <w:szCs w:val="20"/>
     </w:rPr>
   </w:style>
-  <w:style w:type="character" w:customStyle="1" w:styleId="Heading7Char">
-    <w:name w:val="Heading 7 Char"/>
-    <w:basedOn w:val="DefaultParagraphFont"/>
-    <w:link w:val="Heading7"/>
+  <w:style w:type="character" w:customStyle="1" w:styleId="Titlu7Caracter">
+    <w:name w:val="Titlu 7 Caracter"/>
+    <w:basedOn w:val="Fontdeparagrafimplicit"/>
+    <w:link w:val="Titlu7"/>
     <w:rsid w:val="00A62B22"/>
     <w:rPr>
       <w:rFonts w:ascii="Times New Roman" w:eastAsia="Times New Roman" w:hAnsi="Times New Roman" w:cs="Times New Roman"/>
@@ -4973,10 +6340,10 @@
       <w:szCs w:val="20"/>
     </w:rPr>
   </w:style>
-  <w:style w:type="character" w:customStyle="1" w:styleId="Heading8Char">
-    <w:name w:val="Heading 8 Char"/>
-    <w:basedOn w:val="DefaultParagraphFont"/>
-    <w:link w:val="Heading8"/>
+  <w:style w:type="character" w:customStyle="1" w:styleId="Titlu8Caracter">
+    <w:name w:val="Titlu 8 Caracter"/>
+    <w:basedOn w:val="Fontdeparagrafimplicit"/>
+    <w:link w:val="Titlu8"/>
     <w:rsid w:val="00A62B22"/>
     <w:rPr>
       <w:rFonts w:ascii="Times New Roman" w:eastAsia="Times New Roman" w:hAnsi="Times New Roman" w:cs="Times New Roman"/>
@@ -4985,10 +6352,10 @@
       <w:szCs w:val="20"/>
     </w:rPr>
   </w:style>
-  <w:style w:type="character" w:customStyle="1" w:styleId="Heading9Char">
-    <w:name w:val="Heading 9 Char"/>
-    <w:basedOn w:val="DefaultParagraphFont"/>
-    <w:link w:val="Heading9"/>
+  <w:style w:type="character" w:customStyle="1" w:styleId="Titlu9Caracter">
+    <w:name w:val="Titlu 9 Caracter"/>
+    <w:basedOn w:val="Fontdeparagrafimplicit"/>
+    <w:link w:val="Titlu9"/>
     <w:rsid w:val="00A62B22"/>
     <w:rPr>
       <w:rFonts w:ascii="Times New Roman" w:eastAsia="Times New Roman" w:hAnsi="Times New Roman" w:cs="Times New Roman"/>
@@ -4998,11 +6365,11 @@
       <w:szCs w:val="20"/>
     </w:rPr>
   </w:style>
-  <w:style w:type="paragraph" w:styleId="Title">
+  <w:style w:type="paragraph" w:styleId="Titlu">
     <w:name w:val="Title"/>
     <w:basedOn w:val="Normal"/>
     <w:next w:val="Normal"/>
-    <w:link w:val="TitleChar"/>
+    <w:link w:val="TitluCaracter"/>
     <w:qFormat/>
     <w:rsid w:val="00A62B22"/>
     <w:pPr>
@@ -5015,10 +6382,10 @@
       <w:sz w:val="36"/>
     </w:rPr>
   </w:style>
-  <w:style w:type="character" w:customStyle="1" w:styleId="TitleChar">
-    <w:name w:val="Title Char"/>
-    <w:basedOn w:val="DefaultParagraphFont"/>
-    <w:link w:val="Title"/>
+  <w:style w:type="character" w:customStyle="1" w:styleId="TitluCaracter">
+    <w:name w:val="Titlu Caracter"/>
+    <w:basedOn w:val="Fontdeparagrafimplicit"/>
+    <w:link w:val="Titlu"/>
     <w:rsid w:val="00A62B22"/>
     <w:rPr>
       <w:rFonts w:ascii="Arial" w:eastAsia="Times New Roman" w:hAnsi="Arial" w:cs="Times New Roman"/>
@@ -5027,7 +6394,7 @@
       <w:szCs w:val="20"/>
     </w:rPr>
   </w:style>
-  <w:style w:type="paragraph" w:styleId="TOC1">
+  <w:style w:type="paragraph" w:styleId="Cuprins1">
     <w:name w:val="toc 1"/>
     <w:basedOn w:val="Normal"/>
     <w:next w:val="Normal"/>
@@ -5041,7 +6408,7 @@
       <w:ind w:right="720"/>
     </w:pPr>
   </w:style>
-  <w:style w:type="paragraph" w:styleId="TOC2">
+  <w:style w:type="paragraph" w:styleId="Cuprins2">
     <w:name w:val="toc 2"/>
     <w:basedOn w:val="Normal"/>
     <w:next w:val="Normal"/>
@@ -5054,10 +6421,10 @@
       <w:ind w:left="432" w:right="720"/>
     </w:pPr>
   </w:style>
-  <w:style w:type="paragraph" w:styleId="Header">
+  <w:style w:type="paragraph" w:styleId="Antet">
     <w:name w:val="header"/>
     <w:basedOn w:val="Normal"/>
-    <w:link w:val="HeaderChar"/>
+    <w:link w:val="AntetCaracter"/>
     <w:semiHidden/>
     <w:rsid w:val="00A62B22"/>
     <w:pPr>
@@ -5067,10 +6434,10 @@
       </w:tabs>
     </w:pPr>
   </w:style>
-  <w:style w:type="character" w:customStyle="1" w:styleId="HeaderChar">
-    <w:name w:val="Header Char"/>
-    <w:basedOn w:val="DefaultParagraphFont"/>
-    <w:link w:val="Header"/>
+  <w:style w:type="character" w:customStyle="1" w:styleId="AntetCaracter">
+    <w:name w:val="Antet Caracter"/>
+    <w:basedOn w:val="Fontdeparagrafimplicit"/>
+    <w:link w:val="Antet"/>
     <w:semiHidden/>
     <w:rsid w:val="00A62B22"/>
     <w:rPr>
@@ -5079,10 +6446,10 @@
       <w:szCs w:val="20"/>
     </w:rPr>
   </w:style>
-  <w:style w:type="paragraph" w:styleId="Footer">
+  <w:style w:type="paragraph" w:styleId="Subsol">
     <w:name w:val="footer"/>
     <w:basedOn w:val="Normal"/>
-    <w:link w:val="FooterChar"/>
+    <w:link w:val="SubsolCaracter"/>
     <w:semiHidden/>
     <w:rsid w:val="00A62B22"/>
     <w:pPr>
@@ -5092,10 +6459,10 @@
       </w:tabs>
     </w:pPr>
   </w:style>
-  <w:style w:type="character" w:customStyle="1" w:styleId="FooterChar">
-    <w:name w:val="Footer Char"/>
-    <w:basedOn w:val="DefaultParagraphFont"/>
-    <w:link w:val="Footer"/>
+  <w:style w:type="character" w:customStyle="1" w:styleId="SubsolCaracter">
+    <w:name w:val="Subsol Caracter"/>
+    <w:basedOn w:val="Fontdeparagrafimplicit"/>
+    <w:link w:val="Subsol"/>
     <w:semiHidden/>
     <w:rsid w:val="00A62B22"/>
     <w:rPr>
@@ -5104,9 +6471,9 @@
       <w:szCs w:val="20"/>
     </w:rPr>
   </w:style>
-  <w:style w:type="character" w:styleId="PageNumber">
+  <w:style w:type="character" w:styleId="Numrdepagin">
     <w:name w:val="page number"/>
-    <w:basedOn w:val="DefaultParagraphFont"/>
+    <w:basedOn w:val="Fontdeparagrafimplicit"/>
     <w:semiHidden/>
     <w:rsid w:val="00A62B22"/>
   </w:style>
@@ -5122,7 +6489,7 @@
   <w:style w:type="paragraph" w:customStyle="1" w:styleId="InfoBlue">
     <w:name w:val="InfoBlue"/>
     <w:basedOn w:val="Normal"/>
-    <w:next w:val="BodyText"/>
+    <w:next w:val="Corptext"/>
     <w:autoRedefine/>
     <w:rsid w:val="00A62B22"/>
     <w:pPr>
@@ -5134,19 +6501,19 @@
       <w:color w:val="943634" w:themeColor="accent2" w:themeShade="BF"/>
     </w:rPr>
   </w:style>
-  <w:style w:type="character" w:styleId="Strong">
+  <w:style w:type="character" w:styleId="Robust">
     <w:name w:val="Strong"/>
-    <w:basedOn w:val="DefaultParagraphFont"/>
+    <w:basedOn w:val="Fontdeparagrafimplicit"/>
     <w:qFormat/>
     <w:rsid w:val="00A62B22"/>
     <w:rPr>
       <w:b/>
     </w:rPr>
   </w:style>
-  <w:style w:type="paragraph" w:styleId="BodyText">
+  <w:style w:type="paragraph" w:styleId="Corptext">
     <w:name w:val="Body Text"/>
     <w:basedOn w:val="Normal"/>
-    <w:link w:val="BodyTextChar"/>
+    <w:link w:val="CorptextCaracter"/>
     <w:uiPriority w:val="99"/>
     <w:semiHidden/>
     <w:unhideWhenUsed/>
@@ -5155,10 +6522,10 @@
       <w:spacing w:after="120"/>
     </w:pPr>
   </w:style>
-  <w:style w:type="character" w:customStyle="1" w:styleId="BodyTextChar">
-    <w:name w:val="Body Text Char"/>
-    <w:basedOn w:val="DefaultParagraphFont"/>
-    <w:link w:val="BodyText"/>
+  <w:style w:type="character" w:customStyle="1" w:styleId="CorptextCaracter">
+    <w:name w:val="Corp text Caracter"/>
+    <w:basedOn w:val="Fontdeparagrafimplicit"/>
+    <w:link w:val="Corptext"/>
     <w:uiPriority w:val="99"/>
     <w:semiHidden/>
     <w:rsid w:val="00A62B22"/>
@@ -5168,10 +6535,10 @@
       <w:szCs w:val="20"/>
     </w:rPr>
   </w:style>
-  <w:style w:type="paragraph" w:styleId="BalloonText">
+  <w:style w:type="paragraph" w:styleId="TextnBalon">
     <w:name w:val="Balloon Text"/>
     <w:basedOn w:val="Normal"/>
-    <w:link w:val="BalloonTextChar"/>
+    <w:link w:val="TextnBalonCaracter"/>
     <w:uiPriority w:val="99"/>
     <w:semiHidden/>
     <w:unhideWhenUsed/>
@@ -5185,10 +6552,10 @@
       <w:szCs w:val="16"/>
     </w:rPr>
   </w:style>
-  <w:style w:type="character" w:customStyle="1" w:styleId="BalloonTextChar">
-    <w:name w:val="Balloon Text Char"/>
-    <w:basedOn w:val="DefaultParagraphFont"/>
-    <w:link w:val="BalloonText"/>
+  <w:style w:type="character" w:customStyle="1" w:styleId="TextnBalonCaracter">
+    <w:name w:val="Text în Balon Caracter"/>
+    <w:basedOn w:val="Fontdeparagrafimplicit"/>
+    <w:link w:val="TextnBalon"/>
     <w:uiPriority w:val="99"/>
     <w:semiHidden/>
     <w:rsid w:val="00A62B22"/>
@@ -5198,7 +6565,7 @@
       <w:szCs w:val="16"/>
     </w:rPr>
   </w:style>
-  <w:style w:type="paragraph" w:styleId="ListParagraph">
+  <w:style w:type="paragraph" w:styleId="Listparagraf">
     <w:name w:val="List Paragraph"/>
     <w:basedOn w:val="Normal"/>
     <w:uiPriority w:val="34"/>
@@ -5493,4 +6860,16 @@
   <a:objectDefaults/>
   <a:extraClrSchemeLst/>
 </a:theme>
+</file>
+
+<file path=customXml/item1.xml><?xml version="1.0" encoding="utf-8"?>
+<b:Sources xmlns:b="http://schemas.openxmlformats.org/officeDocument/2006/bibliography" xmlns="http://schemas.openxmlformats.org/officeDocument/2006/bibliography" SelectedStyle="\APASixthEditionOfficeOnline.xsl" StyleName="APA" Version="6"/>
+</file>
+
+<file path=customXml/itemProps1.xml><?xml version="1.0" encoding="utf-8"?>
+<ds:datastoreItem xmlns:ds="http://schemas.openxmlformats.org/officeDocument/2006/customXml" ds:itemID="{5E538538-2877-47EB-A31A-332CF6257A16}">
+  <ds:schemaRefs>
+    <ds:schemaRef ds:uri="http://schemas.openxmlformats.org/officeDocument/2006/bibliography"/>
+  </ds:schemaRefs>
+</ds:datastoreItem>
 </file>
</xml_diff>